<commit_message>
Added current Google SWE role
</commit_message>
<xml_diff>
--- a/Talal Jawaid CS Engineer.docx
+++ b/Talal Jawaid CS Engineer.docx
@@ -1,6 +1,6 @@
 
 <file path=word/document.xml><?xml version="1.0" encoding="utf-8"?>
-<w:document xmlns:wpc="http://schemas.microsoft.com/office/word/2010/wordprocessingCanvas" xmlns:cx="http://schemas.microsoft.com/office/drawing/2014/chartex" xmlns:cx1="http://schemas.microsoft.com/office/drawing/2015/9/8/chartex" xmlns:cx2="http://schemas.microsoft.com/office/drawing/2015/10/21/chartex" xmlns:cx3="http://schemas.microsoft.com/office/drawing/2016/5/9/chartex" xmlns:cx4="http://schemas.microsoft.com/office/drawing/2016/5/10/chartex" xmlns:cx5="http://schemas.microsoft.com/office/drawing/2016/5/11/chartex" xmlns:cx6="http://schemas.microsoft.com/office/drawing/2016/5/12/chartex" xmlns:cx7="http://schemas.microsoft.com/office/drawing/2016/5/13/chartex" xmlns:cx8="http://schemas.microsoft.com/office/drawing/2016/5/14/chartex" xmlns:mc="http://schemas.openxmlformats.org/markup-compatibility/2006" xmlns:aink="http://schemas.microsoft.com/office/drawing/2016/ink" xmlns:am3d="http://schemas.microsoft.com/office/drawing/2017/model3d" xmlns:o="urn:schemas-microsoft-com:office:office" xmlns:r="http://schemas.openxmlformats.org/officeDocument/2006/relationships" xmlns:m="http://schemas.openxmlformats.org/officeDocument/2006/math" xmlns:v="urn:schemas-microsoft-com:vml" xmlns:wp14="http://schemas.microsoft.com/office/word/2010/wordprocessingDrawing" xmlns:wp="http://schemas.openxmlformats.org/drawingml/2006/wordprocessingDrawing" xmlns:w10="urn:schemas-microsoft-com:office:word" xmlns:w="http://schemas.openxmlformats.org/wordprocessingml/2006/main" xmlns:w14="http://schemas.microsoft.com/office/word/2010/wordml" xmlns:w15="http://schemas.microsoft.com/office/word/2012/wordml" xmlns:w16cid="http://schemas.microsoft.com/office/word/2016/wordml/cid" xmlns:w16se="http://schemas.microsoft.com/office/word/2015/wordml/symex" xmlns:wpg="http://schemas.microsoft.com/office/word/2010/wordprocessingGroup" xmlns:wpi="http://schemas.microsoft.com/office/word/2010/wordprocessingInk" xmlns:wne="http://schemas.microsoft.com/office/word/2006/wordml" xmlns:wps="http://schemas.microsoft.com/office/word/2010/wordprocessingShape" mc:Ignorable="w14 w15 w16se w16cid wp14">
+<w:document xmlns:wpc="http://schemas.microsoft.com/office/word/2010/wordprocessingCanvas" xmlns:cx="http://schemas.microsoft.com/office/drawing/2014/chartex" xmlns:cx1="http://schemas.microsoft.com/office/drawing/2015/9/8/chartex" xmlns:cx2="http://schemas.microsoft.com/office/drawing/2015/10/21/chartex" xmlns:cx3="http://schemas.microsoft.com/office/drawing/2016/5/9/chartex" xmlns:cx4="http://schemas.microsoft.com/office/drawing/2016/5/10/chartex" xmlns:cx5="http://schemas.microsoft.com/office/drawing/2016/5/11/chartex" xmlns:cx6="http://schemas.microsoft.com/office/drawing/2016/5/12/chartex" xmlns:cx7="http://schemas.microsoft.com/office/drawing/2016/5/13/chartex" xmlns:cx8="http://schemas.microsoft.com/office/drawing/2016/5/14/chartex" xmlns:mc="http://schemas.openxmlformats.org/markup-compatibility/2006" xmlns:aink="http://schemas.microsoft.com/office/drawing/2016/ink" xmlns:am3d="http://schemas.microsoft.com/office/drawing/2017/model3d" xmlns:o="urn:schemas-microsoft-com:office:office" xmlns:r="http://schemas.openxmlformats.org/officeDocument/2006/relationships" xmlns:m="http://schemas.openxmlformats.org/officeDocument/2006/math" xmlns:v="urn:schemas-microsoft-com:vml" xmlns:wp14="http://schemas.microsoft.com/office/word/2010/wordprocessingDrawing" xmlns:wp="http://schemas.openxmlformats.org/drawingml/2006/wordprocessingDrawing" xmlns:w10="urn:schemas-microsoft-com:office:word" xmlns:w="http://schemas.openxmlformats.org/wordprocessingml/2006/main" xmlns:w14="http://schemas.microsoft.com/office/word/2010/wordml" xmlns:w15="http://schemas.microsoft.com/office/word/2012/wordml" xmlns:w16cex="http://schemas.microsoft.com/office/word/2018/wordml/cex" xmlns:w16cid="http://schemas.microsoft.com/office/word/2016/wordml/cid" xmlns:w16="http://schemas.microsoft.com/office/word/2018/wordml" xmlns:w16sdtdh="http://schemas.microsoft.com/office/word/2020/wordml/sdtdatahash" xmlns:w16se="http://schemas.microsoft.com/office/word/2015/wordml/symex" xmlns:wpg="http://schemas.microsoft.com/office/word/2010/wordprocessingGroup" xmlns:wpi="http://schemas.microsoft.com/office/word/2010/wordprocessingInk" xmlns:wne="http://schemas.microsoft.com/office/word/2006/wordml" xmlns:wps="http://schemas.microsoft.com/office/word/2010/wordprocessingShape" mc:Ignorable="w14 w15 w16se w16cid w16 w16cex w16sdtdh wp14">
   <w:body>
     <w:p>
       <w:pPr>
@@ -291,22 +291,6 @@
           <w:sz w:val="18"/>
           <w:szCs w:val="18"/>
         </w:rPr>
-        <w:t>C/</w:t>
-      </w:r>
-      <w:r>
-        <w:rPr>
-          <w:rFonts w:ascii="Arial" w:eastAsia="Times New Roman" w:hAnsi="Arial" w:cs="Arial"/>
-          <w:sz w:val="18"/>
-          <w:szCs w:val="18"/>
-        </w:rPr>
-        <w:t xml:space="preserve">C++, </w:t>
-      </w:r>
-      <w:r>
-        <w:rPr>
-          <w:rFonts w:ascii="Arial" w:eastAsia="Times New Roman" w:hAnsi="Arial" w:cs="Arial"/>
-          <w:sz w:val="18"/>
-          <w:szCs w:val="18"/>
-        </w:rPr>
         <w:t xml:space="preserve">Java, </w:t>
       </w:r>
       <w:r>
@@ -331,7 +315,23 @@
           <w:sz w:val="18"/>
           <w:szCs w:val="18"/>
         </w:rPr>
-        <w:t>, Python</w:t>
+        <w:t xml:space="preserve">, </w:t>
+      </w:r>
+      <w:r>
+        <w:rPr>
+          <w:rFonts w:ascii="Arial" w:eastAsia="Times New Roman" w:hAnsi="Arial" w:cs="Arial"/>
+          <w:sz w:val="18"/>
+          <w:szCs w:val="18"/>
+        </w:rPr>
+        <w:t xml:space="preserve">C/C++, </w:t>
+      </w:r>
+      <w:r>
+        <w:rPr>
+          <w:rFonts w:ascii="Arial" w:eastAsia="Times New Roman" w:hAnsi="Arial" w:cs="Arial"/>
+          <w:sz w:val="18"/>
+          <w:szCs w:val="18"/>
+        </w:rPr>
+        <w:t>Python</w:t>
       </w:r>
     </w:p>
     <w:p>
@@ -392,49 +392,23 @@
           <w:sz w:val="18"/>
           <w:szCs w:val="18"/>
         </w:rPr>
-        <w:t xml:space="preserve">, NodeJS, </w:t>
-      </w:r>
-      <w:proofErr w:type="spellStart"/>
-      <w:r>
-        <w:rPr>
-          <w:rFonts w:ascii="Arial" w:eastAsia="Times New Roman" w:hAnsi="Arial" w:cs="Arial"/>
-          <w:sz w:val="18"/>
-          <w:szCs w:val="18"/>
-        </w:rPr>
-        <w:t>Tkinter</w:t>
-      </w:r>
-      <w:proofErr w:type="spellEnd"/>
-      <w:r>
-        <w:rPr>
-          <w:rFonts w:ascii="Arial" w:eastAsia="Times New Roman" w:hAnsi="Arial" w:cs="Arial"/>
-          <w:sz w:val="18"/>
-          <w:szCs w:val="18"/>
-        </w:rPr>
-        <w:t xml:space="preserve">, </w:t>
-      </w:r>
-      <w:r>
-        <w:rPr>
-          <w:rFonts w:ascii="Arial" w:eastAsia="Times New Roman" w:hAnsi="Arial" w:cs="Arial"/>
-          <w:sz w:val="18"/>
-          <w:szCs w:val="18"/>
-        </w:rPr>
-        <w:t>MySQL</w:t>
-      </w:r>
-      <w:r>
-        <w:rPr>
-          <w:rFonts w:ascii="Arial" w:eastAsia="Times New Roman" w:hAnsi="Arial" w:cs="Arial"/>
-          <w:sz w:val="18"/>
-          <w:szCs w:val="18"/>
-        </w:rPr>
-        <w:t xml:space="preserve">, </w:t>
-      </w:r>
-      <w:r>
-        <w:rPr>
-          <w:rFonts w:ascii="Arial" w:eastAsia="Times New Roman" w:hAnsi="Arial" w:cs="Arial"/>
-          <w:sz w:val="18"/>
-          <w:szCs w:val="18"/>
-        </w:rPr>
-        <w:t>PostgreSQL</w:t>
+        <w:t>, NodeJS, Tkinter</w:t>
+      </w:r>
+      <w:r>
+        <w:rPr>
+          <w:rFonts w:ascii="Arial" w:eastAsia="Times New Roman" w:hAnsi="Arial" w:cs="Arial"/>
+          <w:sz w:val="18"/>
+          <w:szCs w:val="18"/>
+        </w:rPr>
+        <w:t>, MySQL, PostgreSQL</w:t>
+      </w:r>
+      <w:r>
+        <w:rPr>
+          <w:rFonts w:ascii="Arial" w:eastAsia="Times New Roman" w:hAnsi="Arial" w:cs="Arial"/>
+          <w:sz w:val="18"/>
+          <w:szCs w:val="18"/>
+        </w:rPr>
+        <w:t>, GoogleSQL, Android Development</w:t>
       </w:r>
     </w:p>
     <w:p>
@@ -494,18 +468,8 @@
           <w:sz w:val="18"/>
           <w:szCs w:val="18"/>
         </w:rPr>
-        <w:t xml:space="preserve">, </w:t>
-      </w:r>
-      <w:proofErr w:type="spellStart"/>
-      <w:r>
-        <w:rPr>
-          <w:rFonts w:ascii="Arial" w:eastAsia="Times New Roman" w:hAnsi="Arial" w:cs="Arial"/>
-          <w:sz w:val="18"/>
-          <w:szCs w:val="18"/>
-        </w:rPr>
-        <w:t>RxJS</w:t>
-      </w:r>
-      <w:proofErr w:type="spellEnd"/>
+        <w:t>, RxJS</w:t>
+      </w:r>
       <w:r>
         <w:rPr>
           <w:rFonts w:ascii="Arial" w:eastAsia="Times New Roman" w:hAnsi="Arial" w:cs="Arial"/>
@@ -522,7 +486,6 @@
         </w:rPr>
         <w:t xml:space="preserve"> </w:t>
       </w:r>
-      <w:proofErr w:type="spellStart"/>
       <w:r>
         <w:rPr>
           <w:rFonts w:ascii="Arial" w:eastAsia="Times New Roman" w:hAnsi="Arial" w:cs="Arial"/>
@@ -531,7 +494,6 @@
         </w:rPr>
         <w:t>DBeaver</w:t>
       </w:r>
-      <w:proofErr w:type="spellEnd"/>
       <w:r>
         <w:rPr>
           <w:rFonts w:ascii="Arial" w:eastAsia="Times New Roman" w:hAnsi="Arial" w:cs="Arial"/>
@@ -546,25 +508,7 @@
           <w:sz w:val="18"/>
           <w:szCs w:val="18"/>
         </w:rPr>
-        <w:t xml:space="preserve">, AWS (S3, SQS, Lambda, CloudWatch), </w:t>
-      </w:r>
-      <w:proofErr w:type="spellStart"/>
-      <w:r>
-        <w:rPr>
-          <w:rFonts w:ascii="Arial" w:eastAsia="Times New Roman" w:hAnsi="Arial" w:cs="Arial"/>
-          <w:sz w:val="18"/>
-          <w:szCs w:val="18"/>
-        </w:rPr>
-        <w:t>NewRelic</w:t>
-      </w:r>
-      <w:proofErr w:type="spellEnd"/>
-      <w:r>
-        <w:rPr>
-          <w:rFonts w:ascii="Arial" w:eastAsia="Times New Roman" w:hAnsi="Arial" w:cs="Arial"/>
-          <w:sz w:val="18"/>
-          <w:szCs w:val="18"/>
-        </w:rPr>
-        <w:t>, Splunk</w:t>
+        <w:t>, AWS (S3, SQS, Lambda, CloudWatch), NewRelic, Splunk</w:t>
       </w:r>
     </w:p>
     <w:p>
@@ -628,16 +572,7 @@
           <w:sz w:val="18"/>
           <w:szCs w:val="18"/>
         </w:rPr>
-        <w:t>Re</w:t>
-      </w:r>
-      <w:r>
-        <w:rPr>
-          <w:rFonts w:ascii="Arial" w:eastAsia="Times New Roman" w:hAnsi="Arial" w:cs="Arial"/>
-          <w:bCs/>
-          <w:sz w:val="18"/>
-          <w:szCs w:val="18"/>
-        </w:rPr>
-        <w:t>altor.com</w:t>
+        <w:t>Google</w:t>
       </w:r>
       <w:r>
         <w:rPr>
@@ -655,7 +590,7 @@
           <w:sz w:val="18"/>
           <w:szCs w:val="18"/>
         </w:rPr>
-        <w:t>Santa Clara</w:t>
+        <w:t>Mountain View</w:t>
       </w:r>
       <w:r>
         <w:rPr>
@@ -694,7 +629,7 @@
           <w:sz w:val="18"/>
           <w:szCs w:val="18"/>
         </w:rPr>
-        <w:t>2</w:t>
+        <w:t>7</w:t>
       </w:r>
       <w:r>
         <w:rPr>
@@ -724,7 +659,17 @@
           <w:sz w:val="18"/>
           <w:szCs w:val="18"/>
         </w:rPr>
-        <w:t xml:space="preserve"> – Present</w:t>
+        <w:t xml:space="preserve"> – </w:t>
+      </w:r>
+      <w:r>
+        <w:rPr>
+          <w:rFonts w:ascii="Arial" w:eastAsia="Times New Roman" w:hAnsi="Arial" w:cs="Arial"/>
+          <w:b/>
+          <w:bCs/>
+          <w:sz w:val="18"/>
+          <w:szCs w:val="18"/>
+        </w:rPr>
+        <w:t>Present</w:t>
       </w:r>
     </w:p>
     <w:p>
@@ -737,34 +682,33 @@
         <w:ind w:left="360" w:right="-432"/>
         <w:rPr>
           <w:rFonts w:ascii="Arial" w:eastAsia="Times New Roman" w:hAnsi="Arial" w:cs="Arial"/>
-          <w:b/>
-          <w:sz w:val="18"/>
-          <w:szCs w:val="18"/>
-        </w:rPr>
-      </w:pPr>
-      <w:r>
-        <w:rPr>
-          <w:rFonts w:ascii="Arial" w:eastAsia="Times New Roman" w:hAnsi="Arial" w:cs="Arial"/>
-          <w:sz w:val="18"/>
-          <w:szCs w:val="18"/>
-        </w:rPr>
-        <w:t xml:space="preserve">Worked on Market Reach as </w:t>
-      </w:r>
-      <w:r>
-        <w:rPr>
-          <w:rFonts w:ascii="Arial" w:eastAsia="Times New Roman" w:hAnsi="Arial" w:cs="Arial"/>
-          <w:sz w:val="18"/>
-          <w:szCs w:val="18"/>
-        </w:rPr>
-        <w:t xml:space="preserve">Backend Engineer as </w:t>
-      </w:r>
-      <w:r>
-        <w:rPr>
-          <w:rFonts w:ascii="Arial" w:eastAsia="Times New Roman" w:hAnsi="Arial" w:cs="Arial"/>
-          <w:sz w:val="18"/>
-          <w:szCs w:val="18"/>
-        </w:rPr>
-        <w:t>part of the Platforms and Monetization team</w:t>
+          <w:sz w:val="18"/>
+          <w:szCs w:val="18"/>
+        </w:rPr>
+      </w:pPr>
+      <w:r>
+        <w:rPr>
+          <w:rFonts w:ascii="Arial" w:eastAsia="Times New Roman" w:hAnsi="Arial" w:cs="Arial"/>
+          <w:sz w:val="18"/>
+          <w:szCs w:val="18"/>
+        </w:rPr>
+        <w:t>Solely responsible for designing and developing system to</w:t>
+      </w:r>
+      <w:r>
+        <w:rPr>
+          <w:rFonts w:ascii="Arial" w:eastAsia="Times New Roman" w:hAnsi="Arial" w:cs="Arial"/>
+          <w:sz w:val="18"/>
+          <w:szCs w:val="18"/>
+        </w:rPr>
+        <w:t xml:space="preserve"> display Store Hours on Chrome on Android’s recent tabs </w:t>
+      </w:r>
+      <w:r>
+        <w:rPr>
+          <w:rFonts w:ascii="Arial" w:eastAsia="Times New Roman" w:hAnsi="Arial" w:cs="Arial"/>
+          <w:sz w:val="18"/>
+          <w:szCs w:val="18"/>
+        </w:rPr>
+        <w:t>page.</w:t>
       </w:r>
     </w:p>
     <w:p>
@@ -777,26 +721,25 @@
         <w:ind w:left="360" w:right="-432"/>
         <w:rPr>
           <w:rFonts w:ascii="Arial" w:eastAsia="Times New Roman" w:hAnsi="Arial" w:cs="Arial"/>
-          <w:b/>
-          <w:sz w:val="18"/>
-          <w:szCs w:val="18"/>
-        </w:rPr>
-      </w:pPr>
-      <w:r>
-        <w:rPr>
-          <w:rFonts w:ascii="Arial" w:eastAsia="Times New Roman" w:hAnsi="Arial" w:cs="Arial"/>
-          <w:sz w:val="18"/>
-          <w:szCs w:val="18"/>
-        </w:rPr>
-        <w:t xml:space="preserve">Wrote </w:t>
-      </w:r>
-      <w:r>
-        <w:rPr>
-          <w:rFonts w:ascii="Arial" w:eastAsia="Times New Roman" w:hAnsi="Arial" w:cs="Arial"/>
-          <w:sz w:val="18"/>
-          <w:szCs w:val="18"/>
-        </w:rPr>
-        <w:t>NodeJS application to compile and calculate statistics and metrics, and send weekly email performance reports to agents and brokers</w:t>
+          <w:sz w:val="18"/>
+          <w:szCs w:val="18"/>
+        </w:rPr>
+      </w:pPr>
+      <w:r>
+        <w:rPr>
+          <w:rFonts w:ascii="Arial" w:eastAsia="Times New Roman" w:hAnsi="Arial" w:cs="Arial"/>
+          <w:sz w:val="18"/>
+          <w:szCs w:val="18"/>
+        </w:rPr>
+        <w:t xml:space="preserve">Utilized test driven development to build out and deploy the feature in less than 4 </w:t>
+      </w:r>
+      <w:r>
+        <w:rPr>
+          <w:rFonts w:ascii="Arial" w:eastAsia="Times New Roman" w:hAnsi="Arial" w:cs="Arial"/>
+          <w:sz w:val="18"/>
+          <w:szCs w:val="18"/>
+        </w:rPr>
+        <w:t>months.</w:t>
       </w:r>
     </w:p>
     <w:p>
@@ -809,101 +752,33 @@
         <w:ind w:left="360" w:right="-432"/>
         <w:rPr>
           <w:rFonts w:ascii="Arial" w:eastAsia="Times New Roman" w:hAnsi="Arial" w:cs="Arial"/>
-          <w:b/>
-          <w:sz w:val="18"/>
-          <w:szCs w:val="18"/>
-        </w:rPr>
-      </w:pPr>
-      <w:r>
-        <w:rPr>
-          <w:rFonts w:ascii="Arial" w:eastAsia="Times New Roman" w:hAnsi="Arial" w:cs="Arial"/>
-          <w:sz w:val="18"/>
-          <w:szCs w:val="18"/>
-        </w:rPr>
-        <w:t xml:space="preserve">Improved performance by improving time efficiency of scripts through reducing API calls and </w:t>
-      </w:r>
-      <w:r>
-        <w:rPr>
-          <w:rFonts w:ascii="Arial" w:eastAsia="Times New Roman" w:hAnsi="Arial" w:cs="Arial"/>
-          <w:sz w:val="18"/>
-          <w:szCs w:val="18"/>
-        </w:rPr>
-        <w:t>adjusting SQL queries</w:t>
-      </w:r>
-    </w:p>
-    <w:p>
-      <w:pPr>
-        <w:ind w:left="-360" w:right="-432"/>
-        <w:jc w:val="center"/>
-        <w:rPr>
-          <w:rFonts w:ascii="Arial" w:eastAsia="Times New Roman" w:hAnsi="Arial" w:cs="Arial"/>
-          <w:b/>
-          <w:sz w:val="18"/>
-          <w:szCs w:val="18"/>
-        </w:rPr>
-      </w:pPr>
-    </w:p>
-    <w:p>
-      <w:pPr>
-        <w:tabs>
-          <w:tab w:val="right" w:pos="10080"/>
-        </w:tabs>
-        <w:ind w:left="-360" w:right="-432"/>
-        <w:rPr>
-          <w:rFonts w:ascii="Arial" w:eastAsia="Times New Roman" w:hAnsi="Arial" w:cs="Arial"/>
-          <w:b/>
-          <w:bCs/>
-          <w:sz w:val="18"/>
-          <w:szCs w:val="18"/>
-        </w:rPr>
-      </w:pPr>
-      <w:r>
-        <w:rPr>
-          <w:rFonts w:ascii="Arial" w:eastAsia="Times New Roman" w:hAnsi="Arial" w:cs="Arial"/>
-          <w:b/>
-          <w:sz w:val="18"/>
-          <w:szCs w:val="18"/>
-        </w:rPr>
-        <w:t xml:space="preserve">Software Engineer, </w:t>
-      </w:r>
-      <w:r>
-        <w:rPr>
-          <w:rFonts w:ascii="Arial" w:eastAsia="Times New Roman" w:hAnsi="Arial" w:cs="Arial"/>
-          <w:bCs/>
-          <w:sz w:val="18"/>
-          <w:szCs w:val="18"/>
-        </w:rPr>
-        <w:t>Redtail Technology, Sacramento, CA</w:t>
-      </w:r>
-      <w:r>
-        <w:rPr>
-          <w:rFonts w:ascii="Arial" w:eastAsia="Times New Roman" w:hAnsi="Arial" w:cs="Arial"/>
-          <w:bCs/>
-          <w:sz w:val="18"/>
-          <w:szCs w:val="18"/>
-        </w:rPr>
-        <w:tab/>
-        <w:t xml:space="preserve">   </w:t>
-      </w:r>
-      <w:r>
-        <w:rPr>
-          <w:rFonts w:ascii="Arial" w:eastAsia="Times New Roman" w:hAnsi="Arial" w:cs="Arial"/>
-          <w:b/>
-          <w:bCs/>
-          <w:sz w:val="18"/>
-          <w:szCs w:val="18"/>
-        </w:rPr>
-        <w:t xml:space="preserve">08/2019 – </w:t>
-      </w:r>
-      <w:r>
-        <w:rPr>
-          <w:rFonts w:ascii="Arial" w:eastAsia="Times New Roman" w:hAnsi="Arial" w:cs="Arial"/>
-          <w:b/>
-          <w:bCs/>
-          <w:sz w:val="18"/>
-          <w:szCs w:val="18"/>
-        </w:rPr>
-        <w:t>01/2020</w:t>
+          <w:sz w:val="18"/>
+          <w:szCs w:val="18"/>
+        </w:rPr>
+      </w:pPr>
+      <w:r>
+        <w:rPr>
+          <w:rFonts w:ascii="Arial" w:eastAsia="Times New Roman" w:hAnsi="Arial" w:cs="Arial"/>
+          <w:sz w:val="18"/>
+          <w:szCs w:val="18"/>
+        </w:rPr>
+        <w:t xml:space="preserve">Development was primarily done in Java, with </w:t>
+      </w:r>
+      <w:r>
+        <w:rPr>
+          <w:rFonts w:ascii="Arial" w:eastAsia="Times New Roman" w:hAnsi="Arial" w:cs="Arial"/>
+          <w:sz w:val="18"/>
+          <w:szCs w:val="18"/>
+        </w:rPr>
+        <w:t>some native Android</w:t>
+      </w:r>
+      <w:r>
+        <w:rPr>
+          <w:rFonts w:ascii="Arial" w:eastAsia="Times New Roman" w:hAnsi="Arial" w:cs="Arial"/>
+          <w:sz w:val="18"/>
+          <w:szCs w:val="18"/>
+        </w:rPr>
+        <w:t xml:space="preserve"> C++ work</w:t>
       </w:r>
     </w:p>
     <w:p>
@@ -916,60 +791,163 @@
         <w:ind w:left="360" w:right="-432"/>
         <w:rPr>
           <w:rFonts w:ascii="Arial" w:eastAsia="Times New Roman" w:hAnsi="Arial" w:cs="Arial"/>
-          <w:b/>
-          <w:sz w:val="18"/>
-          <w:szCs w:val="18"/>
-        </w:rPr>
-      </w:pPr>
-      <w:r>
-        <w:rPr>
-          <w:rFonts w:ascii="Arial" w:eastAsia="Times New Roman" w:hAnsi="Arial" w:cs="Arial"/>
-          <w:sz w:val="18"/>
-          <w:szCs w:val="18"/>
-        </w:rPr>
-        <w:t xml:space="preserve">Helped implement </w:t>
-      </w:r>
-      <w:proofErr w:type="spellStart"/>
-      <w:r>
-        <w:rPr>
-          <w:rFonts w:ascii="Arial" w:eastAsia="Times New Roman" w:hAnsi="Arial" w:cs="Arial"/>
-          <w:sz w:val="18"/>
-          <w:szCs w:val="18"/>
-        </w:rPr>
-        <w:t>RxJS</w:t>
-      </w:r>
-      <w:proofErr w:type="spellEnd"/>
-      <w:r>
-        <w:rPr>
-          <w:rFonts w:ascii="Arial" w:eastAsia="Times New Roman" w:hAnsi="Arial" w:cs="Arial"/>
-          <w:sz w:val="18"/>
-          <w:szCs w:val="18"/>
-        </w:rPr>
-        <w:t xml:space="preserve"> library to </w:t>
-      </w:r>
-      <w:r>
-        <w:rPr>
-          <w:rFonts w:ascii="Arial" w:eastAsia="Times New Roman" w:hAnsi="Arial" w:cs="Arial"/>
-          <w:sz w:val="18"/>
-          <w:szCs w:val="18"/>
-        </w:rPr>
-        <w:t>optimize</w:t>
-      </w:r>
-      <w:r>
-        <w:rPr>
-          <w:rFonts w:ascii="Arial" w:eastAsia="Times New Roman" w:hAnsi="Arial" w:cs="Arial"/>
-          <w:sz w:val="18"/>
-          <w:szCs w:val="18"/>
-        </w:rPr>
-        <w:t xml:space="preserve"> application performance</w:t>
-      </w:r>
-      <w:r>
-        <w:rPr>
-          <w:rFonts w:ascii="Arial" w:eastAsia="Times New Roman" w:hAnsi="Arial" w:cs="Arial"/>
-          <w:sz w:val="18"/>
-          <w:szCs w:val="18"/>
-        </w:rPr>
-        <w:t xml:space="preserve"> and prevent bugs due to race conditions</w:t>
+          <w:sz w:val="18"/>
+          <w:szCs w:val="18"/>
+        </w:rPr>
+      </w:pPr>
+      <w:r>
+        <w:rPr>
+          <w:rFonts w:ascii="Arial" w:eastAsia="Times New Roman" w:hAnsi="Arial" w:cs="Arial"/>
+          <w:sz w:val="18"/>
+          <w:szCs w:val="18"/>
+        </w:rPr>
+        <w:t>This is a user-facing feature which will be available to 1+ billion users</w:t>
+      </w:r>
+      <w:r>
+        <w:rPr>
+          <w:rFonts w:ascii="Arial" w:eastAsia="Times New Roman" w:hAnsi="Arial" w:cs="Arial"/>
+          <w:sz w:val="18"/>
+          <w:szCs w:val="18"/>
+        </w:rPr>
+        <w:t xml:space="preserve">. Chrome for Android is an </w:t>
+      </w:r>
+      <w:r>
+        <w:rPr>
+          <w:rFonts w:ascii="Arial" w:eastAsia="Times New Roman" w:hAnsi="Arial" w:cs="Arial"/>
+          <w:sz w:val="18"/>
+          <w:szCs w:val="18"/>
+        </w:rPr>
+        <w:t>open-source</w:t>
+      </w:r>
+      <w:r>
+        <w:rPr>
+          <w:rFonts w:ascii="Arial" w:eastAsia="Times New Roman" w:hAnsi="Arial" w:cs="Arial"/>
+          <w:sz w:val="18"/>
+          <w:szCs w:val="18"/>
+        </w:rPr>
+        <w:t xml:space="preserve"> </w:t>
+      </w:r>
+      <w:r>
+        <w:rPr>
+          <w:rFonts w:ascii="Arial" w:eastAsia="Times New Roman" w:hAnsi="Arial" w:cs="Arial"/>
+          <w:sz w:val="18"/>
+          <w:szCs w:val="18"/>
+        </w:rPr>
+        <w:t>product.</w:t>
+      </w:r>
+    </w:p>
+    <w:p>
+      <w:pPr>
+        <w:ind w:right="-432"/>
+        <w:rPr>
+          <w:rFonts w:ascii="Arial" w:eastAsia="Times New Roman" w:hAnsi="Arial" w:cs="Arial"/>
+          <w:b/>
+          <w:sz w:val="18"/>
+          <w:szCs w:val="18"/>
+        </w:rPr>
+      </w:pPr>
+    </w:p>
+    <w:p>
+      <w:pPr>
+        <w:tabs>
+          <w:tab w:val="right" w:pos="10080"/>
+        </w:tabs>
+        <w:ind w:left="-360" w:right="-432"/>
+        <w:rPr>
+          <w:rFonts w:ascii="Arial" w:eastAsia="Times New Roman" w:hAnsi="Arial" w:cs="Arial"/>
+          <w:b/>
+          <w:bCs/>
+          <w:sz w:val="18"/>
+          <w:szCs w:val="18"/>
+        </w:rPr>
+      </w:pPr>
+      <w:r>
+        <w:rPr>
+          <w:rFonts w:ascii="Arial" w:eastAsia="Times New Roman" w:hAnsi="Arial" w:cs="Arial"/>
+          <w:b/>
+          <w:sz w:val="18"/>
+          <w:szCs w:val="18"/>
+        </w:rPr>
+        <w:t xml:space="preserve">Software Engineer, </w:t>
+      </w:r>
+      <w:r>
+        <w:rPr>
+          <w:rFonts w:ascii="Arial" w:eastAsia="Times New Roman" w:hAnsi="Arial" w:cs="Arial"/>
+          <w:bCs/>
+          <w:sz w:val="18"/>
+          <w:szCs w:val="18"/>
+        </w:rPr>
+        <w:t>Realtor.com, Santa Clara, CA</w:t>
+      </w:r>
+      <w:r>
+        <w:rPr>
+          <w:rFonts w:ascii="Arial" w:eastAsia="Times New Roman" w:hAnsi="Arial" w:cs="Arial"/>
+          <w:bCs/>
+          <w:sz w:val="18"/>
+          <w:szCs w:val="18"/>
+        </w:rPr>
+        <w:tab/>
+        <w:t xml:space="preserve">   </w:t>
+      </w:r>
+      <w:r>
+        <w:rPr>
+          <w:rFonts w:ascii="Arial" w:eastAsia="Times New Roman" w:hAnsi="Arial" w:cs="Arial"/>
+          <w:b/>
+          <w:bCs/>
+          <w:sz w:val="18"/>
+          <w:szCs w:val="18"/>
+        </w:rPr>
+        <w:t>0</w:t>
+      </w:r>
+      <w:r>
+        <w:rPr>
+          <w:rFonts w:ascii="Arial" w:eastAsia="Times New Roman" w:hAnsi="Arial" w:cs="Arial"/>
+          <w:b/>
+          <w:bCs/>
+          <w:sz w:val="18"/>
+          <w:szCs w:val="18"/>
+        </w:rPr>
+        <w:t>2</w:t>
+      </w:r>
+      <w:r>
+        <w:rPr>
+          <w:rFonts w:ascii="Arial" w:eastAsia="Times New Roman" w:hAnsi="Arial" w:cs="Arial"/>
+          <w:b/>
+          <w:bCs/>
+          <w:sz w:val="18"/>
+          <w:szCs w:val="18"/>
+        </w:rPr>
+        <w:t>/20</w:t>
+      </w:r>
+      <w:r>
+        <w:rPr>
+          <w:rFonts w:ascii="Arial" w:eastAsia="Times New Roman" w:hAnsi="Arial" w:cs="Arial"/>
+          <w:b/>
+          <w:bCs/>
+          <w:sz w:val="18"/>
+          <w:szCs w:val="18"/>
+        </w:rPr>
+        <w:t>20</w:t>
+      </w:r>
+      <w:r>
+        <w:rPr>
+          <w:rFonts w:ascii="Arial" w:eastAsia="Times New Roman" w:hAnsi="Arial" w:cs="Arial"/>
+          <w:b/>
+          <w:bCs/>
+          <w:sz w:val="18"/>
+          <w:szCs w:val="18"/>
+        </w:rPr>
+        <w:t xml:space="preserve"> – </w:t>
+      </w:r>
+      <w:r>
+        <w:rPr>
+          <w:rFonts w:ascii="Arial" w:eastAsia="Times New Roman" w:hAnsi="Arial" w:cs="Arial"/>
+          <w:b/>
+          <w:bCs/>
+          <w:sz w:val="18"/>
+          <w:szCs w:val="18"/>
+        </w:rPr>
+        <w:t>06/2020</w:t>
       </w:r>
     </w:p>
     <w:p>
@@ -990,120 +968,34 @@
       <w:r>
         <w:rPr>
           <w:rFonts w:ascii="Arial" w:eastAsia="Times New Roman" w:hAnsi="Arial" w:cs="Arial"/>
-          <w:bCs/>
-          <w:sz w:val="18"/>
-          <w:szCs w:val="18"/>
-        </w:rPr>
-        <w:t xml:space="preserve">Wrote end-to-end tests </w:t>
-      </w:r>
-      <w:r>
-        <w:rPr>
-          <w:rFonts w:ascii="Arial" w:eastAsia="Times New Roman" w:hAnsi="Arial" w:cs="Arial"/>
-          <w:bCs/>
-          <w:sz w:val="18"/>
-          <w:szCs w:val="18"/>
-        </w:rPr>
-        <w:t xml:space="preserve">to prevent regressions </w:t>
-      </w:r>
-      <w:r>
-        <w:rPr>
-          <w:rFonts w:ascii="Arial" w:eastAsia="Times New Roman" w:hAnsi="Arial" w:cs="Arial"/>
-          <w:bCs/>
-          <w:sz w:val="18"/>
-          <w:szCs w:val="18"/>
-        </w:rPr>
-        <w:t>using Cypress testing framework</w:t>
-      </w:r>
-    </w:p>
-    <w:p>
-      <w:pPr>
-        <w:ind w:right="-432"/>
-        <w:rPr>
-          <w:rFonts w:ascii="Arial" w:eastAsia="Times New Roman" w:hAnsi="Arial" w:cs="Arial"/>
-          <w:b/>
-          <w:sz w:val="18"/>
-          <w:szCs w:val="18"/>
-        </w:rPr>
-      </w:pPr>
-    </w:p>
-    <w:p>
-      <w:pPr>
-        <w:tabs>
-          <w:tab w:val="right" w:pos="10080"/>
-        </w:tabs>
-        <w:ind w:left="-360" w:right="-432"/>
-        <w:rPr>
-          <w:rFonts w:ascii="Arial" w:eastAsia="Times New Roman" w:hAnsi="Arial" w:cs="Arial"/>
-          <w:b/>
-          <w:bCs/>
-          <w:sz w:val="18"/>
-          <w:szCs w:val="18"/>
-        </w:rPr>
-      </w:pPr>
-      <w:r>
-        <w:rPr>
-          <w:rFonts w:ascii="Arial" w:eastAsia="Times New Roman" w:hAnsi="Arial" w:cs="Arial"/>
-          <w:b/>
-          <w:sz w:val="18"/>
-          <w:szCs w:val="18"/>
-        </w:rPr>
-        <w:t xml:space="preserve">Software </w:t>
-      </w:r>
-      <w:r>
-        <w:rPr>
-          <w:rFonts w:ascii="Arial" w:eastAsia="Times New Roman" w:hAnsi="Arial" w:cs="Arial"/>
-          <w:b/>
-          <w:sz w:val="18"/>
-          <w:szCs w:val="18"/>
-        </w:rPr>
-        <w:t>Engineer</w:t>
-      </w:r>
-      <w:r>
-        <w:rPr>
-          <w:rFonts w:ascii="Arial" w:eastAsia="Times New Roman" w:hAnsi="Arial" w:cs="Arial"/>
-          <w:b/>
-          <w:sz w:val="18"/>
-          <w:szCs w:val="18"/>
-        </w:rPr>
-        <w:t xml:space="preserve"> Intern, </w:t>
-      </w:r>
-      <w:r>
-        <w:rPr>
-          <w:rFonts w:ascii="Arial" w:eastAsia="Times New Roman" w:hAnsi="Arial" w:cs="Arial"/>
-          <w:bCs/>
-          <w:sz w:val="18"/>
-          <w:szCs w:val="18"/>
-        </w:rPr>
-        <w:t>Redtail Technology, Sacramento, CA</w:t>
-      </w:r>
-      <w:r>
-        <w:rPr>
-          <w:rFonts w:ascii="Arial" w:eastAsia="Times New Roman" w:hAnsi="Arial" w:cs="Arial"/>
-          <w:bCs/>
-          <w:sz w:val="18"/>
-          <w:szCs w:val="18"/>
-        </w:rPr>
-        <w:tab/>
-        <w:t xml:space="preserve">   </w:t>
-      </w:r>
-      <w:r>
-        <w:rPr>
-          <w:rFonts w:ascii="Arial" w:eastAsia="Times New Roman" w:hAnsi="Arial" w:cs="Arial"/>
-          <w:bCs/>
-          <w:sz w:val="18"/>
-          <w:szCs w:val="18"/>
-        </w:rPr>
-        <w:t xml:space="preserve">   </w:t>
-      </w:r>
-      <w:r>
-        <w:rPr>
-          <w:rFonts w:ascii="Arial" w:eastAsia="Times New Roman" w:hAnsi="Arial" w:cs="Arial"/>
-          <w:b/>
-          <w:bCs/>
-          <w:sz w:val="18"/>
-          <w:szCs w:val="18"/>
-        </w:rPr>
-        <w:t>05/2019 – 08/2019</w:t>
+          <w:sz w:val="18"/>
+          <w:szCs w:val="18"/>
+        </w:rPr>
+        <w:t xml:space="preserve">Developed </w:t>
+      </w:r>
+      <w:r>
+        <w:rPr>
+          <w:rFonts w:ascii="Arial" w:eastAsia="Times New Roman" w:hAnsi="Arial" w:cs="Arial"/>
+          <w:sz w:val="18"/>
+          <w:szCs w:val="18"/>
+        </w:rPr>
+        <w:t xml:space="preserve">Market Reach as </w:t>
+      </w:r>
+      <w:r>
+        <w:rPr>
+          <w:rFonts w:ascii="Arial" w:eastAsia="Times New Roman" w:hAnsi="Arial" w:cs="Arial"/>
+          <w:sz w:val="18"/>
+          <w:szCs w:val="18"/>
+        </w:rPr>
+        <w:t xml:space="preserve">Backend Engineer as </w:t>
+      </w:r>
+      <w:r>
+        <w:rPr>
+          <w:rFonts w:ascii="Arial" w:eastAsia="Times New Roman" w:hAnsi="Arial" w:cs="Arial"/>
+          <w:sz w:val="18"/>
+          <w:szCs w:val="18"/>
+        </w:rPr>
+        <w:t>part of the Platforms and Monetization team</w:t>
       </w:r>
     </w:p>
     <w:p>
@@ -1116,17 +1008,26 @@
         <w:ind w:left="360" w:right="-432"/>
         <w:rPr>
           <w:rFonts w:ascii="Arial" w:eastAsia="Times New Roman" w:hAnsi="Arial" w:cs="Arial"/>
-          <w:sz w:val="18"/>
-          <w:szCs w:val="18"/>
-        </w:rPr>
-      </w:pPr>
-      <w:r>
-        <w:rPr>
-          <w:rFonts w:ascii="Arial" w:eastAsia="Times New Roman" w:hAnsi="Arial" w:cs="Arial"/>
-          <w:sz w:val="18"/>
-          <w:szCs w:val="18"/>
-        </w:rPr>
-        <w:t>Created room booking app with TypeScript and React for internal use by Redtail Technology employees.</w:t>
+          <w:b/>
+          <w:sz w:val="18"/>
+          <w:szCs w:val="18"/>
+        </w:rPr>
+      </w:pPr>
+      <w:r>
+        <w:rPr>
+          <w:rFonts w:ascii="Arial" w:eastAsia="Times New Roman" w:hAnsi="Arial" w:cs="Arial"/>
+          <w:sz w:val="18"/>
+          <w:szCs w:val="18"/>
+        </w:rPr>
+        <w:t xml:space="preserve">Wrote </w:t>
+      </w:r>
+      <w:r>
+        <w:rPr>
+          <w:rFonts w:ascii="Arial" w:eastAsia="Times New Roman" w:hAnsi="Arial" w:cs="Arial"/>
+          <w:sz w:val="18"/>
+          <w:szCs w:val="18"/>
+        </w:rPr>
+        <w:t>NodeJS application to compile and calculate statistics and metrics, and send weekly email performance reports to agents and brokers</w:t>
       </w:r>
     </w:p>
     <w:p>
@@ -1139,17 +1040,125 @@
         <w:ind w:left="360" w:right="-432"/>
         <w:rPr>
           <w:rFonts w:ascii="Arial" w:eastAsia="Times New Roman" w:hAnsi="Arial" w:cs="Arial"/>
-          <w:sz w:val="18"/>
-          <w:szCs w:val="18"/>
-        </w:rPr>
-      </w:pPr>
-      <w:r>
-        <w:rPr>
-          <w:rFonts w:ascii="Arial" w:eastAsia="Times New Roman" w:hAnsi="Arial" w:cs="Arial"/>
-          <w:sz w:val="18"/>
-          <w:szCs w:val="18"/>
-        </w:rPr>
-        <w:t>Implemented calendar functionality using FullCalendar library and React component composition.</w:t>
+          <w:b/>
+          <w:sz w:val="18"/>
+          <w:szCs w:val="18"/>
+        </w:rPr>
+      </w:pPr>
+      <w:r>
+        <w:rPr>
+          <w:rFonts w:ascii="Arial" w:eastAsia="Times New Roman" w:hAnsi="Arial" w:cs="Arial"/>
+          <w:sz w:val="18"/>
+          <w:szCs w:val="18"/>
+        </w:rPr>
+        <w:t xml:space="preserve">Improved performance by improving time efficiency of </w:t>
+      </w:r>
+      <w:r>
+        <w:rPr>
+          <w:rFonts w:ascii="Arial" w:eastAsia="Times New Roman" w:hAnsi="Arial" w:cs="Arial"/>
+          <w:sz w:val="18"/>
+          <w:szCs w:val="18"/>
+        </w:rPr>
+        <w:t>processes</w:t>
+      </w:r>
+      <w:r>
+        <w:rPr>
+          <w:rFonts w:ascii="Arial" w:eastAsia="Times New Roman" w:hAnsi="Arial" w:cs="Arial"/>
+          <w:sz w:val="18"/>
+          <w:szCs w:val="18"/>
+        </w:rPr>
+        <w:t xml:space="preserve"> through reducing API calls and </w:t>
+      </w:r>
+      <w:r>
+        <w:rPr>
+          <w:rFonts w:ascii="Arial" w:eastAsia="Times New Roman" w:hAnsi="Arial" w:cs="Arial"/>
+          <w:sz w:val="18"/>
+          <w:szCs w:val="18"/>
+        </w:rPr>
+        <w:t xml:space="preserve">adjusting SQL </w:t>
+      </w:r>
+      <w:r>
+        <w:rPr>
+          <w:rFonts w:ascii="Arial" w:eastAsia="Times New Roman" w:hAnsi="Arial" w:cs="Arial"/>
+          <w:sz w:val="18"/>
+          <w:szCs w:val="18"/>
+        </w:rPr>
+        <w:t>queries.</w:t>
+      </w:r>
+    </w:p>
+    <w:p>
+      <w:pPr>
+        <w:ind w:left="-360" w:right="-432"/>
+        <w:jc w:val="center"/>
+        <w:rPr>
+          <w:rFonts w:ascii="Arial" w:eastAsia="Times New Roman" w:hAnsi="Arial" w:cs="Arial"/>
+          <w:b/>
+          <w:sz w:val="18"/>
+          <w:szCs w:val="18"/>
+        </w:rPr>
+      </w:pPr>
+    </w:p>
+    <w:p>
+      <w:pPr>
+        <w:tabs>
+          <w:tab w:val="right" w:pos="10080"/>
+        </w:tabs>
+        <w:ind w:left="-360" w:right="-432"/>
+        <w:rPr>
+          <w:rFonts w:ascii="Arial" w:eastAsia="Times New Roman" w:hAnsi="Arial" w:cs="Arial"/>
+          <w:b/>
+          <w:bCs/>
+          <w:sz w:val="18"/>
+          <w:szCs w:val="18"/>
+        </w:rPr>
+      </w:pPr>
+      <w:r>
+        <w:rPr>
+          <w:rFonts w:ascii="Arial" w:eastAsia="Times New Roman" w:hAnsi="Arial" w:cs="Arial"/>
+          <w:b/>
+          <w:sz w:val="18"/>
+          <w:szCs w:val="18"/>
+        </w:rPr>
+        <w:t xml:space="preserve">Software Engineer, </w:t>
+      </w:r>
+      <w:r>
+        <w:rPr>
+          <w:rFonts w:ascii="Arial" w:eastAsia="Times New Roman" w:hAnsi="Arial" w:cs="Arial"/>
+          <w:bCs/>
+          <w:sz w:val="18"/>
+          <w:szCs w:val="18"/>
+        </w:rPr>
+        <w:t>Redtail Technology, Sacramento, CA</w:t>
+      </w:r>
+      <w:r>
+        <w:rPr>
+          <w:rFonts w:ascii="Arial" w:eastAsia="Times New Roman" w:hAnsi="Arial" w:cs="Arial"/>
+          <w:bCs/>
+          <w:sz w:val="18"/>
+          <w:szCs w:val="18"/>
+        </w:rPr>
+        <w:tab/>
+        <w:t xml:space="preserve">   </w:t>
+      </w:r>
+      <w:r>
+        <w:rPr>
+          <w:rFonts w:ascii="Arial" w:eastAsia="Times New Roman" w:hAnsi="Arial" w:cs="Arial"/>
+          <w:b/>
+          <w:bCs/>
+          <w:sz w:val="18"/>
+          <w:szCs w:val="18"/>
+        </w:rPr>
+        <w:t xml:space="preserve">08/2019 – </w:t>
+      </w:r>
+      <w:r>
+        <w:rPr>
+          <w:rFonts w:ascii="Arial" w:eastAsia="Times New Roman" w:hAnsi="Arial" w:cs="Arial"/>
+          <w:b/>
+          <w:bCs/>
+          <w:sz w:val="18"/>
+          <w:szCs w:val="18"/>
+        </w:rPr>
+        <w:t>01/2020</w:t>
       </w:r>
     </w:p>
     <w:p>
@@ -1162,17 +1171,130 @@
         <w:ind w:left="360" w:right="-432"/>
         <w:rPr>
           <w:rFonts w:ascii="Arial" w:eastAsia="Times New Roman" w:hAnsi="Arial" w:cs="Arial"/>
-          <w:sz w:val="18"/>
-          <w:szCs w:val="18"/>
-        </w:rPr>
-      </w:pPr>
-      <w:r>
-        <w:rPr>
-          <w:rFonts w:ascii="Arial" w:eastAsia="Times New Roman" w:hAnsi="Arial" w:cs="Arial"/>
-          <w:sz w:val="18"/>
-          <w:szCs w:val="18"/>
-        </w:rPr>
-        <w:t xml:space="preserve">Implemented CRUD actions for room bookings using AJAX calls to Redtail API. </w:t>
+          <w:b/>
+          <w:sz w:val="18"/>
+          <w:szCs w:val="18"/>
+        </w:rPr>
+      </w:pPr>
+      <w:r>
+        <w:rPr>
+          <w:rFonts w:ascii="Arial" w:eastAsia="Times New Roman" w:hAnsi="Arial" w:cs="Arial"/>
+          <w:sz w:val="18"/>
+          <w:szCs w:val="18"/>
+        </w:rPr>
+        <w:t>Implemented</w:t>
+      </w:r>
+      <w:r>
+        <w:rPr>
+          <w:rFonts w:ascii="Arial" w:eastAsia="Times New Roman" w:hAnsi="Arial" w:cs="Arial"/>
+          <w:sz w:val="18"/>
+          <w:szCs w:val="18"/>
+        </w:rPr>
+        <w:t xml:space="preserve"> RxJS</w:t>
+      </w:r>
+      <w:r>
+        <w:rPr>
+          <w:rFonts w:ascii="Arial" w:eastAsia="Times New Roman" w:hAnsi="Arial" w:cs="Arial"/>
+          <w:sz w:val="18"/>
+          <w:szCs w:val="18"/>
+        </w:rPr>
+        <w:t xml:space="preserve"> library</w:t>
+      </w:r>
+      <w:r>
+        <w:rPr>
+          <w:rFonts w:ascii="Arial" w:eastAsia="Times New Roman" w:hAnsi="Arial" w:cs="Arial"/>
+          <w:sz w:val="18"/>
+          <w:szCs w:val="18"/>
+        </w:rPr>
+        <w:t xml:space="preserve"> in product</w:t>
+      </w:r>
+      <w:r>
+        <w:rPr>
+          <w:rFonts w:ascii="Arial" w:eastAsia="Times New Roman" w:hAnsi="Arial" w:cs="Arial"/>
+          <w:sz w:val="18"/>
+          <w:szCs w:val="18"/>
+        </w:rPr>
+        <w:t xml:space="preserve"> to </w:t>
+      </w:r>
+      <w:r>
+        <w:rPr>
+          <w:rFonts w:ascii="Arial" w:eastAsia="Times New Roman" w:hAnsi="Arial" w:cs="Arial"/>
+          <w:sz w:val="18"/>
+          <w:szCs w:val="18"/>
+        </w:rPr>
+        <w:t>for a</w:t>
+      </w:r>
+      <w:r>
+        <w:rPr>
+          <w:rFonts w:ascii="Arial" w:eastAsia="Times New Roman" w:hAnsi="Arial" w:cs="Arial"/>
+          <w:sz w:val="18"/>
+          <w:szCs w:val="18"/>
+        </w:rPr>
+        <w:t xml:space="preserve"> 100% improvement in</w:t>
+      </w:r>
+      <w:r>
+        <w:rPr>
+          <w:rFonts w:ascii="Arial" w:eastAsia="Times New Roman" w:hAnsi="Arial" w:cs="Arial"/>
+          <w:sz w:val="18"/>
+          <w:szCs w:val="18"/>
+        </w:rPr>
+        <w:t xml:space="preserve"> </w:t>
+      </w:r>
+      <w:r>
+        <w:rPr>
+          <w:rFonts w:ascii="Arial" w:eastAsia="Times New Roman" w:hAnsi="Arial" w:cs="Arial"/>
+          <w:sz w:val="18"/>
+          <w:szCs w:val="18"/>
+        </w:rPr>
+        <w:t xml:space="preserve">time </w:t>
+      </w:r>
+      <w:r>
+        <w:rPr>
+          <w:rFonts w:ascii="Arial" w:eastAsia="Times New Roman" w:hAnsi="Arial" w:cs="Arial"/>
+          <w:sz w:val="18"/>
+          <w:szCs w:val="18"/>
+        </w:rPr>
+        <w:t>performance</w:t>
+      </w:r>
+      <w:r>
+        <w:rPr>
+          <w:rFonts w:ascii="Arial" w:eastAsia="Times New Roman" w:hAnsi="Arial" w:cs="Arial"/>
+          <w:sz w:val="18"/>
+          <w:szCs w:val="18"/>
+        </w:rPr>
+        <w:t xml:space="preserve"> and </w:t>
+      </w:r>
+      <w:r>
+        <w:rPr>
+          <w:rFonts w:ascii="Arial" w:eastAsia="Times New Roman" w:hAnsi="Arial" w:cs="Arial"/>
+          <w:sz w:val="18"/>
+          <w:szCs w:val="18"/>
+        </w:rPr>
+        <w:t xml:space="preserve">to </w:t>
+      </w:r>
+      <w:r>
+        <w:rPr>
+          <w:rFonts w:ascii="Arial" w:eastAsia="Times New Roman" w:hAnsi="Arial" w:cs="Arial"/>
+          <w:sz w:val="18"/>
+          <w:szCs w:val="18"/>
+        </w:rPr>
+        <w:t xml:space="preserve">prevent </w:t>
+      </w:r>
+      <w:r>
+        <w:rPr>
+          <w:rFonts w:ascii="Arial" w:eastAsia="Times New Roman" w:hAnsi="Arial" w:cs="Arial"/>
+          <w:sz w:val="18"/>
+          <w:szCs w:val="18"/>
+        </w:rPr>
+        <w:t xml:space="preserve">race </w:t>
+      </w:r>
+      <w:r>
+        <w:rPr>
+          <w:rFonts w:ascii="Arial" w:eastAsia="Times New Roman" w:hAnsi="Arial" w:cs="Arial"/>
+          <w:sz w:val="18"/>
+          <w:szCs w:val="18"/>
+        </w:rPr>
+        <w:t>conditions.</w:t>
       </w:r>
     </w:p>
     <w:p>
@@ -1185,17 +1307,137 @@
         <w:ind w:left="360" w:right="-432"/>
         <w:rPr>
           <w:rFonts w:ascii="Arial" w:eastAsia="Times New Roman" w:hAnsi="Arial" w:cs="Arial"/>
-          <w:sz w:val="18"/>
-          <w:szCs w:val="18"/>
-        </w:rPr>
-      </w:pPr>
-      <w:r>
-        <w:rPr>
-          <w:rFonts w:ascii="Arial" w:eastAsia="Times New Roman" w:hAnsi="Arial" w:cs="Arial"/>
-          <w:sz w:val="18"/>
-          <w:szCs w:val="18"/>
-        </w:rPr>
-        <w:t>Improved perceived loading performance by prioritizing AJAX requests by room popularity.</w:t>
+          <w:b/>
+          <w:sz w:val="18"/>
+          <w:szCs w:val="18"/>
+        </w:rPr>
+      </w:pPr>
+      <w:r>
+        <w:rPr>
+          <w:rFonts w:ascii="Arial" w:eastAsia="Times New Roman" w:hAnsi="Arial" w:cs="Arial"/>
+          <w:bCs/>
+          <w:sz w:val="18"/>
+          <w:szCs w:val="18"/>
+        </w:rPr>
+        <w:t xml:space="preserve">Wrote end-to-end tests </w:t>
+      </w:r>
+      <w:r>
+        <w:rPr>
+          <w:rFonts w:ascii="Arial" w:eastAsia="Times New Roman" w:hAnsi="Arial" w:cs="Arial"/>
+          <w:bCs/>
+          <w:sz w:val="18"/>
+          <w:szCs w:val="18"/>
+        </w:rPr>
+        <w:t xml:space="preserve">to prevent regressions </w:t>
+      </w:r>
+      <w:r>
+        <w:rPr>
+          <w:rFonts w:ascii="Arial" w:eastAsia="Times New Roman" w:hAnsi="Arial" w:cs="Arial"/>
+          <w:bCs/>
+          <w:sz w:val="18"/>
+          <w:szCs w:val="18"/>
+        </w:rPr>
+        <w:t xml:space="preserve">using Cypress testing </w:t>
+      </w:r>
+      <w:r>
+        <w:rPr>
+          <w:rFonts w:ascii="Arial" w:eastAsia="Times New Roman" w:hAnsi="Arial" w:cs="Arial"/>
+          <w:bCs/>
+          <w:sz w:val="18"/>
+          <w:szCs w:val="18"/>
+        </w:rPr>
+        <w:t>framework.</w:t>
+      </w:r>
+    </w:p>
+    <w:p>
+      <w:pPr>
+        <w:ind w:right="-432"/>
+        <w:rPr>
+          <w:rFonts w:ascii="Arial" w:eastAsia="Times New Roman" w:hAnsi="Arial" w:cs="Arial"/>
+          <w:b/>
+          <w:sz w:val="18"/>
+          <w:szCs w:val="18"/>
+        </w:rPr>
+      </w:pPr>
+    </w:p>
+    <w:p>
+      <w:pPr>
+        <w:tabs>
+          <w:tab w:val="right" w:pos="10080"/>
+        </w:tabs>
+        <w:ind w:left="-360" w:right="-432"/>
+        <w:rPr>
+          <w:rFonts w:ascii="Arial" w:eastAsia="Times New Roman" w:hAnsi="Arial" w:cs="Arial"/>
+          <w:b/>
+          <w:bCs/>
+          <w:sz w:val="18"/>
+          <w:szCs w:val="18"/>
+        </w:rPr>
+      </w:pPr>
+      <w:r>
+        <w:rPr>
+          <w:rFonts w:ascii="Arial" w:eastAsia="Times New Roman" w:hAnsi="Arial" w:cs="Arial"/>
+          <w:b/>
+          <w:sz w:val="18"/>
+          <w:szCs w:val="18"/>
+        </w:rPr>
+        <w:t xml:space="preserve">Software </w:t>
+      </w:r>
+      <w:r>
+        <w:rPr>
+          <w:rFonts w:ascii="Arial" w:eastAsia="Times New Roman" w:hAnsi="Arial" w:cs="Arial"/>
+          <w:b/>
+          <w:sz w:val="18"/>
+          <w:szCs w:val="18"/>
+        </w:rPr>
+        <w:t>Engineer</w:t>
+      </w:r>
+      <w:r>
+        <w:rPr>
+          <w:rFonts w:ascii="Arial" w:eastAsia="Times New Roman" w:hAnsi="Arial" w:cs="Arial"/>
+          <w:b/>
+          <w:sz w:val="18"/>
+          <w:szCs w:val="18"/>
+        </w:rPr>
+        <w:t xml:space="preserve"> Intern, </w:t>
+      </w:r>
+      <w:r>
+        <w:rPr>
+          <w:rFonts w:ascii="Arial" w:eastAsia="Times New Roman" w:hAnsi="Arial" w:cs="Arial"/>
+          <w:bCs/>
+          <w:sz w:val="18"/>
+          <w:szCs w:val="18"/>
+        </w:rPr>
+        <w:t>Redtail Technology, Sacramento, CA</w:t>
+      </w:r>
+      <w:r>
+        <w:rPr>
+          <w:rFonts w:ascii="Arial" w:eastAsia="Times New Roman" w:hAnsi="Arial" w:cs="Arial"/>
+          <w:bCs/>
+          <w:sz w:val="18"/>
+          <w:szCs w:val="18"/>
+        </w:rPr>
+        <w:tab/>
+        <w:t xml:space="preserve">   </w:t>
+      </w:r>
+      <w:r>
+        <w:rPr>
+          <w:rFonts w:ascii="Arial" w:eastAsia="Times New Roman" w:hAnsi="Arial" w:cs="Arial"/>
+          <w:bCs/>
+          <w:sz w:val="18"/>
+          <w:szCs w:val="18"/>
+        </w:rPr>
+        <w:t xml:space="preserve">   </w:t>
+      </w:r>
+      <w:r>
+        <w:rPr>
+          <w:rFonts w:ascii="Arial" w:eastAsia="Times New Roman" w:hAnsi="Arial" w:cs="Arial"/>
+          <w:b/>
+          <w:bCs/>
+          <w:sz w:val="18"/>
+          <w:szCs w:val="18"/>
+        </w:rPr>
+        <w:t>05/2019 – 08/2019</w:t>
       </w:r>
     </w:p>
     <w:p>
@@ -1218,100 +1460,15 @@
           <w:sz w:val="18"/>
           <w:szCs w:val="18"/>
         </w:rPr>
-        <w:t>Ensured</w:t>
-      </w:r>
-      <w:r>
-        <w:rPr>
-          <w:rFonts w:ascii="Arial" w:eastAsia="Times New Roman" w:hAnsi="Arial" w:cs="Arial"/>
-          <w:sz w:val="18"/>
-          <w:szCs w:val="18"/>
-        </w:rPr>
-        <w:t xml:space="preserve"> persistence of room preferences through use of local storage</w:t>
-      </w:r>
-    </w:p>
-    <w:p>
-      <w:pPr>
-        <w:ind w:right="-432"/>
-        <w:rPr>
-          <w:rFonts w:ascii="Arial" w:eastAsia="Times New Roman" w:hAnsi="Arial" w:cs="Arial"/>
-          <w:sz w:val="18"/>
-          <w:szCs w:val="18"/>
-        </w:rPr>
-      </w:pPr>
-    </w:p>
-    <w:p>
-      <w:pPr>
-        <w:tabs>
-          <w:tab w:val="left" w:pos="8010"/>
-        </w:tabs>
-        <w:ind w:left="-360" w:right="-432"/>
-        <w:rPr>
-          <w:rFonts w:ascii="Arial" w:eastAsia="Times New Roman" w:hAnsi="Arial" w:cs="Arial"/>
-          <w:b/>
-          <w:bCs/>
-          <w:sz w:val="18"/>
-          <w:szCs w:val="18"/>
-        </w:rPr>
-      </w:pPr>
-      <w:r>
-        <w:rPr>
-          <w:rFonts w:ascii="Arial" w:eastAsia="Times New Roman" w:hAnsi="Arial" w:cs="Arial"/>
-          <w:b/>
-          <w:sz w:val="18"/>
-          <w:szCs w:val="18"/>
-        </w:rPr>
-        <w:t>Instructional Assistant,</w:t>
-      </w:r>
-      <w:r>
-        <w:rPr>
-          <w:rFonts w:ascii="Arial" w:eastAsia="Times New Roman" w:hAnsi="Arial" w:cs="Arial"/>
-          <w:sz w:val="18"/>
-          <w:szCs w:val="18"/>
-        </w:rPr>
-        <w:t xml:space="preserve"> Robla Preschool, Sacramento, CA </w:t>
-      </w:r>
-      <w:r>
-        <w:rPr>
-          <w:rFonts w:ascii="Arial" w:eastAsia="Times New Roman" w:hAnsi="Arial" w:cs="Arial"/>
-          <w:sz w:val="18"/>
-          <w:szCs w:val="18"/>
-        </w:rPr>
-        <w:tab/>
-        <w:t xml:space="preserve"> </w:t>
-      </w:r>
-      <w:r>
-        <w:rPr>
-          <w:rFonts w:ascii="Arial" w:eastAsia="Times New Roman" w:hAnsi="Arial" w:cs="Arial"/>
-          <w:sz w:val="18"/>
-          <w:szCs w:val="18"/>
-        </w:rPr>
-        <w:t xml:space="preserve">     </w:t>
-      </w:r>
-      <w:r>
-        <w:rPr>
-          <w:rFonts w:ascii="Arial" w:eastAsia="Times New Roman" w:hAnsi="Arial" w:cs="Arial"/>
-          <w:sz w:val="18"/>
-          <w:szCs w:val="18"/>
-        </w:rPr>
-        <w:t xml:space="preserve">    </w:t>
-      </w:r>
-      <w:r>
-        <w:rPr>
-          <w:rFonts w:ascii="Arial" w:eastAsia="Times New Roman" w:hAnsi="Arial" w:cs="Arial"/>
-          <w:sz w:val="18"/>
-          <w:szCs w:val="18"/>
-        </w:rPr>
-        <w:t xml:space="preserve"> </w:t>
-      </w:r>
-      <w:r>
-        <w:rPr>
-          <w:rFonts w:ascii="Arial" w:eastAsia="Times New Roman" w:hAnsi="Arial" w:cs="Arial"/>
-          <w:b/>
-          <w:bCs/>
-          <w:sz w:val="18"/>
-          <w:szCs w:val="18"/>
-        </w:rPr>
-        <w:t>08/2015 – 06/2019</w:t>
+        <w:t>Developed</w:t>
+      </w:r>
+      <w:r>
+        <w:rPr>
+          <w:rFonts w:ascii="Arial" w:eastAsia="Times New Roman" w:hAnsi="Arial" w:cs="Arial"/>
+          <w:sz w:val="18"/>
+          <w:szCs w:val="18"/>
+        </w:rPr>
+        <w:t xml:space="preserve"> room booking app with TypeScript and React for internal use by Redtail Technology employees.</w:t>
       </w:r>
     </w:p>
     <w:p>
@@ -1334,7 +1491,7 @@
           <w:sz w:val="18"/>
           <w:szCs w:val="18"/>
         </w:rPr>
-        <w:t xml:space="preserve">Managed and assisted classrooms of 20+ three to five-year-old children. </w:t>
+        <w:t>Implemented calendar functionality using FullCalendar library and React component composition.</w:t>
       </w:r>
     </w:p>
     <w:p>
@@ -1357,12 +1514,66 @@
           <w:sz w:val="18"/>
           <w:szCs w:val="18"/>
         </w:rPr>
-        <w:t>Coordinated with lead teacher to ensure consistent approach to social emotional and practical learning as prescribed by California Preschool Curriculum Framework.</w:t>
-      </w:r>
-    </w:p>
-    <w:p>
-      <w:pPr>
-        <w:ind w:left="-360" w:right="-432"/>
+        <w:t xml:space="preserve">Implemented CRUD actions for room bookings using AJAX calls to Redtail API. </w:t>
+      </w:r>
+    </w:p>
+    <w:p>
+      <w:pPr>
+        <w:pStyle w:val="ListParagraph"/>
+        <w:numPr>
+          <w:ilvl w:val="0"/>
+          <w:numId w:val="7"/>
+        </w:numPr>
+        <w:ind w:left="360" w:right="-432"/>
+        <w:rPr>
+          <w:rFonts w:ascii="Arial" w:eastAsia="Times New Roman" w:hAnsi="Arial" w:cs="Arial"/>
+          <w:sz w:val="18"/>
+          <w:szCs w:val="18"/>
+        </w:rPr>
+      </w:pPr>
+      <w:r>
+        <w:rPr>
+          <w:rFonts w:ascii="Arial" w:eastAsia="Times New Roman" w:hAnsi="Arial" w:cs="Arial"/>
+          <w:sz w:val="18"/>
+          <w:szCs w:val="18"/>
+        </w:rPr>
+        <w:t>Improved perceived loading performance by prioritizing AJAX requests by room popularity.</w:t>
+      </w:r>
+    </w:p>
+    <w:p>
+      <w:pPr>
+        <w:pStyle w:val="ListParagraph"/>
+        <w:numPr>
+          <w:ilvl w:val="0"/>
+          <w:numId w:val="7"/>
+        </w:numPr>
+        <w:ind w:left="360" w:right="-432"/>
+        <w:rPr>
+          <w:rFonts w:ascii="Arial" w:eastAsia="Times New Roman" w:hAnsi="Arial" w:cs="Arial"/>
+          <w:sz w:val="18"/>
+          <w:szCs w:val="18"/>
+        </w:rPr>
+      </w:pPr>
+      <w:r>
+        <w:rPr>
+          <w:rFonts w:ascii="Arial" w:eastAsia="Times New Roman" w:hAnsi="Arial" w:cs="Arial"/>
+          <w:sz w:val="18"/>
+          <w:szCs w:val="18"/>
+        </w:rPr>
+        <w:t>Ensured</w:t>
+      </w:r>
+      <w:r>
+        <w:rPr>
+          <w:rFonts w:ascii="Arial" w:eastAsia="Times New Roman" w:hAnsi="Arial" w:cs="Arial"/>
+          <w:sz w:val="18"/>
+          <w:szCs w:val="18"/>
+        </w:rPr>
+        <w:t xml:space="preserve"> persistence of room preferences through use of local storage</w:t>
+      </w:r>
+    </w:p>
+    <w:p>
+      <w:pPr>
+        <w:ind w:right="-432"/>
         <w:rPr>
           <w:rFonts w:ascii="Arial" w:eastAsia="Times New Roman" w:hAnsi="Arial" w:cs="Arial"/>
           <w:sz w:val="18"/>
@@ -1489,7 +1700,17 @@
           <w:sz w:val="18"/>
           <w:szCs w:val="18"/>
         </w:rPr>
-        <w:t>12/2017 – Present</w:t>
+        <w:t xml:space="preserve">12/2017 – </w:t>
+      </w:r>
+      <w:r>
+        <w:rPr>
+          <w:rFonts w:ascii="Arial" w:eastAsia="Times New Roman" w:hAnsi="Arial" w:cs="Arial"/>
+          <w:b/>
+          <w:bCs/>
+          <w:sz w:val="18"/>
+          <w:szCs w:val="18"/>
+        </w:rPr>
+        <w:t>12/2019</w:t>
       </w:r>
     </w:p>
     <w:p>
@@ -1604,8 +1825,6 @@
         </w:rPr>
         <w:t xml:space="preserve">pod control system electronics. </w:t>
       </w:r>
-      <w:bookmarkStart w:id="0" w:name="_GoBack"/>
-      <w:bookmarkEnd w:id="0"/>
     </w:p>
     <w:p>
       <w:pPr>
@@ -1765,6 +1984,7 @@
     </w:p>
     <w:p>
       <w:pPr>
+        <w:pStyle w:val="ListParagraph"/>
         <w:tabs>
           <w:tab w:val="left" w:pos="6480"/>
         </w:tabs>
@@ -1799,12 +2019,20 @@
           <w:sz w:val="18"/>
           <w:szCs w:val="18"/>
         </w:rPr>
-        <w:t>Muzei Android Application Testing</w:t>
-      </w:r>
-      <w:r>
-        <w:rPr>
-          <w:rFonts w:ascii="Arial" w:eastAsia="Times New Roman" w:hAnsi="Arial" w:cs="Arial"/>
-          <w:b/>
+        <w:t xml:space="preserve">Python Bulk SMS Messaging </w:t>
+      </w:r>
+      <w:r>
+        <w:rPr>
+          <w:rFonts w:ascii="Arial" w:eastAsia="Times New Roman" w:hAnsi="Arial" w:cs="Arial"/>
+          <w:b/>
+          <w:sz w:val="18"/>
+          <w:szCs w:val="18"/>
+        </w:rPr>
+        <w:t xml:space="preserve">Application </w:t>
+      </w:r>
+      <w:r>
+        <w:rPr>
+          <w:rFonts w:ascii="Arial" w:eastAsia="Times New Roman" w:hAnsi="Arial" w:cs="Arial"/>
           <w:sz w:val="18"/>
           <w:szCs w:val="18"/>
         </w:rPr>
@@ -1813,30 +2041,35 @@
       <w:r>
         <w:rPr>
           <w:rFonts w:ascii="Arial" w:eastAsia="Times New Roman" w:hAnsi="Arial" w:cs="Arial"/>
-          <w:b/>
-          <w:sz w:val="18"/>
-          <w:szCs w:val="18"/>
-        </w:rPr>
-        <w:tab/>
-      </w:r>
-      <w:r>
-        <w:rPr>
-          <w:rFonts w:ascii="Arial" w:eastAsia="Times New Roman" w:hAnsi="Arial" w:cs="Arial"/>
-          <w:b/>
-          <w:sz w:val="18"/>
-          <w:szCs w:val="18"/>
-        </w:rPr>
-        <w:tab/>
-      </w:r>
-      <w:r>
-        <w:rPr>
-          <w:rFonts w:ascii="Arial" w:eastAsia="Times New Roman" w:hAnsi="Arial" w:cs="Arial"/>
-          <w:b/>
           <w:sz w:val="18"/>
           <w:szCs w:val="18"/>
         </w:rPr>
         <w:tab/>
         <w:t xml:space="preserve">      </w:t>
+      </w:r>
+      <w:r>
+        <w:rPr>
+          <w:rFonts w:ascii="Arial" w:eastAsia="Times New Roman" w:hAnsi="Arial" w:cs="Arial"/>
+          <w:sz w:val="18"/>
+          <w:szCs w:val="18"/>
+        </w:rPr>
+        <w:tab/>
+      </w:r>
+      <w:r>
+        <w:rPr>
+          <w:rFonts w:ascii="Arial" w:eastAsia="Times New Roman" w:hAnsi="Arial" w:cs="Arial"/>
+          <w:sz w:val="18"/>
+          <w:szCs w:val="18"/>
+        </w:rPr>
+        <w:t xml:space="preserve">     </w:t>
+      </w:r>
+      <w:r>
+        <w:rPr>
+          <w:rFonts w:ascii="Arial" w:eastAsia="Times New Roman" w:hAnsi="Arial" w:cs="Arial"/>
+          <w:sz w:val="18"/>
+          <w:szCs w:val="18"/>
+        </w:rPr>
+        <w:t xml:space="preserve"> </w:t>
       </w:r>
       <w:r>
         <w:rPr>
@@ -1869,7 +2102,31 @@
           <w:sz w:val="18"/>
           <w:szCs w:val="18"/>
         </w:rPr>
-        <w:t xml:space="preserve">Tested Google’s Muzei application to ensure functionality, usability, and consistency. </w:t>
+        <w:t xml:space="preserve">Fulfilled business need of family restaurant to send </w:t>
+      </w:r>
+      <w:r>
+        <w:rPr>
+          <w:rFonts w:ascii="Arial" w:eastAsia="Times New Roman" w:hAnsi="Arial" w:cs="Arial"/>
+          <w:sz w:val="18"/>
+          <w:szCs w:val="18"/>
+        </w:rPr>
+        <w:t>low-cost</w:t>
+      </w:r>
+      <w:r>
+        <w:rPr>
+          <w:rFonts w:ascii="Arial" w:eastAsia="Times New Roman" w:hAnsi="Arial" w:cs="Arial"/>
+          <w:sz w:val="18"/>
+          <w:szCs w:val="18"/>
+        </w:rPr>
+        <w:t xml:space="preserve"> bulk SMS </w:t>
+      </w:r>
+      <w:r>
+        <w:rPr>
+          <w:rFonts w:ascii="Arial" w:eastAsia="Times New Roman" w:hAnsi="Arial" w:cs="Arial"/>
+          <w:sz w:val="18"/>
+          <w:szCs w:val="18"/>
+        </w:rPr>
+        <w:t>messages.</w:t>
       </w:r>
     </w:p>
     <w:p>
@@ -1892,12 +2149,58 @@
           <w:sz w:val="18"/>
           <w:szCs w:val="18"/>
         </w:rPr>
-        <w:t>Implemented end-to-end tests with Espresso and Appium testing frameworks, and UIAutomator2 driver</w:t>
+        <w:t xml:space="preserve">Wrote full stack Python application with GUI to allow business owners to message customer </w:t>
+      </w:r>
+      <w:r>
+        <w:rPr>
+          <w:rFonts w:ascii="Arial" w:eastAsia="Times New Roman" w:hAnsi="Arial" w:cs="Arial"/>
+          <w:sz w:val="18"/>
+          <w:szCs w:val="18"/>
+        </w:rPr>
+        <w:t>base.</w:t>
       </w:r>
     </w:p>
     <w:p>
       <w:pPr>
         <w:pStyle w:val="ListParagraph"/>
+        <w:numPr>
+          <w:ilvl w:val="0"/>
+          <w:numId w:val="4"/>
+        </w:numPr>
+        <w:ind w:left="360" w:right="-432"/>
+        <w:rPr>
+          <w:rFonts w:ascii="Arial" w:eastAsia="Times New Roman" w:hAnsi="Arial" w:cs="Arial"/>
+          <w:sz w:val="18"/>
+          <w:szCs w:val="18"/>
+        </w:rPr>
+      </w:pPr>
+      <w:r>
+        <w:rPr>
+          <w:rFonts w:ascii="Arial" w:eastAsia="Times New Roman" w:hAnsi="Arial" w:cs="Arial"/>
+          <w:sz w:val="18"/>
+          <w:szCs w:val="18"/>
+        </w:rPr>
+        <w:t xml:space="preserve">Interfaced with GSM modem using AT </w:t>
+      </w:r>
+      <w:r>
+        <w:rPr>
+          <w:rFonts w:ascii="Arial" w:eastAsia="Times New Roman" w:hAnsi="Arial" w:cs="Arial"/>
+          <w:sz w:val="18"/>
+          <w:szCs w:val="18"/>
+        </w:rPr>
+        <w:t>commands.</w:t>
+      </w:r>
+      <w:r>
+        <w:rPr>
+          <w:rFonts w:ascii="Arial" w:eastAsia="Times New Roman" w:hAnsi="Arial" w:cs="Arial"/>
+          <w:sz w:val="18"/>
+          <w:szCs w:val="18"/>
+        </w:rPr>
+        <w:t xml:space="preserve"> </w:t>
+      </w:r>
+    </w:p>
+    <w:p>
+      <w:pPr>
         <w:tabs>
           <w:tab w:val="left" w:pos="6480"/>
         </w:tabs>
@@ -1932,67 +2235,44 @@
           <w:sz w:val="18"/>
           <w:szCs w:val="18"/>
         </w:rPr>
-        <w:t xml:space="preserve">Python Mass SMS Messaging </w:t>
-      </w:r>
-      <w:proofErr w:type="gramStart"/>
-      <w:r>
-        <w:rPr>
-          <w:rFonts w:ascii="Arial" w:eastAsia="Times New Roman" w:hAnsi="Arial" w:cs="Arial"/>
-          <w:b/>
-          <w:sz w:val="18"/>
-          <w:szCs w:val="18"/>
-        </w:rPr>
-        <w:t xml:space="preserve">Application </w:t>
-      </w:r>
-      <w:r>
-        <w:rPr>
-          <w:rFonts w:ascii="Arial" w:eastAsia="Times New Roman" w:hAnsi="Arial" w:cs="Arial"/>
-          <w:sz w:val="18"/>
-          <w:szCs w:val="18"/>
-        </w:rPr>
-        <w:t xml:space="preserve"> </w:t>
-      </w:r>
-      <w:r>
-        <w:rPr>
-          <w:rFonts w:ascii="Arial" w:eastAsia="Times New Roman" w:hAnsi="Arial" w:cs="Arial"/>
+        <w:t>Muzei Android Application Testing</w:t>
+      </w:r>
+      <w:r>
+        <w:rPr>
+          <w:rFonts w:ascii="Arial" w:eastAsia="Times New Roman" w:hAnsi="Arial" w:cs="Arial"/>
+          <w:b/>
           <w:sz w:val="18"/>
           <w:szCs w:val="18"/>
         </w:rPr>
         <w:tab/>
       </w:r>
-      <w:proofErr w:type="gramEnd"/>
-      <w:r>
-        <w:rPr>
-          <w:rFonts w:ascii="Arial" w:eastAsia="Times New Roman" w:hAnsi="Arial" w:cs="Arial"/>
+      <w:r>
+        <w:rPr>
+          <w:rFonts w:ascii="Arial" w:eastAsia="Times New Roman" w:hAnsi="Arial" w:cs="Arial"/>
+          <w:b/>
+          <w:sz w:val="18"/>
+          <w:szCs w:val="18"/>
+        </w:rPr>
+        <w:tab/>
+      </w:r>
+      <w:r>
+        <w:rPr>
+          <w:rFonts w:ascii="Arial" w:eastAsia="Times New Roman" w:hAnsi="Arial" w:cs="Arial"/>
+          <w:b/>
+          <w:sz w:val="18"/>
+          <w:szCs w:val="18"/>
+        </w:rPr>
+        <w:tab/>
+      </w:r>
+      <w:r>
+        <w:rPr>
+          <w:rFonts w:ascii="Arial" w:eastAsia="Times New Roman" w:hAnsi="Arial" w:cs="Arial"/>
+          <w:b/>
           <w:sz w:val="18"/>
           <w:szCs w:val="18"/>
         </w:rPr>
         <w:tab/>
         <w:t xml:space="preserve">      </w:t>
-      </w:r>
-      <w:r>
-        <w:rPr>
-          <w:rFonts w:ascii="Arial" w:eastAsia="Times New Roman" w:hAnsi="Arial" w:cs="Arial"/>
-          <w:sz w:val="18"/>
-          <w:szCs w:val="18"/>
-        </w:rPr>
-        <w:tab/>
-      </w:r>
-      <w:r>
-        <w:rPr>
-          <w:rFonts w:ascii="Arial" w:eastAsia="Times New Roman" w:hAnsi="Arial" w:cs="Arial"/>
-          <w:sz w:val="18"/>
-          <w:szCs w:val="18"/>
-        </w:rPr>
-        <w:t xml:space="preserve">     </w:t>
-      </w:r>
-      <w:r>
-        <w:rPr>
-          <w:rFonts w:ascii="Arial" w:eastAsia="Times New Roman" w:hAnsi="Arial" w:cs="Arial"/>
-          <w:sz w:val="18"/>
-          <w:szCs w:val="18"/>
-        </w:rPr>
-        <w:t xml:space="preserve"> </w:t>
       </w:r>
       <w:r>
         <w:rPr>
@@ -2025,15 +2305,7 @@
           <w:sz w:val="18"/>
           <w:szCs w:val="18"/>
         </w:rPr>
-        <w:t xml:space="preserve">Identified business need of family restaurant to send low cost </w:t>
-      </w:r>
-      <w:r>
-        <w:rPr>
-          <w:rFonts w:ascii="Arial" w:eastAsia="Times New Roman" w:hAnsi="Arial" w:cs="Arial"/>
-          <w:sz w:val="18"/>
-          <w:szCs w:val="18"/>
-        </w:rPr>
-        <w:t>SMS messages.</w:t>
+        <w:t xml:space="preserve">Tested Google’s Muzei application to ensure functionality, usability, and consistency. </w:t>
       </w:r>
     </w:p>
     <w:p>
@@ -2056,30 +2328,7 @@
           <w:sz w:val="18"/>
           <w:szCs w:val="18"/>
         </w:rPr>
-        <w:t>Wrote full stack Python application with GUI to allow business owners to message customer base</w:t>
-      </w:r>
-    </w:p>
-    <w:p>
-      <w:pPr>
-        <w:pStyle w:val="ListParagraph"/>
-        <w:numPr>
-          <w:ilvl w:val="0"/>
-          <w:numId w:val="4"/>
-        </w:numPr>
-        <w:ind w:left="360" w:right="-432"/>
-        <w:rPr>
-          <w:rFonts w:ascii="Arial" w:eastAsia="Times New Roman" w:hAnsi="Arial" w:cs="Arial"/>
-          <w:sz w:val="18"/>
-          <w:szCs w:val="18"/>
-        </w:rPr>
-      </w:pPr>
-      <w:r>
-        <w:rPr>
-          <w:rFonts w:ascii="Arial" w:eastAsia="Times New Roman" w:hAnsi="Arial" w:cs="Arial"/>
-          <w:sz w:val="18"/>
-          <w:szCs w:val="18"/>
-        </w:rPr>
-        <w:t xml:space="preserve">Interfaced with GSM modem using AT commands </w:t>
+        <w:t>Implemented end-to-end tests with Espresso and Appium testing frameworks, and UIAutomator2 driver</w:t>
       </w:r>
     </w:p>
     <w:p>
@@ -2203,6 +2452,14 @@
           <w:sz w:val="18"/>
           <w:szCs w:val="18"/>
         </w:rPr>
+        <w:t xml:space="preserve"> </w:t>
+      </w:r>
+      <w:r>
+        <w:rPr>
+          <w:rFonts w:ascii="Arial" w:eastAsia="Times New Roman" w:hAnsi="Arial" w:cs="Arial"/>
+          <w:sz w:val="18"/>
+          <w:szCs w:val="18"/>
+        </w:rPr>
         <w:t xml:space="preserve">  </w:t>
       </w:r>
       <w:r>
@@ -2213,7 +2470,17 @@
           <w:sz w:val="18"/>
           <w:szCs w:val="18"/>
         </w:rPr>
-        <w:t>05/2019 – Present</w:t>
+        <w:t xml:space="preserve">05/2019 – </w:t>
+      </w:r>
+      <w:r>
+        <w:rPr>
+          <w:rFonts w:ascii="Arial" w:eastAsia="Times New Roman" w:hAnsi="Arial" w:cs="Arial"/>
+          <w:b/>
+          <w:bCs/>
+          <w:sz w:val="18"/>
+          <w:szCs w:val="18"/>
+        </w:rPr>
+        <w:t>12/2019</w:t>
       </w:r>
     </w:p>
     <w:p>
@@ -2647,7 +2914,7 @@
     <w:sectPr>
       <w:headerReference w:type="default" r:id="rId8"/>
       <w:pgSz w:w="12240" w:h="15840"/>
-      <w:pgMar w:top="1152" w:right="1296" w:bottom="1152" w:left="1296" w:header="720" w:footer="0" w:gutter="0"/>
+      <w:pgMar w:top="1152" w:right="1296" w:bottom="1152" w:left="1296" w:header="576" w:footer="0" w:gutter="0"/>
       <w:cols w:space="720"/>
       <w:docGrid w:linePitch="360"/>
     </w:sectPr>
@@ -2656,7 +2923,7 @@
 </file>
 
 <file path=word/endnotes.xml><?xml version="1.0" encoding="utf-8"?>
-<w:endnotes xmlns:wpc="http://schemas.microsoft.com/office/word/2010/wordprocessingCanvas" xmlns:cx="http://schemas.microsoft.com/office/drawing/2014/chartex" xmlns:cx1="http://schemas.microsoft.com/office/drawing/2015/9/8/chartex" xmlns:cx2="http://schemas.microsoft.com/office/drawing/2015/10/21/chartex" xmlns:cx3="http://schemas.microsoft.com/office/drawing/2016/5/9/chartex" xmlns:cx4="http://schemas.microsoft.com/office/drawing/2016/5/10/chartex" xmlns:cx5="http://schemas.microsoft.com/office/drawing/2016/5/11/chartex" xmlns:cx6="http://schemas.microsoft.com/office/drawing/2016/5/12/chartex" xmlns:cx7="http://schemas.microsoft.com/office/drawing/2016/5/13/chartex" xmlns:cx8="http://schemas.microsoft.com/office/drawing/2016/5/14/chartex" xmlns:mc="http://schemas.openxmlformats.org/markup-compatibility/2006" xmlns:aink="http://schemas.microsoft.com/office/drawing/2016/ink" xmlns:am3d="http://schemas.microsoft.com/office/drawing/2017/model3d" xmlns:o="urn:schemas-microsoft-com:office:office" xmlns:r="http://schemas.openxmlformats.org/officeDocument/2006/relationships" xmlns:m="http://schemas.openxmlformats.org/officeDocument/2006/math" xmlns:v="urn:schemas-microsoft-com:vml" xmlns:wp14="http://schemas.microsoft.com/office/word/2010/wordprocessingDrawing" xmlns:wp="http://schemas.openxmlformats.org/drawingml/2006/wordprocessingDrawing" xmlns:w10="urn:schemas-microsoft-com:office:word" xmlns:w="http://schemas.openxmlformats.org/wordprocessingml/2006/main" xmlns:w14="http://schemas.microsoft.com/office/word/2010/wordml" xmlns:w15="http://schemas.microsoft.com/office/word/2012/wordml" xmlns:w16cid="http://schemas.microsoft.com/office/word/2016/wordml/cid" xmlns:w16se="http://schemas.microsoft.com/office/word/2015/wordml/symex" xmlns:wpg="http://schemas.microsoft.com/office/word/2010/wordprocessingGroup" xmlns:wpi="http://schemas.microsoft.com/office/word/2010/wordprocessingInk" xmlns:wne="http://schemas.microsoft.com/office/word/2006/wordml" xmlns:wps="http://schemas.microsoft.com/office/word/2010/wordprocessingShape" mc:Ignorable="w14 w15 w16se w16cid wp14">
+<w:endnotes xmlns:wpc="http://schemas.microsoft.com/office/word/2010/wordprocessingCanvas" xmlns:cx="http://schemas.microsoft.com/office/drawing/2014/chartex" xmlns:cx1="http://schemas.microsoft.com/office/drawing/2015/9/8/chartex" xmlns:cx2="http://schemas.microsoft.com/office/drawing/2015/10/21/chartex" xmlns:cx3="http://schemas.microsoft.com/office/drawing/2016/5/9/chartex" xmlns:cx4="http://schemas.microsoft.com/office/drawing/2016/5/10/chartex" xmlns:cx5="http://schemas.microsoft.com/office/drawing/2016/5/11/chartex" xmlns:cx6="http://schemas.microsoft.com/office/drawing/2016/5/12/chartex" xmlns:cx7="http://schemas.microsoft.com/office/drawing/2016/5/13/chartex" xmlns:cx8="http://schemas.microsoft.com/office/drawing/2016/5/14/chartex" xmlns:mc="http://schemas.openxmlformats.org/markup-compatibility/2006" xmlns:aink="http://schemas.microsoft.com/office/drawing/2016/ink" xmlns:am3d="http://schemas.microsoft.com/office/drawing/2017/model3d" xmlns:o="urn:schemas-microsoft-com:office:office" xmlns:r="http://schemas.openxmlformats.org/officeDocument/2006/relationships" xmlns:m="http://schemas.openxmlformats.org/officeDocument/2006/math" xmlns:v="urn:schemas-microsoft-com:vml" xmlns:wp14="http://schemas.microsoft.com/office/word/2010/wordprocessingDrawing" xmlns:wp="http://schemas.openxmlformats.org/drawingml/2006/wordprocessingDrawing" xmlns:w10="urn:schemas-microsoft-com:office:word" xmlns:w="http://schemas.openxmlformats.org/wordprocessingml/2006/main" xmlns:w14="http://schemas.microsoft.com/office/word/2010/wordml" xmlns:w15="http://schemas.microsoft.com/office/word/2012/wordml" xmlns:w16cex="http://schemas.microsoft.com/office/word/2018/wordml/cex" xmlns:w16cid="http://schemas.microsoft.com/office/word/2016/wordml/cid" xmlns:w16="http://schemas.microsoft.com/office/word/2018/wordml" xmlns:w16sdtdh="http://schemas.microsoft.com/office/word/2020/wordml/sdtdatahash" xmlns:w16se="http://schemas.microsoft.com/office/word/2015/wordml/symex" xmlns:wpg="http://schemas.microsoft.com/office/word/2010/wordprocessingGroup" xmlns:wpi="http://schemas.microsoft.com/office/word/2010/wordprocessingInk" xmlns:wne="http://schemas.microsoft.com/office/word/2006/wordml" xmlns:wps="http://schemas.microsoft.com/office/word/2010/wordprocessingShape" mc:Ignorable="w14 w15 w16se w16cid w16 w16cex w16sdtdh wp14">
   <w:endnote w:type="separator" w:id="-1">
     <w:p>
       <w:r>
@@ -2675,7 +2942,7 @@
 </file>
 
 <file path=word/footnotes.xml><?xml version="1.0" encoding="utf-8"?>
-<w:footnotes xmlns:wpc="http://schemas.microsoft.com/office/word/2010/wordprocessingCanvas" xmlns:cx="http://schemas.microsoft.com/office/drawing/2014/chartex" xmlns:cx1="http://schemas.microsoft.com/office/drawing/2015/9/8/chartex" xmlns:cx2="http://schemas.microsoft.com/office/drawing/2015/10/21/chartex" xmlns:cx3="http://schemas.microsoft.com/office/drawing/2016/5/9/chartex" xmlns:cx4="http://schemas.microsoft.com/office/drawing/2016/5/10/chartex" xmlns:cx5="http://schemas.microsoft.com/office/drawing/2016/5/11/chartex" xmlns:cx6="http://schemas.microsoft.com/office/drawing/2016/5/12/chartex" xmlns:cx7="http://schemas.microsoft.com/office/drawing/2016/5/13/chartex" xmlns:cx8="http://schemas.microsoft.com/office/drawing/2016/5/14/chartex" xmlns:mc="http://schemas.openxmlformats.org/markup-compatibility/2006" xmlns:aink="http://schemas.microsoft.com/office/drawing/2016/ink" xmlns:am3d="http://schemas.microsoft.com/office/drawing/2017/model3d" xmlns:o="urn:schemas-microsoft-com:office:office" xmlns:r="http://schemas.openxmlformats.org/officeDocument/2006/relationships" xmlns:m="http://schemas.openxmlformats.org/officeDocument/2006/math" xmlns:v="urn:schemas-microsoft-com:vml" xmlns:wp14="http://schemas.microsoft.com/office/word/2010/wordprocessingDrawing" xmlns:wp="http://schemas.openxmlformats.org/drawingml/2006/wordprocessingDrawing" xmlns:w10="urn:schemas-microsoft-com:office:word" xmlns:w="http://schemas.openxmlformats.org/wordprocessingml/2006/main" xmlns:w14="http://schemas.microsoft.com/office/word/2010/wordml" xmlns:w15="http://schemas.microsoft.com/office/word/2012/wordml" xmlns:w16cid="http://schemas.microsoft.com/office/word/2016/wordml/cid" xmlns:w16se="http://schemas.microsoft.com/office/word/2015/wordml/symex" xmlns:wpg="http://schemas.microsoft.com/office/word/2010/wordprocessingGroup" xmlns:wpi="http://schemas.microsoft.com/office/word/2010/wordprocessingInk" xmlns:wne="http://schemas.microsoft.com/office/word/2006/wordml" xmlns:wps="http://schemas.microsoft.com/office/word/2010/wordprocessingShape" mc:Ignorable="w14 w15 w16se w16cid wp14">
+<w:footnotes xmlns:wpc="http://schemas.microsoft.com/office/word/2010/wordprocessingCanvas" xmlns:cx="http://schemas.microsoft.com/office/drawing/2014/chartex" xmlns:cx1="http://schemas.microsoft.com/office/drawing/2015/9/8/chartex" xmlns:cx2="http://schemas.microsoft.com/office/drawing/2015/10/21/chartex" xmlns:cx3="http://schemas.microsoft.com/office/drawing/2016/5/9/chartex" xmlns:cx4="http://schemas.microsoft.com/office/drawing/2016/5/10/chartex" xmlns:cx5="http://schemas.microsoft.com/office/drawing/2016/5/11/chartex" xmlns:cx6="http://schemas.microsoft.com/office/drawing/2016/5/12/chartex" xmlns:cx7="http://schemas.microsoft.com/office/drawing/2016/5/13/chartex" xmlns:cx8="http://schemas.microsoft.com/office/drawing/2016/5/14/chartex" xmlns:mc="http://schemas.openxmlformats.org/markup-compatibility/2006" xmlns:aink="http://schemas.microsoft.com/office/drawing/2016/ink" xmlns:am3d="http://schemas.microsoft.com/office/drawing/2017/model3d" xmlns:o="urn:schemas-microsoft-com:office:office" xmlns:r="http://schemas.openxmlformats.org/officeDocument/2006/relationships" xmlns:m="http://schemas.openxmlformats.org/officeDocument/2006/math" xmlns:v="urn:schemas-microsoft-com:vml" xmlns:wp14="http://schemas.microsoft.com/office/word/2010/wordprocessingDrawing" xmlns:wp="http://schemas.openxmlformats.org/drawingml/2006/wordprocessingDrawing" xmlns:w10="urn:schemas-microsoft-com:office:word" xmlns:w="http://schemas.openxmlformats.org/wordprocessingml/2006/main" xmlns:w14="http://schemas.microsoft.com/office/word/2010/wordml" xmlns:w15="http://schemas.microsoft.com/office/word/2012/wordml" xmlns:w16cex="http://schemas.microsoft.com/office/word/2018/wordml/cex" xmlns:w16cid="http://schemas.microsoft.com/office/word/2016/wordml/cid" xmlns:w16="http://schemas.microsoft.com/office/word/2018/wordml" xmlns:w16sdtdh="http://schemas.microsoft.com/office/word/2020/wordml/sdtdatahash" xmlns:w16se="http://schemas.microsoft.com/office/word/2015/wordml/symex" xmlns:wpg="http://schemas.microsoft.com/office/word/2010/wordprocessingGroup" xmlns:wpi="http://schemas.microsoft.com/office/word/2010/wordprocessingInk" xmlns:wne="http://schemas.microsoft.com/office/word/2006/wordml" xmlns:wps="http://schemas.microsoft.com/office/word/2010/wordprocessingShape" mc:Ignorable="w14 w15 w16se w16cid w16 w16cex w16sdtdh wp14">
   <w:footnote w:type="separator" w:id="-1">
     <w:p>
       <w:r>
@@ -2694,7 +2961,7 @@
 </file>
 
 <file path=word/header1.xml><?xml version="1.0" encoding="utf-8"?>
-<w:hdr xmlns:wpc="http://schemas.microsoft.com/office/word/2010/wordprocessingCanvas" xmlns:cx="http://schemas.microsoft.com/office/drawing/2014/chartex" xmlns:cx1="http://schemas.microsoft.com/office/drawing/2015/9/8/chartex" xmlns:cx2="http://schemas.microsoft.com/office/drawing/2015/10/21/chartex" xmlns:cx3="http://schemas.microsoft.com/office/drawing/2016/5/9/chartex" xmlns:cx4="http://schemas.microsoft.com/office/drawing/2016/5/10/chartex" xmlns:cx5="http://schemas.microsoft.com/office/drawing/2016/5/11/chartex" xmlns:cx6="http://schemas.microsoft.com/office/drawing/2016/5/12/chartex" xmlns:cx7="http://schemas.microsoft.com/office/drawing/2016/5/13/chartex" xmlns:cx8="http://schemas.microsoft.com/office/drawing/2016/5/14/chartex" xmlns:mc="http://schemas.openxmlformats.org/markup-compatibility/2006" xmlns:aink="http://schemas.microsoft.com/office/drawing/2016/ink" xmlns:am3d="http://schemas.microsoft.com/office/drawing/2017/model3d" xmlns:o="urn:schemas-microsoft-com:office:office" xmlns:r="http://schemas.openxmlformats.org/officeDocument/2006/relationships" xmlns:m="http://schemas.openxmlformats.org/officeDocument/2006/math" xmlns:v="urn:schemas-microsoft-com:vml" xmlns:wp14="http://schemas.microsoft.com/office/word/2010/wordprocessingDrawing" xmlns:wp="http://schemas.openxmlformats.org/drawingml/2006/wordprocessingDrawing" xmlns:w10="urn:schemas-microsoft-com:office:word" xmlns:w="http://schemas.openxmlformats.org/wordprocessingml/2006/main" xmlns:w14="http://schemas.microsoft.com/office/word/2010/wordml" xmlns:w15="http://schemas.microsoft.com/office/word/2012/wordml" xmlns:w16cid="http://schemas.microsoft.com/office/word/2016/wordml/cid" xmlns:w16se="http://schemas.microsoft.com/office/word/2015/wordml/symex" xmlns:wpg="http://schemas.microsoft.com/office/word/2010/wordprocessingGroup" xmlns:wpi="http://schemas.microsoft.com/office/word/2010/wordprocessingInk" xmlns:wne="http://schemas.microsoft.com/office/word/2006/wordml" xmlns:wps="http://schemas.microsoft.com/office/word/2010/wordprocessingShape" mc:Ignorable="w14 w15 w16se w16cid wp14">
+<w:hdr xmlns:wpc="http://schemas.microsoft.com/office/word/2010/wordprocessingCanvas" xmlns:cx="http://schemas.microsoft.com/office/drawing/2014/chartex" xmlns:cx1="http://schemas.microsoft.com/office/drawing/2015/9/8/chartex" xmlns:cx2="http://schemas.microsoft.com/office/drawing/2015/10/21/chartex" xmlns:cx3="http://schemas.microsoft.com/office/drawing/2016/5/9/chartex" xmlns:cx4="http://schemas.microsoft.com/office/drawing/2016/5/10/chartex" xmlns:cx5="http://schemas.microsoft.com/office/drawing/2016/5/11/chartex" xmlns:cx6="http://schemas.microsoft.com/office/drawing/2016/5/12/chartex" xmlns:cx7="http://schemas.microsoft.com/office/drawing/2016/5/13/chartex" xmlns:cx8="http://schemas.microsoft.com/office/drawing/2016/5/14/chartex" xmlns:mc="http://schemas.openxmlformats.org/markup-compatibility/2006" xmlns:aink="http://schemas.microsoft.com/office/drawing/2016/ink" xmlns:am3d="http://schemas.microsoft.com/office/drawing/2017/model3d" xmlns:o="urn:schemas-microsoft-com:office:office" xmlns:r="http://schemas.openxmlformats.org/officeDocument/2006/relationships" xmlns:m="http://schemas.openxmlformats.org/officeDocument/2006/math" xmlns:v="urn:schemas-microsoft-com:vml" xmlns:wp14="http://schemas.microsoft.com/office/word/2010/wordprocessingDrawing" xmlns:wp="http://schemas.openxmlformats.org/drawingml/2006/wordprocessingDrawing" xmlns:w10="urn:schemas-microsoft-com:office:word" xmlns:w="http://schemas.openxmlformats.org/wordprocessingml/2006/main" xmlns:w14="http://schemas.microsoft.com/office/word/2010/wordml" xmlns:w15="http://schemas.microsoft.com/office/word/2012/wordml" xmlns:w16cex="http://schemas.microsoft.com/office/word/2018/wordml/cex" xmlns:w16cid="http://schemas.microsoft.com/office/word/2016/wordml/cid" xmlns:w16="http://schemas.microsoft.com/office/word/2018/wordml" xmlns:w16sdtdh="http://schemas.microsoft.com/office/word/2020/wordml/sdtdatahash" xmlns:w16se="http://schemas.microsoft.com/office/word/2015/wordml/symex" xmlns:wpg="http://schemas.microsoft.com/office/word/2010/wordprocessingGroup" xmlns:wpi="http://schemas.microsoft.com/office/word/2010/wordprocessingInk" xmlns:wne="http://schemas.microsoft.com/office/word/2006/wordml" xmlns:wps="http://schemas.microsoft.com/office/word/2010/wordprocessingShape" mc:Ignorable="w14 w15 w16se w16cid w16 w16cex w16sdtdh wp14">
   <w:p>
     <w:pPr>
       <w:pStyle w:val="Header"/>
@@ -2904,7 +3171,7 @@
 </file>
 
 <file path=word/numbering.xml><?xml version="1.0" encoding="utf-8"?>
-<w:numbering xmlns:wpc="http://schemas.microsoft.com/office/word/2010/wordprocessingCanvas" xmlns:cx="http://schemas.microsoft.com/office/drawing/2014/chartex" xmlns:cx1="http://schemas.microsoft.com/office/drawing/2015/9/8/chartex" xmlns:cx2="http://schemas.microsoft.com/office/drawing/2015/10/21/chartex" xmlns:cx3="http://schemas.microsoft.com/office/drawing/2016/5/9/chartex" xmlns:cx4="http://schemas.microsoft.com/office/drawing/2016/5/10/chartex" xmlns:cx5="http://schemas.microsoft.com/office/drawing/2016/5/11/chartex" xmlns:cx6="http://schemas.microsoft.com/office/drawing/2016/5/12/chartex" xmlns:cx7="http://schemas.microsoft.com/office/drawing/2016/5/13/chartex" xmlns:cx8="http://schemas.microsoft.com/office/drawing/2016/5/14/chartex" xmlns:mc="http://schemas.openxmlformats.org/markup-compatibility/2006" xmlns:aink="http://schemas.microsoft.com/office/drawing/2016/ink" xmlns:am3d="http://schemas.microsoft.com/office/drawing/2017/model3d" xmlns:o="urn:schemas-microsoft-com:office:office" xmlns:r="http://schemas.openxmlformats.org/officeDocument/2006/relationships" xmlns:m="http://schemas.openxmlformats.org/officeDocument/2006/math" xmlns:v="urn:schemas-microsoft-com:vml" xmlns:wp14="http://schemas.microsoft.com/office/word/2010/wordprocessingDrawing" xmlns:wp="http://schemas.openxmlformats.org/drawingml/2006/wordprocessingDrawing" xmlns:w10="urn:schemas-microsoft-com:office:word" xmlns:w="http://schemas.openxmlformats.org/wordprocessingml/2006/main" xmlns:w14="http://schemas.microsoft.com/office/word/2010/wordml" xmlns:w15="http://schemas.microsoft.com/office/word/2012/wordml" xmlns:w16cid="http://schemas.microsoft.com/office/word/2016/wordml/cid" xmlns:w16se="http://schemas.microsoft.com/office/word/2015/wordml/symex" xmlns:wpg="http://schemas.microsoft.com/office/word/2010/wordprocessingGroup" xmlns:wpi="http://schemas.microsoft.com/office/word/2010/wordprocessingInk" xmlns:wne="http://schemas.microsoft.com/office/word/2006/wordml" xmlns:wps="http://schemas.microsoft.com/office/word/2010/wordprocessingShape" mc:Ignorable="w14 w15 w16se w16cid wp14">
+<w:numbering xmlns:wpc="http://schemas.microsoft.com/office/word/2010/wordprocessingCanvas" xmlns:cx="http://schemas.microsoft.com/office/drawing/2014/chartex" xmlns:cx1="http://schemas.microsoft.com/office/drawing/2015/9/8/chartex" xmlns:cx2="http://schemas.microsoft.com/office/drawing/2015/10/21/chartex" xmlns:cx3="http://schemas.microsoft.com/office/drawing/2016/5/9/chartex" xmlns:cx4="http://schemas.microsoft.com/office/drawing/2016/5/10/chartex" xmlns:cx5="http://schemas.microsoft.com/office/drawing/2016/5/11/chartex" xmlns:cx6="http://schemas.microsoft.com/office/drawing/2016/5/12/chartex" xmlns:cx7="http://schemas.microsoft.com/office/drawing/2016/5/13/chartex" xmlns:cx8="http://schemas.microsoft.com/office/drawing/2016/5/14/chartex" xmlns:mc="http://schemas.openxmlformats.org/markup-compatibility/2006" xmlns:aink="http://schemas.microsoft.com/office/drawing/2016/ink" xmlns:am3d="http://schemas.microsoft.com/office/drawing/2017/model3d" xmlns:o="urn:schemas-microsoft-com:office:office" xmlns:r="http://schemas.openxmlformats.org/officeDocument/2006/relationships" xmlns:m="http://schemas.openxmlformats.org/officeDocument/2006/math" xmlns:v="urn:schemas-microsoft-com:vml" xmlns:wp14="http://schemas.microsoft.com/office/word/2010/wordprocessingDrawing" xmlns:wp="http://schemas.openxmlformats.org/drawingml/2006/wordprocessingDrawing" xmlns:w10="urn:schemas-microsoft-com:office:word" xmlns:w="http://schemas.openxmlformats.org/wordprocessingml/2006/main" xmlns:w14="http://schemas.microsoft.com/office/word/2010/wordml" xmlns:w15="http://schemas.microsoft.com/office/word/2012/wordml" xmlns:w16cex="http://schemas.microsoft.com/office/word/2018/wordml/cex" xmlns:w16cid="http://schemas.microsoft.com/office/word/2016/wordml/cid" xmlns:w16="http://schemas.microsoft.com/office/word/2018/wordml" xmlns:w16sdtdh="http://schemas.microsoft.com/office/word/2020/wordml/sdtdatahash" xmlns:w16se="http://schemas.microsoft.com/office/word/2015/wordml/symex" xmlns:wpg="http://schemas.microsoft.com/office/word/2010/wordprocessingGroup" xmlns:wpi="http://schemas.microsoft.com/office/word/2010/wordprocessingInk" xmlns:wne="http://schemas.microsoft.com/office/word/2006/wordml" xmlns:wps="http://schemas.microsoft.com/office/word/2010/wordprocessingShape" mc:Ignorable="w14 w15 w16se w16cid w16 w16cex w16sdtdh wp14">
   <w:abstractNum w:abstractNumId="0" w15:restartNumberingAfterBreak="0">
     <w:nsid w:val="26222B6D"/>
     <w:multiLevelType w:val="hybridMultilevel"/>
@@ -3721,7 +3988,7 @@
 </file>
 
 <file path=word/styles.xml><?xml version="1.0" encoding="utf-8"?>
-<w:styles xmlns:mc="http://schemas.openxmlformats.org/markup-compatibility/2006" xmlns:r="http://schemas.openxmlformats.org/officeDocument/2006/relationships" xmlns:w="http://schemas.openxmlformats.org/wordprocessingml/2006/main" xmlns:w14="http://schemas.microsoft.com/office/word/2010/wordml" xmlns:w15="http://schemas.microsoft.com/office/word/2012/wordml" xmlns:w16cid="http://schemas.microsoft.com/office/word/2016/wordml/cid" xmlns:w16se="http://schemas.microsoft.com/office/word/2015/wordml/symex" mc:Ignorable="w14 w15 w16se w16cid">
+<w:styles xmlns:mc="http://schemas.openxmlformats.org/markup-compatibility/2006" xmlns:r="http://schemas.openxmlformats.org/officeDocument/2006/relationships" xmlns:w="http://schemas.openxmlformats.org/wordprocessingml/2006/main" xmlns:w14="http://schemas.microsoft.com/office/word/2010/wordml" xmlns:w15="http://schemas.microsoft.com/office/word/2012/wordml" xmlns:w16cex="http://schemas.microsoft.com/office/word/2018/wordml/cex" xmlns:w16cid="http://schemas.microsoft.com/office/word/2016/wordml/cid" xmlns:w16="http://schemas.microsoft.com/office/word/2018/wordml" xmlns:w16sdtdh="http://schemas.microsoft.com/office/word/2020/wordml/sdtdatahash" xmlns:w16se="http://schemas.microsoft.com/office/word/2015/wordml/symex" mc:Ignorable="w14 w15 w16se w16cid w16 w16cex w16sdtdh">
   <w:docDefaults>
     <w:rPrDefault>
       <w:rPr>
@@ -4208,6 +4475,17 @@
       <w:shd w:val="clear" w:color="auto" w:fill="E1DFDD"/>
     </w:rPr>
   </w:style>
+  <w:style w:type="paragraph" w:styleId="NormalWeb">
+    <w:name w:val="Normal (Web)"/>
+    <w:basedOn w:val="Normal"/>
+    <w:uiPriority w:val="99"/>
+    <w:semiHidden/>
+    <w:unhideWhenUsed/>
+    <w:rsid w:val="008C0ED6"/>
+    <w:rPr>
+      <w:rFonts w:ascii="Times New Roman" w:hAnsi="Times New Roman" w:cs="Times New Roman"/>
+    </w:rPr>
+  </w:style>
 </w:styles>
 </file>
 

</xml_diff>

<commit_message>
Added experience at Sparrow
</commit_message>
<xml_diff>
--- a/Talal Jawaid CS Engineer.docx
+++ b/Talal Jawaid CS Engineer.docx
@@ -1,6 +1,6 @@
 
 <file path=word/document.xml><?xml version="1.0" encoding="utf-8"?>
-<w:document xmlns:wpc="http://schemas.microsoft.com/office/word/2010/wordprocessingCanvas" xmlns:cx="http://schemas.microsoft.com/office/drawing/2014/chartex" xmlns:cx1="http://schemas.microsoft.com/office/drawing/2015/9/8/chartex" xmlns:cx2="http://schemas.microsoft.com/office/drawing/2015/10/21/chartex" xmlns:cx3="http://schemas.microsoft.com/office/drawing/2016/5/9/chartex" xmlns:cx4="http://schemas.microsoft.com/office/drawing/2016/5/10/chartex" xmlns:cx5="http://schemas.microsoft.com/office/drawing/2016/5/11/chartex" xmlns:cx6="http://schemas.microsoft.com/office/drawing/2016/5/12/chartex" xmlns:cx7="http://schemas.microsoft.com/office/drawing/2016/5/13/chartex" xmlns:cx8="http://schemas.microsoft.com/office/drawing/2016/5/14/chartex" xmlns:mc="http://schemas.openxmlformats.org/markup-compatibility/2006" xmlns:aink="http://schemas.microsoft.com/office/drawing/2016/ink" xmlns:am3d="http://schemas.microsoft.com/office/drawing/2017/model3d" xmlns:o="urn:schemas-microsoft-com:office:office" xmlns:r="http://schemas.openxmlformats.org/officeDocument/2006/relationships" xmlns:m="http://schemas.openxmlformats.org/officeDocument/2006/math" xmlns:v="urn:schemas-microsoft-com:vml" xmlns:wp14="http://schemas.microsoft.com/office/word/2010/wordprocessingDrawing" xmlns:wp="http://schemas.openxmlformats.org/drawingml/2006/wordprocessingDrawing" xmlns:w10="urn:schemas-microsoft-com:office:word" xmlns:w="http://schemas.openxmlformats.org/wordprocessingml/2006/main" xmlns:w14="http://schemas.microsoft.com/office/word/2010/wordml" xmlns:w15="http://schemas.microsoft.com/office/word/2012/wordml" xmlns:w16cex="http://schemas.microsoft.com/office/word/2018/wordml/cex" xmlns:w16cid="http://schemas.microsoft.com/office/word/2016/wordml/cid" xmlns:w16="http://schemas.microsoft.com/office/word/2018/wordml" xmlns:w16sdtdh="http://schemas.microsoft.com/office/word/2020/wordml/sdtdatahash" xmlns:w16se="http://schemas.microsoft.com/office/word/2015/wordml/symex" xmlns:wpg="http://schemas.microsoft.com/office/word/2010/wordprocessingGroup" xmlns:wpi="http://schemas.microsoft.com/office/word/2010/wordprocessingInk" xmlns:wne="http://schemas.microsoft.com/office/word/2006/wordml" xmlns:wps="http://schemas.microsoft.com/office/word/2010/wordprocessingShape" mc:Ignorable="w14 w15 w16se w16cid w16 w16cex w16sdtdh wp14">
+<w:document xmlns:wpc="http://schemas.microsoft.com/office/word/2010/wordprocessingCanvas" xmlns:cx="http://schemas.microsoft.com/office/drawing/2014/chartex" xmlns:cx1="http://schemas.microsoft.com/office/drawing/2015/9/8/chartex" xmlns:cx2="http://schemas.microsoft.com/office/drawing/2015/10/21/chartex" xmlns:cx3="http://schemas.microsoft.com/office/drawing/2016/5/9/chartex" xmlns:cx4="http://schemas.microsoft.com/office/drawing/2016/5/10/chartex" xmlns:cx5="http://schemas.microsoft.com/office/drawing/2016/5/11/chartex" xmlns:cx6="http://schemas.microsoft.com/office/drawing/2016/5/12/chartex" xmlns:cx7="http://schemas.microsoft.com/office/drawing/2016/5/13/chartex" xmlns:cx8="http://schemas.microsoft.com/office/drawing/2016/5/14/chartex" xmlns:mc="http://schemas.openxmlformats.org/markup-compatibility/2006" xmlns:aink="http://schemas.microsoft.com/office/drawing/2016/ink" xmlns:am3d="http://schemas.microsoft.com/office/drawing/2017/model3d" xmlns:o="urn:schemas-microsoft-com:office:office" xmlns:oel="http://schemas.microsoft.com/office/2019/extlst" xmlns:r="http://schemas.openxmlformats.org/officeDocument/2006/relationships" xmlns:m="http://schemas.openxmlformats.org/officeDocument/2006/math" xmlns:v="urn:schemas-microsoft-com:vml" xmlns:wp14="http://schemas.microsoft.com/office/word/2010/wordprocessingDrawing" xmlns:wp="http://schemas.openxmlformats.org/drawingml/2006/wordprocessingDrawing" xmlns:w10="urn:schemas-microsoft-com:office:word" xmlns:w="http://schemas.openxmlformats.org/wordprocessingml/2006/main" xmlns:w14="http://schemas.microsoft.com/office/word/2010/wordml" xmlns:w15="http://schemas.microsoft.com/office/word/2012/wordml" xmlns:w16cex="http://schemas.microsoft.com/office/word/2018/wordml/cex" xmlns:w16cid="http://schemas.microsoft.com/office/word/2016/wordml/cid" xmlns:w16="http://schemas.microsoft.com/office/word/2018/wordml" xmlns:w16sdtdh="http://schemas.microsoft.com/office/word/2020/wordml/sdtdatahash" xmlns:w16se="http://schemas.microsoft.com/office/word/2015/wordml/symex" xmlns:wpg="http://schemas.microsoft.com/office/word/2010/wordprocessingGroup" xmlns:wpi="http://schemas.microsoft.com/office/word/2010/wordprocessingInk" xmlns:wne="http://schemas.microsoft.com/office/word/2006/wordml" xmlns:wps="http://schemas.microsoft.com/office/word/2010/wordprocessingShape" mc:Ignorable="w14 w15 w16se w16cid w16 w16cex w16sdtdh wp14">
   <w:body>
     <w:p>
       <w:pPr>
@@ -291,14 +291,6 @@
           <w:sz w:val="18"/>
           <w:szCs w:val="18"/>
         </w:rPr>
-        <w:t xml:space="preserve">Java, </w:t>
-      </w:r>
-      <w:r>
-        <w:rPr>
-          <w:rFonts w:ascii="Arial" w:eastAsia="Times New Roman" w:hAnsi="Arial" w:cs="Arial"/>
-          <w:sz w:val="18"/>
-          <w:szCs w:val="18"/>
-        </w:rPr>
         <w:t xml:space="preserve">JavaScript, </w:t>
       </w:r>
       <w:r>
@@ -315,7 +307,31 @@
           <w:sz w:val="18"/>
           <w:szCs w:val="18"/>
         </w:rPr>
-        <w:t xml:space="preserve">, </w:t>
+        <w:t>,</w:t>
+      </w:r>
+      <w:r>
+        <w:rPr>
+          <w:rFonts w:ascii="Arial" w:eastAsia="Times New Roman" w:hAnsi="Arial" w:cs="Arial"/>
+          <w:sz w:val="18"/>
+          <w:szCs w:val="18"/>
+        </w:rPr>
+        <w:t xml:space="preserve"> </w:t>
+      </w:r>
+      <w:r>
+        <w:rPr>
+          <w:rFonts w:ascii="Arial" w:eastAsia="Times New Roman" w:hAnsi="Arial" w:cs="Arial"/>
+          <w:sz w:val="18"/>
+          <w:szCs w:val="18"/>
+        </w:rPr>
+        <w:t>Java,</w:t>
+      </w:r>
+      <w:r>
+        <w:rPr>
+          <w:rFonts w:ascii="Arial" w:eastAsia="Times New Roman" w:hAnsi="Arial" w:cs="Arial"/>
+          <w:sz w:val="18"/>
+          <w:szCs w:val="18"/>
+        </w:rPr>
+        <w:t xml:space="preserve"> </w:t>
       </w:r>
       <w:r>
         <w:rPr>
@@ -444,31 +460,7 @@
           <w:sz w:val="18"/>
           <w:szCs w:val="18"/>
         </w:rPr>
-        <w:t>Git, Scrum</w:t>
-      </w:r>
-      <w:r>
-        <w:rPr>
-          <w:rFonts w:ascii="Arial" w:eastAsia="Times New Roman" w:hAnsi="Arial" w:cs="Arial"/>
-          <w:sz w:val="18"/>
-          <w:szCs w:val="18"/>
-        </w:rPr>
-        <w:t xml:space="preserve"> Agile</w:t>
-      </w:r>
-      <w:r>
-        <w:rPr>
-          <w:rFonts w:ascii="Arial" w:eastAsia="Times New Roman" w:hAnsi="Arial" w:cs="Arial"/>
-          <w:sz w:val="18"/>
-          <w:szCs w:val="18"/>
-        </w:rPr>
-        <w:t xml:space="preserve"> Methodologies</w:t>
-      </w:r>
-      <w:r>
-        <w:rPr>
-          <w:rFonts w:ascii="Arial" w:eastAsia="Times New Roman" w:hAnsi="Arial" w:cs="Arial"/>
-          <w:sz w:val="18"/>
-          <w:szCs w:val="18"/>
-        </w:rPr>
-        <w:t>, RxJS</w:t>
+        <w:t>Git</w:t>
       </w:r>
       <w:r>
         <w:rPr>
@@ -492,23 +484,47 @@
           <w:sz w:val="18"/>
           <w:szCs w:val="18"/>
         </w:rPr>
-        <w:t>DBeaver</w:t>
-      </w:r>
-      <w:r>
-        <w:rPr>
-          <w:rFonts w:ascii="Arial" w:eastAsia="Times New Roman" w:hAnsi="Arial" w:cs="Arial"/>
-          <w:sz w:val="18"/>
-          <w:szCs w:val="18"/>
-        </w:rPr>
-        <w:t>, Postman</w:t>
-      </w:r>
-      <w:r>
-        <w:rPr>
-          <w:rFonts w:ascii="Arial" w:eastAsia="Times New Roman" w:hAnsi="Arial" w:cs="Arial"/>
-          <w:sz w:val="18"/>
-          <w:szCs w:val="18"/>
-        </w:rPr>
-        <w:t>, AWS (S3, SQS, Lambda, CloudWatch), NewRelic, Splunk</w:t>
+        <w:t>Postman</w:t>
+      </w:r>
+      <w:r>
+        <w:rPr>
+          <w:rFonts w:ascii="Arial" w:eastAsia="Times New Roman" w:hAnsi="Arial" w:cs="Arial"/>
+          <w:sz w:val="18"/>
+          <w:szCs w:val="18"/>
+        </w:rPr>
+        <w:t>, AWS (</w:t>
+      </w:r>
+      <w:r>
+        <w:rPr>
+          <w:rFonts w:ascii="Arial" w:eastAsia="Times New Roman" w:hAnsi="Arial" w:cs="Arial"/>
+          <w:sz w:val="18"/>
+          <w:szCs w:val="18"/>
+        </w:rPr>
+        <w:t xml:space="preserve">Athena, Glue, </w:t>
+      </w:r>
+      <w:r>
+        <w:rPr>
+          <w:rFonts w:ascii="Arial" w:eastAsia="Times New Roman" w:hAnsi="Arial" w:cs="Arial"/>
+          <w:sz w:val="18"/>
+          <w:szCs w:val="18"/>
+        </w:rPr>
+        <w:t xml:space="preserve">S3, SQS, Lambda, </w:t>
+      </w:r>
+      <w:r>
+        <w:rPr>
+          <w:rFonts w:ascii="Arial" w:eastAsia="Times New Roman" w:hAnsi="Arial" w:cs="Arial"/>
+          <w:sz w:val="18"/>
+          <w:szCs w:val="18"/>
+        </w:rPr>
+        <w:t xml:space="preserve">DynamoDB, </w:t>
+      </w:r>
+      <w:r>
+        <w:rPr>
+          <w:rFonts w:ascii="Arial" w:eastAsia="Times New Roman" w:hAnsi="Arial" w:cs="Arial"/>
+          <w:sz w:val="18"/>
+          <w:szCs w:val="18"/>
+        </w:rPr>
+        <w:t>CloudWatch), NewRelic, Splunk</w:t>
       </w:r>
     </w:p>
     <w:p>
@@ -563,21 +579,21 @@
           <w:sz w:val="18"/>
           <w:szCs w:val="18"/>
         </w:rPr>
-        <w:t xml:space="preserve">Software Engineer, </w:t>
-      </w:r>
-      <w:r>
-        <w:rPr>
-          <w:rFonts w:ascii="Arial" w:eastAsia="Times New Roman" w:hAnsi="Arial" w:cs="Arial"/>
-          <w:bCs/>
-          <w:sz w:val="18"/>
-          <w:szCs w:val="18"/>
-        </w:rPr>
-        <w:t>Google</w:t>
-      </w:r>
-      <w:r>
-        <w:rPr>
-          <w:rFonts w:ascii="Arial" w:eastAsia="Times New Roman" w:hAnsi="Arial" w:cs="Arial"/>
-          <w:bCs/>
+        <w:t>Software Engineer</w:t>
+      </w:r>
+      <w:r>
+        <w:rPr>
+          <w:rFonts w:ascii="Arial" w:eastAsia="Times New Roman" w:hAnsi="Arial" w:cs="Arial"/>
+          <w:b/>
+          <w:sz w:val="18"/>
+          <w:szCs w:val="18"/>
+        </w:rPr>
+        <w:t xml:space="preserve"> II</w:t>
+      </w:r>
+      <w:r>
+        <w:rPr>
+          <w:rFonts w:ascii="Arial" w:eastAsia="Times New Roman" w:hAnsi="Arial" w:cs="Arial"/>
+          <w:b/>
           <w:sz w:val="18"/>
           <w:szCs w:val="18"/>
         </w:rPr>
@@ -590,16 +606,43 @@
           <w:sz w:val="18"/>
           <w:szCs w:val="18"/>
         </w:rPr>
-        <w:t>Mountain View</w:t>
-      </w:r>
-      <w:r>
-        <w:rPr>
-          <w:rFonts w:ascii="Arial" w:eastAsia="Times New Roman" w:hAnsi="Arial" w:cs="Arial"/>
-          <w:bCs/>
-          <w:sz w:val="18"/>
-          <w:szCs w:val="18"/>
-        </w:rPr>
-        <w:t>, CA</w:t>
+        <w:t>Sparrow Lending</w:t>
+      </w:r>
+      <w:r>
+        <w:rPr>
+          <w:rFonts w:ascii="Arial" w:eastAsia="Times New Roman" w:hAnsi="Arial" w:cs="Arial"/>
+          <w:bCs/>
+          <w:sz w:val="18"/>
+          <w:szCs w:val="18"/>
+        </w:rPr>
+        <w:t xml:space="preserve">, </w:t>
+      </w:r>
+      <w:r>
+        <w:rPr>
+          <w:rFonts w:ascii="Arial" w:eastAsia="Times New Roman" w:hAnsi="Arial" w:cs="Arial"/>
+          <w:bCs/>
+          <w:sz w:val="18"/>
+          <w:szCs w:val="18"/>
+        </w:rPr>
+        <w:t>New York City</w:t>
+      </w:r>
+      <w:r>
+        <w:rPr>
+          <w:rFonts w:ascii="Arial" w:eastAsia="Times New Roman" w:hAnsi="Arial" w:cs="Arial"/>
+          <w:bCs/>
+          <w:sz w:val="18"/>
+          <w:szCs w:val="18"/>
+        </w:rPr>
+        <w:t>,</w:t>
+      </w:r>
+      <w:r>
+        <w:rPr>
+          <w:rFonts w:ascii="Arial" w:eastAsia="Times New Roman" w:hAnsi="Arial" w:cs="Arial"/>
+          <w:bCs/>
+          <w:sz w:val="18"/>
+          <w:szCs w:val="18"/>
+        </w:rPr>
+        <w:t xml:space="preserve"> NY</w:t>
       </w:r>
       <w:r>
         <w:rPr>
@@ -629,7 +672,7 @@
           <w:sz w:val="18"/>
           <w:szCs w:val="18"/>
         </w:rPr>
-        <w:t>7</w:t>
+        <w:t>1</w:t>
       </w:r>
       <w:r>
         <w:rPr>
@@ -649,7 +692,17 @@
           <w:sz w:val="18"/>
           <w:szCs w:val="18"/>
         </w:rPr>
-        <w:t>20</w:t>
+        <w:t>2</w:t>
+      </w:r>
+      <w:r>
+        <w:rPr>
+          <w:rFonts w:ascii="Arial" w:eastAsia="Times New Roman" w:hAnsi="Arial" w:cs="Arial"/>
+          <w:b/>
+          <w:bCs/>
+          <w:sz w:val="18"/>
+          <w:szCs w:val="18"/>
+        </w:rPr>
+        <w:t>2</w:t>
       </w:r>
       <w:r>
         <w:rPr>
@@ -692,23 +745,127 @@
           <w:sz w:val="18"/>
           <w:szCs w:val="18"/>
         </w:rPr>
-        <w:t>Solely responsible for designing and developing system to</w:t>
-      </w:r>
-      <w:r>
-        <w:rPr>
-          <w:rFonts w:ascii="Arial" w:eastAsia="Times New Roman" w:hAnsi="Arial" w:cs="Arial"/>
-          <w:sz w:val="18"/>
-          <w:szCs w:val="18"/>
-        </w:rPr>
-        <w:t xml:space="preserve"> display Store Hours on Chrome on Android’s recent tabs </w:t>
-      </w:r>
-      <w:r>
-        <w:rPr>
-          <w:rFonts w:ascii="Arial" w:eastAsia="Times New Roman" w:hAnsi="Arial" w:cs="Arial"/>
-          <w:sz w:val="18"/>
-          <w:szCs w:val="18"/>
-        </w:rPr>
-        <w:t>page.</w:t>
+        <w:t xml:space="preserve">Lead </w:t>
+      </w:r>
+      <w:r>
+        <w:rPr>
+          <w:rFonts w:ascii="Arial" w:eastAsia="Times New Roman" w:hAnsi="Arial" w:cs="Arial"/>
+          <w:sz w:val="18"/>
+          <w:szCs w:val="18"/>
+        </w:rPr>
+        <w:t>backend s</w:t>
+      </w:r>
+      <w:r>
+        <w:rPr>
+          <w:rFonts w:ascii="Arial" w:eastAsia="Times New Roman" w:hAnsi="Arial" w:cs="Arial"/>
+          <w:sz w:val="18"/>
+          <w:szCs w:val="18"/>
+        </w:rPr>
+        <w:t xml:space="preserve">oftware </w:t>
+      </w:r>
+      <w:r>
+        <w:rPr>
+          <w:rFonts w:ascii="Arial" w:eastAsia="Times New Roman" w:hAnsi="Arial" w:cs="Arial"/>
+          <w:sz w:val="18"/>
+          <w:szCs w:val="18"/>
+        </w:rPr>
+        <w:t>e</w:t>
+      </w:r>
+      <w:r>
+        <w:rPr>
+          <w:rFonts w:ascii="Arial" w:eastAsia="Times New Roman" w:hAnsi="Arial" w:cs="Arial"/>
+          <w:sz w:val="18"/>
+          <w:szCs w:val="18"/>
+        </w:rPr>
+        <w:t xml:space="preserve">ngineer </w:t>
+      </w:r>
+      <w:r>
+        <w:rPr>
+          <w:rFonts w:ascii="Arial" w:eastAsia="Times New Roman" w:hAnsi="Arial" w:cs="Arial"/>
+          <w:sz w:val="18"/>
+          <w:szCs w:val="18"/>
+        </w:rPr>
+        <w:t xml:space="preserve">and </w:t>
+      </w:r>
+      <w:r>
+        <w:rPr>
+          <w:rFonts w:ascii="Arial" w:eastAsia="Times New Roman" w:hAnsi="Arial" w:cs="Arial"/>
+          <w:sz w:val="18"/>
+          <w:szCs w:val="18"/>
+        </w:rPr>
+        <w:t>a</w:t>
+      </w:r>
+      <w:r>
+        <w:rPr>
+          <w:rFonts w:ascii="Arial" w:eastAsia="Times New Roman" w:hAnsi="Arial" w:cs="Arial"/>
+          <w:sz w:val="18"/>
+          <w:szCs w:val="18"/>
+        </w:rPr>
+        <w:t>rchitect for</w:t>
+      </w:r>
+      <w:r>
+        <w:rPr>
+          <w:rFonts w:ascii="Arial" w:eastAsia="Times New Roman" w:hAnsi="Arial" w:cs="Arial"/>
+          <w:sz w:val="18"/>
+          <w:szCs w:val="18"/>
+        </w:rPr>
+        <w:t xml:space="preserve"> PAAAS</w:t>
+      </w:r>
+      <w:r>
+        <w:rPr>
+          <w:rFonts w:ascii="Arial" w:eastAsia="Times New Roman" w:hAnsi="Arial" w:cs="Arial"/>
+          <w:sz w:val="18"/>
+          <w:szCs w:val="18"/>
+        </w:rPr>
+        <w:t xml:space="preserve"> (Preapproval-as-a-service)</w:t>
+      </w:r>
+      <w:r>
+        <w:rPr>
+          <w:rFonts w:ascii="Arial" w:eastAsia="Times New Roman" w:hAnsi="Arial" w:cs="Arial"/>
+          <w:sz w:val="18"/>
+          <w:szCs w:val="18"/>
+        </w:rPr>
+        <w:t xml:space="preserve">, </w:t>
+      </w:r>
+      <w:r>
+        <w:rPr>
+          <w:rFonts w:ascii="Arial" w:eastAsia="Times New Roman" w:hAnsi="Arial" w:cs="Arial"/>
+          <w:sz w:val="18"/>
+          <w:szCs w:val="18"/>
+        </w:rPr>
+        <w:t xml:space="preserve">a </w:t>
+      </w:r>
+      <w:r>
+        <w:rPr>
+          <w:rFonts w:ascii="Arial" w:eastAsia="Times New Roman" w:hAnsi="Arial" w:cs="Arial"/>
+          <w:sz w:val="18"/>
+          <w:szCs w:val="18"/>
+        </w:rPr>
+        <w:t xml:space="preserve">white-label student loan </w:t>
+      </w:r>
+      <w:r>
+        <w:rPr>
+          <w:rFonts w:ascii="Arial" w:eastAsia="Times New Roman" w:hAnsi="Arial" w:cs="Arial"/>
+          <w:sz w:val="18"/>
+          <w:szCs w:val="18"/>
+        </w:rPr>
+        <w:t>marketplace</w:t>
+      </w:r>
+      <w:r>
+        <w:rPr>
+          <w:rFonts w:ascii="Arial" w:eastAsia="Times New Roman" w:hAnsi="Arial" w:cs="Arial"/>
+          <w:sz w:val="18"/>
+          <w:szCs w:val="18"/>
+        </w:rPr>
+        <w:t xml:space="preserve">. </w:t>
+      </w:r>
+      <w:r>
+        <w:rPr>
+          <w:rFonts w:ascii="Arial" w:eastAsia="Times New Roman" w:hAnsi="Arial" w:cs="Arial"/>
+          <w:sz w:val="18"/>
+          <w:szCs w:val="18"/>
+        </w:rPr>
+        <w:t>Developed and launched MVP within 6 months.</w:t>
       </w:r>
     </w:p>
     <w:p>
@@ -731,15 +888,23 @@
           <w:sz w:val="18"/>
           <w:szCs w:val="18"/>
         </w:rPr>
-        <w:t xml:space="preserve">Utilized test driven development to build out and deploy the feature in less than 4 </w:t>
-      </w:r>
-      <w:r>
-        <w:rPr>
-          <w:rFonts w:ascii="Arial" w:eastAsia="Times New Roman" w:hAnsi="Arial" w:cs="Arial"/>
-          <w:sz w:val="18"/>
-          <w:szCs w:val="18"/>
-        </w:rPr>
-        <w:t>months.</w:t>
+        <w:t>Used TypeScript/NodeJS to design and build scalable APIs on AWS Lambda</w:t>
+      </w:r>
+      <w:r>
+        <w:rPr>
+          <w:rFonts w:ascii="Arial" w:eastAsia="Times New Roman" w:hAnsi="Arial" w:cs="Arial"/>
+          <w:sz w:val="18"/>
+          <w:szCs w:val="18"/>
+        </w:rPr>
+        <w:t xml:space="preserve"> and DynamoDB</w:t>
+      </w:r>
+      <w:r>
+        <w:rPr>
+          <w:rFonts w:ascii="Arial" w:eastAsia="Times New Roman" w:hAnsi="Arial" w:cs="Arial"/>
+          <w:sz w:val="18"/>
+          <w:szCs w:val="18"/>
+        </w:rPr>
+        <w:t xml:space="preserve"> to serve 100k+ students. </w:t>
       </w:r>
     </w:p>
     <w:p>
@@ -762,23 +927,47 @@
           <w:sz w:val="18"/>
           <w:szCs w:val="18"/>
         </w:rPr>
-        <w:t xml:space="preserve">Development was primarily done in Java, with </w:t>
-      </w:r>
-      <w:r>
-        <w:rPr>
-          <w:rFonts w:ascii="Arial" w:eastAsia="Times New Roman" w:hAnsi="Arial" w:cs="Arial"/>
-          <w:sz w:val="18"/>
-          <w:szCs w:val="18"/>
-        </w:rPr>
-        <w:t>some native Android</w:t>
-      </w:r>
-      <w:r>
-        <w:rPr>
-          <w:rFonts w:ascii="Arial" w:eastAsia="Times New Roman" w:hAnsi="Arial" w:cs="Arial"/>
-          <w:sz w:val="18"/>
-          <w:szCs w:val="18"/>
-        </w:rPr>
-        <w:t xml:space="preserve"> C++ work</w:t>
+        <w:t xml:space="preserve">Designed logic </w:t>
+      </w:r>
+      <w:r>
+        <w:rPr>
+          <w:rFonts w:ascii="Arial" w:eastAsia="Times New Roman" w:hAnsi="Arial" w:cs="Arial"/>
+          <w:sz w:val="18"/>
+          <w:szCs w:val="18"/>
+        </w:rPr>
+        <w:t xml:space="preserve">to calculate monthly analytics, processing raw data into quantifiable metrics </w:t>
+      </w:r>
+      <w:r>
+        <w:rPr>
+          <w:rFonts w:ascii="Arial" w:eastAsia="Times New Roman" w:hAnsi="Arial" w:cs="Arial"/>
+          <w:sz w:val="18"/>
+          <w:szCs w:val="18"/>
+        </w:rPr>
+        <w:t xml:space="preserve">for clients using </w:t>
+      </w:r>
+      <w:r>
+        <w:rPr>
+          <w:rFonts w:ascii="Arial" w:eastAsia="Times New Roman" w:hAnsi="Arial" w:cs="Arial"/>
+          <w:sz w:val="18"/>
+          <w:szCs w:val="18"/>
+        </w:rPr>
+        <w:t>Athena</w:t>
+      </w:r>
+      <w:r>
+        <w:rPr>
+          <w:rFonts w:ascii="Arial" w:eastAsia="Times New Roman" w:hAnsi="Arial" w:cs="Arial"/>
+          <w:sz w:val="18"/>
+          <w:szCs w:val="18"/>
+        </w:rPr>
+        <w:t>/Glue</w:t>
+      </w:r>
+      <w:r>
+        <w:rPr>
+          <w:rFonts w:ascii="Arial" w:eastAsia="Times New Roman" w:hAnsi="Arial" w:cs="Arial"/>
+          <w:sz w:val="18"/>
+          <w:szCs w:val="18"/>
+        </w:rPr>
+        <w:t>.</w:t>
       </w:r>
     </w:p>
     <w:p>
@@ -801,153 +990,31 @@
           <w:sz w:val="18"/>
           <w:szCs w:val="18"/>
         </w:rPr>
-        <w:t>This is a user-facing feature which will be available to 1+ billion users</w:t>
-      </w:r>
-      <w:r>
-        <w:rPr>
-          <w:rFonts w:ascii="Arial" w:eastAsia="Times New Roman" w:hAnsi="Arial" w:cs="Arial"/>
-          <w:sz w:val="18"/>
-          <w:szCs w:val="18"/>
-        </w:rPr>
-        <w:t xml:space="preserve">. Chrome for Android is an </w:t>
-      </w:r>
-      <w:r>
-        <w:rPr>
-          <w:rFonts w:ascii="Arial" w:eastAsia="Times New Roman" w:hAnsi="Arial" w:cs="Arial"/>
-          <w:sz w:val="18"/>
-          <w:szCs w:val="18"/>
-        </w:rPr>
-        <w:t>open-source</w:t>
-      </w:r>
-      <w:r>
-        <w:rPr>
-          <w:rFonts w:ascii="Arial" w:eastAsia="Times New Roman" w:hAnsi="Arial" w:cs="Arial"/>
-          <w:sz w:val="18"/>
-          <w:szCs w:val="18"/>
-        </w:rPr>
-        <w:t xml:space="preserve"> </w:t>
-      </w:r>
-      <w:r>
-        <w:rPr>
-          <w:rFonts w:ascii="Arial" w:eastAsia="Times New Roman" w:hAnsi="Arial" w:cs="Arial"/>
-          <w:sz w:val="18"/>
-          <w:szCs w:val="18"/>
-        </w:rPr>
-        <w:t>product.</w:t>
-      </w:r>
-    </w:p>
-    <w:p>
-      <w:pPr>
-        <w:ind w:right="-432"/>
-        <w:rPr>
-          <w:rFonts w:ascii="Arial" w:eastAsia="Times New Roman" w:hAnsi="Arial" w:cs="Arial"/>
-          <w:b/>
-          <w:sz w:val="18"/>
-          <w:szCs w:val="18"/>
-        </w:rPr>
-      </w:pPr>
-    </w:p>
-    <w:p>
-      <w:pPr>
-        <w:tabs>
-          <w:tab w:val="right" w:pos="10080"/>
-        </w:tabs>
-        <w:ind w:left="-360" w:right="-432"/>
-        <w:rPr>
-          <w:rFonts w:ascii="Arial" w:eastAsia="Times New Roman" w:hAnsi="Arial" w:cs="Arial"/>
-          <w:b/>
-          <w:bCs/>
-          <w:sz w:val="18"/>
-          <w:szCs w:val="18"/>
-        </w:rPr>
-      </w:pPr>
-      <w:r>
-        <w:rPr>
-          <w:rFonts w:ascii="Arial" w:eastAsia="Times New Roman" w:hAnsi="Arial" w:cs="Arial"/>
-          <w:b/>
-          <w:sz w:val="18"/>
-          <w:szCs w:val="18"/>
-        </w:rPr>
-        <w:t xml:space="preserve">Software Engineer, </w:t>
-      </w:r>
-      <w:r>
-        <w:rPr>
-          <w:rFonts w:ascii="Arial" w:eastAsia="Times New Roman" w:hAnsi="Arial" w:cs="Arial"/>
-          <w:bCs/>
-          <w:sz w:val="18"/>
-          <w:szCs w:val="18"/>
-        </w:rPr>
-        <w:t>Realtor.com, Santa Clara, CA</w:t>
-      </w:r>
-      <w:r>
-        <w:rPr>
-          <w:rFonts w:ascii="Arial" w:eastAsia="Times New Roman" w:hAnsi="Arial" w:cs="Arial"/>
-          <w:bCs/>
-          <w:sz w:val="18"/>
-          <w:szCs w:val="18"/>
-        </w:rPr>
-        <w:tab/>
-        <w:t xml:space="preserve">   </w:t>
-      </w:r>
-      <w:r>
-        <w:rPr>
-          <w:rFonts w:ascii="Arial" w:eastAsia="Times New Roman" w:hAnsi="Arial" w:cs="Arial"/>
-          <w:b/>
-          <w:bCs/>
-          <w:sz w:val="18"/>
-          <w:szCs w:val="18"/>
-        </w:rPr>
-        <w:t>0</w:t>
-      </w:r>
-      <w:r>
-        <w:rPr>
-          <w:rFonts w:ascii="Arial" w:eastAsia="Times New Roman" w:hAnsi="Arial" w:cs="Arial"/>
-          <w:b/>
-          <w:bCs/>
-          <w:sz w:val="18"/>
-          <w:szCs w:val="18"/>
-        </w:rPr>
-        <w:t>2</w:t>
-      </w:r>
-      <w:r>
-        <w:rPr>
-          <w:rFonts w:ascii="Arial" w:eastAsia="Times New Roman" w:hAnsi="Arial" w:cs="Arial"/>
-          <w:b/>
-          <w:bCs/>
-          <w:sz w:val="18"/>
-          <w:szCs w:val="18"/>
-        </w:rPr>
-        <w:t>/20</w:t>
-      </w:r>
-      <w:r>
-        <w:rPr>
-          <w:rFonts w:ascii="Arial" w:eastAsia="Times New Roman" w:hAnsi="Arial" w:cs="Arial"/>
-          <w:b/>
-          <w:bCs/>
-          <w:sz w:val="18"/>
-          <w:szCs w:val="18"/>
-        </w:rPr>
-        <w:t>20</w:t>
-      </w:r>
-      <w:r>
-        <w:rPr>
-          <w:rFonts w:ascii="Arial" w:eastAsia="Times New Roman" w:hAnsi="Arial" w:cs="Arial"/>
-          <w:b/>
-          <w:bCs/>
-          <w:sz w:val="18"/>
-          <w:szCs w:val="18"/>
-        </w:rPr>
-        <w:t xml:space="preserve"> – </w:t>
-      </w:r>
-      <w:r>
-        <w:rPr>
-          <w:rFonts w:ascii="Arial" w:eastAsia="Times New Roman" w:hAnsi="Arial" w:cs="Arial"/>
-          <w:b/>
-          <w:bCs/>
-          <w:sz w:val="18"/>
-          <w:szCs w:val="18"/>
-        </w:rPr>
-        <w:t>06/2020</w:t>
+        <w:t>Implemented secure</w:t>
+      </w:r>
+      <w:r>
+        <w:rPr>
+          <w:rFonts w:ascii="Arial" w:eastAsia="Times New Roman" w:hAnsi="Arial" w:cs="Arial"/>
+          <w:sz w:val="18"/>
+          <w:szCs w:val="18"/>
+        </w:rPr>
+        <w:t xml:space="preserve"> file storage solution to protect user and company data using </w:t>
+      </w:r>
+      <w:r>
+        <w:rPr>
+          <w:rFonts w:ascii="Arial" w:eastAsia="Times New Roman" w:hAnsi="Arial" w:cs="Arial"/>
+          <w:sz w:val="18"/>
+          <w:szCs w:val="18"/>
+        </w:rPr>
+        <w:t xml:space="preserve">Terraform to deploy </w:t>
+      </w:r>
+      <w:r>
+        <w:rPr>
+          <w:rFonts w:ascii="Arial" w:eastAsia="Times New Roman" w:hAnsi="Arial" w:cs="Arial"/>
+          <w:sz w:val="18"/>
+          <w:szCs w:val="18"/>
+        </w:rPr>
+        <w:t>Trend Micro on S3.</w:t>
       </w:r>
     </w:p>
     <w:p>
@@ -960,42 +1027,169 @@
         <w:ind w:left="360" w:right="-432"/>
         <w:rPr>
           <w:rFonts w:ascii="Arial" w:eastAsia="Times New Roman" w:hAnsi="Arial" w:cs="Arial"/>
-          <w:b/>
-          <w:sz w:val="18"/>
-          <w:szCs w:val="18"/>
-        </w:rPr>
-      </w:pPr>
-      <w:r>
-        <w:rPr>
-          <w:rFonts w:ascii="Arial" w:eastAsia="Times New Roman" w:hAnsi="Arial" w:cs="Arial"/>
-          <w:sz w:val="18"/>
-          <w:szCs w:val="18"/>
-        </w:rPr>
-        <w:t xml:space="preserve">Developed </w:t>
-      </w:r>
-      <w:r>
-        <w:rPr>
-          <w:rFonts w:ascii="Arial" w:eastAsia="Times New Roman" w:hAnsi="Arial" w:cs="Arial"/>
-          <w:sz w:val="18"/>
-          <w:szCs w:val="18"/>
-        </w:rPr>
-        <w:t xml:space="preserve">Market Reach as </w:t>
-      </w:r>
-      <w:r>
-        <w:rPr>
-          <w:rFonts w:ascii="Arial" w:eastAsia="Times New Roman" w:hAnsi="Arial" w:cs="Arial"/>
-          <w:sz w:val="18"/>
-          <w:szCs w:val="18"/>
-        </w:rPr>
-        <w:t xml:space="preserve">Backend Engineer as </w:t>
-      </w:r>
-      <w:r>
-        <w:rPr>
-          <w:rFonts w:ascii="Arial" w:eastAsia="Times New Roman" w:hAnsi="Arial" w:cs="Arial"/>
-          <w:sz w:val="18"/>
-          <w:szCs w:val="18"/>
-        </w:rPr>
-        <w:t>part of the Platforms and Monetization team</w:t>
+          <w:sz w:val="18"/>
+          <w:szCs w:val="18"/>
+        </w:rPr>
+      </w:pPr>
+      <w:r>
+        <w:rPr>
+          <w:rFonts w:ascii="Arial" w:eastAsia="Times New Roman" w:hAnsi="Arial" w:cs="Arial"/>
+          <w:sz w:val="18"/>
+          <w:szCs w:val="18"/>
+        </w:rPr>
+        <w:t>As lead engineer I conducted code reviews, sourced and interviewed candidates, and grew backend team by 40%.</w:t>
+      </w:r>
+    </w:p>
+    <w:p>
+      <w:pPr>
+        <w:ind w:left="-360" w:right="-432"/>
+        <w:jc w:val="center"/>
+        <w:rPr>
+          <w:rFonts w:ascii="Arial" w:eastAsia="Times New Roman" w:hAnsi="Arial" w:cs="Arial"/>
+          <w:b/>
+          <w:sz w:val="18"/>
+          <w:szCs w:val="18"/>
+        </w:rPr>
+      </w:pPr>
+    </w:p>
+    <w:p>
+      <w:pPr>
+        <w:tabs>
+          <w:tab w:val="right" w:pos="10080"/>
+        </w:tabs>
+        <w:ind w:left="-360" w:right="-432"/>
+        <w:rPr>
+          <w:rFonts w:ascii="Arial" w:eastAsia="Times New Roman" w:hAnsi="Arial" w:cs="Arial"/>
+          <w:b/>
+          <w:bCs/>
+          <w:sz w:val="18"/>
+          <w:szCs w:val="18"/>
+        </w:rPr>
+      </w:pPr>
+      <w:r>
+        <w:rPr>
+          <w:rFonts w:ascii="Arial" w:eastAsia="Times New Roman" w:hAnsi="Arial" w:cs="Arial"/>
+          <w:b/>
+          <w:sz w:val="18"/>
+          <w:szCs w:val="18"/>
+        </w:rPr>
+        <w:t xml:space="preserve">Software Engineer, </w:t>
+      </w:r>
+      <w:r>
+        <w:rPr>
+          <w:rFonts w:ascii="Arial" w:eastAsia="Times New Roman" w:hAnsi="Arial" w:cs="Arial"/>
+          <w:bCs/>
+          <w:sz w:val="18"/>
+          <w:szCs w:val="18"/>
+        </w:rPr>
+        <w:t>Google</w:t>
+      </w:r>
+      <w:r>
+        <w:rPr>
+          <w:rFonts w:ascii="Arial" w:eastAsia="Times New Roman" w:hAnsi="Arial" w:cs="Arial"/>
+          <w:bCs/>
+          <w:sz w:val="18"/>
+          <w:szCs w:val="18"/>
+        </w:rPr>
+        <w:t xml:space="preserve">, </w:t>
+      </w:r>
+      <w:r>
+        <w:rPr>
+          <w:rFonts w:ascii="Arial" w:eastAsia="Times New Roman" w:hAnsi="Arial" w:cs="Arial"/>
+          <w:bCs/>
+          <w:sz w:val="18"/>
+          <w:szCs w:val="18"/>
+        </w:rPr>
+        <w:t>Mountain View</w:t>
+      </w:r>
+      <w:r>
+        <w:rPr>
+          <w:rFonts w:ascii="Arial" w:eastAsia="Times New Roman" w:hAnsi="Arial" w:cs="Arial"/>
+          <w:bCs/>
+          <w:sz w:val="18"/>
+          <w:szCs w:val="18"/>
+        </w:rPr>
+        <w:t>, CA</w:t>
+      </w:r>
+      <w:r>
+        <w:rPr>
+          <w:rFonts w:ascii="Arial" w:eastAsia="Times New Roman" w:hAnsi="Arial" w:cs="Arial"/>
+          <w:bCs/>
+          <w:sz w:val="18"/>
+          <w:szCs w:val="18"/>
+        </w:rPr>
+        <w:tab/>
+        <w:t xml:space="preserve">   </w:t>
+      </w:r>
+      <w:r>
+        <w:rPr>
+          <w:rFonts w:ascii="Arial" w:eastAsia="Times New Roman" w:hAnsi="Arial" w:cs="Arial"/>
+          <w:b/>
+          <w:bCs/>
+          <w:sz w:val="18"/>
+          <w:szCs w:val="18"/>
+        </w:rPr>
+        <w:t>0</w:t>
+      </w:r>
+      <w:r>
+        <w:rPr>
+          <w:rFonts w:ascii="Arial" w:eastAsia="Times New Roman" w:hAnsi="Arial" w:cs="Arial"/>
+          <w:b/>
+          <w:bCs/>
+          <w:sz w:val="18"/>
+          <w:szCs w:val="18"/>
+        </w:rPr>
+        <w:t>7</w:t>
+      </w:r>
+      <w:r>
+        <w:rPr>
+          <w:rFonts w:ascii="Arial" w:eastAsia="Times New Roman" w:hAnsi="Arial" w:cs="Arial"/>
+          <w:b/>
+          <w:bCs/>
+          <w:sz w:val="18"/>
+          <w:szCs w:val="18"/>
+        </w:rPr>
+        <w:t>/20</w:t>
+      </w:r>
+      <w:r>
+        <w:rPr>
+          <w:rFonts w:ascii="Arial" w:eastAsia="Times New Roman" w:hAnsi="Arial" w:cs="Arial"/>
+          <w:b/>
+          <w:bCs/>
+          <w:sz w:val="18"/>
+          <w:szCs w:val="18"/>
+        </w:rPr>
+        <w:t>20</w:t>
+      </w:r>
+      <w:r>
+        <w:rPr>
+          <w:rFonts w:ascii="Arial" w:eastAsia="Times New Roman" w:hAnsi="Arial" w:cs="Arial"/>
+          <w:b/>
+          <w:bCs/>
+          <w:sz w:val="18"/>
+          <w:szCs w:val="18"/>
+        </w:rPr>
+        <w:t xml:space="preserve"> </w:t>
+      </w:r>
+      <w:r>
+        <w:rPr>
+          <w:rFonts w:ascii="Arial" w:eastAsia="Times New Roman" w:hAnsi="Arial" w:cs="Arial"/>
+          <w:b/>
+          <w:bCs/>
+          <w:sz w:val="18"/>
+          <w:szCs w:val="18"/>
+        </w:rPr>
+        <w:t>–</w:t>
+      </w:r>
+      <w:r>
+        <w:rPr>
+          <w:rFonts w:ascii="Arial" w:eastAsia="Times New Roman" w:hAnsi="Arial" w:cs="Arial"/>
+          <w:b/>
+          <w:bCs/>
+          <w:sz w:val="18"/>
+          <w:szCs w:val="18"/>
+        </w:rPr>
+        <w:t xml:space="preserve"> 09/2021</w:t>
       </w:r>
     </w:p>
     <w:p>
@@ -1008,26 +1202,33 @@
         <w:ind w:left="360" w:right="-432"/>
         <w:rPr>
           <w:rFonts w:ascii="Arial" w:eastAsia="Times New Roman" w:hAnsi="Arial" w:cs="Arial"/>
-          <w:b/>
-          <w:sz w:val="18"/>
-          <w:szCs w:val="18"/>
-        </w:rPr>
-      </w:pPr>
-      <w:r>
-        <w:rPr>
-          <w:rFonts w:ascii="Arial" w:eastAsia="Times New Roman" w:hAnsi="Arial" w:cs="Arial"/>
-          <w:sz w:val="18"/>
-          <w:szCs w:val="18"/>
-        </w:rPr>
-        <w:t xml:space="preserve">Wrote </w:t>
-      </w:r>
-      <w:r>
-        <w:rPr>
-          <w:rFonts w:ascii="Arial" w:eastAsia="Times New Roman" w:hAnsi="Arial" w:cs="Arial"/>
-          <w:sz w:val="18"/>
-          <w:szCs w:val="18"/>
-        </w:rPr>
-        <w:t>NodeJS application to compile and calculate statistics and metrics, and send weekly email performance reports to agents and brokers</w:t>
+          <w:sz w:val="18"/>
+          <w:szCs w:val="18"/>
+        </w:rPr>
+      </w:pPr>
+      <w:r>
+        <w:rPr>
+          <w:rFonts w:ascii="Arial" w:eastAsia="Times New Roman" w:hAnsi="Arial" w:cs="Arial"/>
+          <w:sz w:val="18"/>
+          <w:szCs w:val="18"/>
+        </w:rPr>
+        <w:t>Solely responsible for designing and developing system to</w:t>
+      </w:r>
+      <w:r>
+        <w:rPr>
+          <w:rFonts w:ascii="Arial" w:eastAsia="Times New Roman" w:hAnsi="Arial" w:cs="Arial"/>
+          <w:sz w:val="18"/>
+          <w:szCs w:val="18"/>
+        </w:rPr>
+        <w:t xml:space="preserve"> display Store Hours on Chrome on Android’s recent tabs </w:t>
+      </w:r>
+      <w:r>
+        <w:rPr>
+          <w:rFonts w:ascii="Arial" w:eastAsia="Times New Roman" w:hAnsi="Arial" w:cs="Arial"/>
+          <w:sz w:val="18"/>
+          <w:szCs w:val="18"/>
+        </w:rPr>
+        <w:t>page.</w:t>
       </w:r>
     </w:p>
     <w:p>
@@ -1040,125 +1241,25 @@
         <w:ind w:left="360" w:right="-432"/>
         <w:rPr>
           <w:rFonts w:ascii="Arial" w:eastAsia="Times New Roman" w:hAnsi="Arial" w:cs="Arial"/>
-          <w:b/>
-          <w:sz w:val="18"/>
-          <w:szCs w:val="18"/>
-        </w:rPr>
-      </w:pPr>
-      <w:r>
-        <w:rPr>
-          <w:rFonts w:ascii="Arial" w:eastAsia="Times New Roman" w:hAnsi="Arial" w:cs="Arial"/>
-          <w:sz w:val="18"/>
-          <w:szCs w:val="18"/>
-        </w:rPr>
-        <w:t xml:space="preserve">Improved performance by improving time efficiency of </w:t>
-      </w:r>
-      <w:r>
-        <w:rPr>
-          <w:rFonts w:ascii="Arial" w:eastAsia="Times New Roman" w:hAnsi="Arial" w:cs="Arial"/>
-          <w:sz w:val="18"/>
-          <w:szCs w:val="18"/>
-        </w:rPr>
-        <w:t>processes</w:t>
-      </w:r>
-      <w:r>
-        <w:rPr>
-          <w:rFonts w:ascii="Arial" w:eastAsia="Times New Roman" w:hAnsi="Arial" w:cs="Arial"/>
-          <w:sz w:val="18"/>
-          <w:szCs w:val="18"/>
-        </w:rPr>
-        <w:t xml:space="preserve"> through reducing API calls and </w:t>
-      </w:r>
-      <w:r>
-        <w:rPr>
-          <w:rFonts w:ascii="Arial" w:eastAsia="Times New Roman" w:hAnsi="Arial" w:cs="Arial"/>
-          <w:sz w:val="18"/>
-          <w:szCs w:val="18"/>
-        </w:rPr>
-        <w:t xml:space="preserve">adjusting SQL </w:t>
-      </w:r>
-      <w:r>
-        <w:rPr>
-          <w:rFonts w:ascii="Arial" w:eastAsia="Times New Roman" w:hAnsi="Arial" w:cs="Arial"/>
-          <w:sz w:val="18"/>
-          <w:szCs w:val="18"/>
-        </w:rPr>
-        <w:t>queries.</w:t>
-      </w:r>
-    </w:p>
-    <w:p>
-      <w:pPr>
-        <w:ind w:left="-360" w:right="-432"/>
-        <w:jc w:val="center"/>
-        <w:rPr>
-          <w:rFonts w:ascii="Arial" w:eastAsia="Times New Roman" w:hAnsi="Arial" w:cs="Arial"/>
-          <w:b/>
-          <w:sz w:val="18"/>
-          <w:szCs w:val="18"/>
-        </w:rPr>
-      </w:pPr>
-    </w:p>
-    <w:p>
-      <w:pPr>
-        <w:tabs>
-          <w:tab w:val="right" w:pos="10080"/>
-        </w:tabs>
-        <w:ind w:left="-360" w:right="-432"/>
-        <w:rPr>
-          <w:rFonts w:ascii="Arial" w:eastAsia="Times New Roman" w:hAnsi="Arial" w:cs="Arial"/>
-          <w:b/>
-          <w:bCs/>
-          <w:sz w:val="18"/>
-          <w:szCs w:val="18"/>
-        </w:rPr>
-      </w:pPr>
-      <w:r>
-        <w:rPr>
-          <w:rFonts w:ascii="Arial" w:eastAsia="Times New Roman" w:hAnsi="Arial" w:cs="Arial"/>
-          <w:b/>
-          <w:sz w:val="18"/>
-          <w:szCs w:val="18"/>
-        </w:rPr>
-        <w:t xml:space="preserve">Software Engineer, </w:t>
-      </w:r>
-      <w:r>
-        <w:rPr>
-          <w:rFonts w:ascii="Arial" w:eastAsia="Times New Roman" w:hAnsi="Arial" w:cs="Arial"/>
-          <w:bCs/>
-          <w:sz w:val="18"/>
-          <w:szCs w:val="18"/>
-        </w:rPr>
-        <w:t>Redtail Technology, Sacramento, CA</w:t>
-      </w:r>
-      <w:r>
-        <w:rPr>
-          <w:rFonts w:ascii="Arial" w:eastAsia="Times New Roman" w:hAnsi="Arial" w:cs="Arial"/>
-          <w:bCs/>
-          <w:sz w:val="18"/>
-          <w:szCs w:val="18"/>
-        </w:rPr>
-        <w:tab/>
-        <w:t xml:space="preserve">   </w:t>
-      </w:r>
-      <w:r>
-        <w:rPr>
-          <w:rFonts w:ascii="Arial" w:eastAsia="Times New Roman" w:hAnsi="Arial" w:cs="Arial"/>
-          <w:b/>
-          <w:bCs/>
-          <w:sz w:val="18"/>
-          <w:szCs w:val="18"/>
-        </w:rPr>
-        <w:t xml:space="preserve">08/2019 – </w:t>
-      </w:r>
-      <w:r>
-        <w:rPr>
-          <w:rFonts w:ascii="Arial" w:eastAsia="Times New Roman" w:hAnsi="Arial" w:cs="Arial"/>
-          <w:b/>
-          <w:bCs/>
-          <w:sz w:val="18"/>
-          <w:szCs w:val="18"/>
-        </w:rPr>
-        <w:t>01/2020</w:t>
+          <w:sz w:val="18"/>
+          <w:szCs w:val="18"/>
+        </w:rPr>
+      </w:pPr>
+      <w:r>
+        <w:rPr>
+          <w:rFonts w:ascii="Arial" w:eastAsia="Times New Roman" w:hAnsi="Arial" w:cs="Arial"/>
+          <w:sz w:val="18"/>
+          <w:szCs w:val="18"/>
+        </w:rPr>
+        <w:t xml:space="preserve">Utilized test driven development to build out and deploy the feature in less than 4 </w:t>
+      </w:r>
+      <w:r>
+        <w:rPr>
+          <w:rFonts w:ascii="Arial" w:eastAsia="Times New Roman" w:hAnsi="Arial" w:cs="Arial"/>
+          <w:sz w:val="18"/>
+          <w:szCs w:val="18"/>
+        </w:rPr>
+        <w:t>months.</w:t>
       </w:r>
     </w:p>
     <w:p>
@@ -1171,130 +1272,33 @@
         <w:ind w:left="360" w:right="-432"/>
         <w:rPr>
           <w:rFonts w:ascii="Arial" w:eastAsia="Times New Roman" w:hAnsi="Arial" w:cs="Arial"/>
-          <w:b/>
-          <w:sz w:val="18"/>
-          <w:szCs w:val="18"/>
-        </w:rPr>
-      </w:pPr>
-      <w:r>
-        <w:rPr>
-          <w:rFonts w:ascii="Arial" w:eastAsia="Times New Roman" w:hAnsi="Arial" w:cs="Arial"/>
-          <w:sz w:val="18"/>
-          <w:szCs w:val="18"/>
-        </w:rPr>
-        <w:t>Implemented</w:t>
-      </w:r>
-      <w:r>
-        <w:rPr>
-          <w:rFonts w:ascii="Arial" w:eastAsia="Times New Roman" w:hAnsi="Arial" w:cs="Arial"/>
-          <w:sz w:val="18"/>
-          <w:szCs w:val="18"/>
-        </w:rPr>
-        <w:t xml:space="preserve"> RxJS</w:t>
-      </w:r>
-      <w:r>
-        <w:rPr>
-          <w:rFonts w:ascii="Arial" w:eastAsia="Times New Roman" w:hAnsi="Arial" w:cs="Arial"/>
-          <w:sz w:val="18"/>
-          <w:szCs w:val="18"/>
-        </w:rPr>
-        <w:t xml:space="preserve"> library</w:t>
-      </w:r>
-      <w:r>
-        <w:rPr>
-          <w:rFonts w:ascii="Arial" w:eastAsia="Times New Roman" w:hAnsi="Arial" w:cs="Arial"/>
-          <w:sz w:val="18"/>
-          <w:szCs w:val="18"/>
-        </w:rPr>
-        <w:t xml:space="preserve"> in product</w:t>
-      </w:r>
-      <w:r>
-        <w:rPr>
-          <w:rFonts w:ascii="Arial" w:eastAsia="Times New Roman" w:hAnsi="Arial" w:cs="Arial"/>
-          <w:sz w:val="18"/>
-          <w:szCs w:val="18"/>
-        </w:rPr>
-        <w:t xml:space="preserve"> to </w:t>
-      </w:r>
-      <w:r>
-        <w:rPr>
-          <w:rFonts w:ascii="Arial" w:eastAsia="Times New Roman" w:hAnsi="Arial" w:cs="Arial"/>
-          <w:sz w:val="18"/>
-          <w:szCs w:val="18"/>
-        </w:rPr>
-        <w:t>for a</w:t>
-      </w:r>
-      <w:r>
-        <w:rPr>
-          <w:rFonts w:ascii="Arial" w:eastAsia="Times New Roman" w:hAnsi="Arial" w:cs="Arial"/>
-          <w:sz w:val="18"/>
-          <w:szCs w:val="18"/>
-        </w:rPr>
-        <w:t xml:space="preserve"> 100% improvement in</w:t>
-      </w:r>
-      <w:r>
-        <w:rPr>
-          <w:rFonts w:ascii="Arial" w:eastAsia="Times New Roman" w:hAnsi="Arial" w:cs="Arial"/>
-          <w:sz w:val="18"/>
-          <w:szCs w:val="18"/>
-        </w:rPr>
-        <w:t xml:space="preserve"> </w:t>
-      </w:r>
-      <w:r>
-        <w:rPr>
-          <w:rFonts w:ascii="Arial" w:eastAsia="Times New Roman" w:hAnsi="Arial" w:cs="Arial"/>
-          <w:sz w:val="18"/>
-          <w:szCs w:val="18"/>
-        </w:rPr>
-        <w:t xml:space="preserve">time </w:t>
-      </w:r>
-      <w:r>
-        <w:rPr>
-          <w:rFonts w:ascii="Arial" w:eastAsia="Times New Roman" w:hAnsi="Arial" w:cs="Arial"/>
-          <w:sz w:val="18"/>
-          <w:szCs w:val="18"/>
-        </w:rPr>
-        <w:t>performance</w:t>
-      </w:r>
-      <w:r>
-        <w:rPr>
-          <w:rFonts w:ascii="Arial" w:eastAsia="Times New Roman" w:hAnsi="Arial" w:cs="Arial"/>
-          <w:sz w:val="18"/>
-          <w:szCs w:val="18"/>
-        </w:rPr>
-        <w:t xml:space="preserve"> and </w:t>
-      </w:r>
-      <w:r>
-        <w:rPr>
-          <w:rFonts w:ascii="Arial" w:eastAsia="Times New Roman" w:hAnsi="Arial" w:cs="Arial"/>
-          <w:sz w:val="18"/>
-          <w:szCs w:val="18"/>
-        </w:rPr>
-        <w:t xml:space="preserve">to </w:t>
-      </w:r>
-      <w:r>
-        <w:rPr>
-          <w:rFonts w:ascii="Arial" w:eastAsia="Times New Roman" w:hAnsi="Arial" w:cs="Arial"/>
-          <w:sz w:val="18"/>
-          <w:szCs w:val="18"/>
-        </w:rPr>
-        <w:t xml:space="preserve">prevent </w:t>
-      </w:r>
-      <w:r>
-        <w:rPr>
-          <w:rFonts w:ascii="Arial" w:eastAsia="Times New Roman" w:hAnsi="Arial" w:cs="Arial"/>
-          <w:sz w:val="18"/>
-          <w:szCs w:val="18"/>
-        </w:rPr>
-        <w:t xml:space="preserve">race </w:t>
-      </w:r>
-      <w:r>
-        <w:rPr>
-          <w:rFonts w:ascii="Arial" w:eastAsia="Times New Roman" w:hAnsi="Arial" w:cs="Arial"/>
-          <w:sz w:val="18"/>
-          <w:szCs w:val="18"/>
-        </w:rPr>
-        <w:t>conditions.</w:t>
+          <w:sz w:val="18"/>
+          <w:szCs w:val="18"/>
+        </w:rPr>
+      </w:pPr>
+      <w:r>
+        <w:rPr>
+          <w:rFonts w:ascii="Arial" w:eastAsia="Times New Roman" w:hAnsi="Arial" w:cs="Arial"/>
+          <w:sz w:val="18"/>
+          <w:szCs w:val="18"/>
+        </w:rPr>
+        <w:t xml:space="preserve">Development was primarily done in Java, with </w:t>
+      </w:r>
+      <w:r>
+        <w:rPr>
+          <w:rFonts w:ascii="Arial" w:eastAsia="Times New Roman" w:hAnsi="Arial" w:cs="Arial"/>
+          <w:sz w:val="18"/>
+          <w:szCs w:val="18"/>
+        </w:rPr>
+        <w:t>some native Android</w:t>
+      </w:r>
+      <w:r>
+        <w:rPr>
+          <w:rFonts w:ascii="Arial" w:eastAsia="Times New Roman" w:hAnsi="Arial" w:cs="Arial"/>
+          <w:sz w:val="18"/>
+          <w:szCs w:val="18"/>
+        </w:rPr>
+        <w:t xml:space="preserve"> C++ work</w:t>
       </w:r>
     </w:p>
     <w:p>
@@ -1307,46 +1311,49 @@
         <w:ind w:left="360" w:right="-432"/>
         <w:rPr>
           <w:rFonts w:ascii="Arial" w:eastAsia="Times New Roman" w:hAnsi="Arial" w:cs="Arial"/>
-          <w:b/>
-          <w:sz w:val="18"/>
-          <w:szCs w:val="18"/>
-        </w:rPr>
-      </w:pPr>
-      <w:r>
-        <w:rPr>
-          <w:rFonts w:ascii="Arial" w:eastAsia="Times New Roman" w:hAnsi="Arial" w:cs="Arial"/>
-          <w:bCs/>
-          <w:sz w:val="18"/>
-          <w:szCs w:val="18"/>
-        </w:rPr>
-        <w:t xml:space="preserve">Wrote end-to-end tests </w:t>
-      </w:r>
-      <w:r>
-        <w:rPr>
-          <w:rFonts w:ascii="Arial" w:eastAsia="Times New Roman" w:hAnsi="Arial" w:cs="Arial"/>
-          <w:bCs/>
-          <w:sz w:val="18"/>
-          <w:szCs w:val="18"/>
-        </w:rPr>
-        <w:t xml:space="preserve">to prevent regressions </w:t>
-      </w:r>
-      <w:r>
-        <w:rPr>
-          <w:rFonts w:ascii="Arial" w:eastAsia="Times New Roman" w:hAnsi="Arial" w:cs="Arial"/>
-          <w:bCs/>
-          <w:sz w:val="18"/>
-          <w:szCs w:val="18"/>
-        </w:rPr>
-        <w:t xml:space="preserve">using Cypress testing </w:t>
-      </w:r>
-      <w:r>
-        <w:rPr>
-          <w:rFonts w:ascii="Arial" w:eastAsia="Times New Roman" w:hAnsi="Arial" w:cs="Arial"/>
-          <w:bCs/>
-          <w:sz w:val="18"/>
-          <w:szCs w:val="18"/>
-        </w:rPr>
-        <w:t>framework.</w:t>
+          <w:sz w:val="18"/>
+          <w:szCs w:val="18"/>
+        </w:rPr>
+      </w:pPr>
+      <w:r>
+        <w:rPr>
+          <w:rFonts w:ascii="Arial" w:eastAsia="Times New Roman" w:hAnsi="Arial" w:cs="Arial"/>
+          <w:sz w:val="18"/>
+          <w:szCs w:val="18"/>
+        </w:rPr>
+        <w:t>This is a user-facing feature which will be available to 1+ billion users</w:t>
+      </w:r>
+      <w:r>
+        <w:rPr>
+          <w:rFonts w:ascii="Arial" w:eastAsia="Times New Roman" w:hAnsi="Arial" w:cs="Arial"/>
+          <w:sz w:val="18"/>
+          <w:szCs w:val="18"/>
+        </w:rPr>
+        <w:t xml:space="preserve">. Chrome for Android is an </w:t>
+      </w:r>
+      <w:r>
+        <w:rPr>
+          <w:rFonts w:ascii="Arial" w:eastAsia="Times New Roman" w:hAnsi="Arial" w:cs="Arial"/>
+          <w:sz w:val="18"/>
+          <w:szCs w:val="18"/>
+        </w:rPr>
+        <w:t>open-source</w:t>
+      </w:r>
+      <w:r>
+        <w:rPr>
+          <w:rFonts w:ascii="Arial" w:eastAsia="Times New Roman" w:hAnsi="Arial" w:cs="Arial"/>
+          <w:sz w:val="18"/>
+          <w:szCs w:val="18"/>
+        </w:rPr>
+        <w:t xml:space="preserve"> </w:t>
+      </w:r>
+      <w:r>
+        <w:rPr>
+          <w:rFonts w:ascii="Arial" w:eastAsia="Times New Roman" w:hAnsi="Arial" w:cs="Arial"/>
+          <w:sz w:val="18"/>
+          <w:szCs w:val="18"/>
+        </w:rPr>
+        <w:t>product.</w:t>
       </w:r>
     </w:p>
     <w:p>
@@ -1381,34 +1388,16 @@
           <w:sz w:val="18"/>
           <w:szCs w:val="18"/>
         </w:rPr>
-        <w:t xml:space="preserve">Software </w:t>
-      </w:r>
-      <w:r>
-        <w:rPr>
-          <w:rFonts w:ascii="Arial" w:eastAsia="Times New Roman" w:hAnsi="Arial" w:cs="Arial"/>
-          <w:b/>
-          <w:sz w:val="18"/>
-          <w:szCs w:val="18"/>
-        </w:rPr>
-        <w:t>Engineer</w:t>
-      </w:r>
-      <w:r>
-        <w:rPr>
-          <w:rFonts w:ascii="Arial" w:eastAsia="Times New Roman" w:hAnsi="Arial" w:cs="Arial"/>
-          <w:b/>
-          <w:sz w:val="18"/>
-          <w:szCs w:val="18"/>
-        </w:rPr>
-        <w:t xml:space="preserve"> Intern, </w:t>
-      </w:r>
-      <w:r>
-        <w:rPr>
-          <w:rFonts w:ascii="Arial" w:eastAsia="Times New Roman" w:hAnsi="Arial" w:cs="Arial"/>
-          <w:bCs/>
-          <w:sz w:val="18"/>
-          <w:szCs w:val="18"/>
-        </w:rPr>
-        <w:t>Redtail Technology, Sacramento, CA</w:t>
+        <w:t xml:space="preserve">Software Engineer, </w:t>
+      </w:r>
+      <w:r>
+        <w:rPr>
+          <w:rFonts w:ascii="Arial" w:eastAsia="Times New Roman" w:hAnsi="Arial" w:cs="Arial"/>
+          <w:bCs/>
+          <w:sz w:val="18"/>
+          <w:szCs w:val="18"/>
+        </w:rPr>
+        <w:t>Realtor.com, Santa Clara, CA</w:t>
       </w:r>
       <w:r>
         <w:rPr>
@@ -1423,21 +1412,62 @@
       <w:r>
         <w:rPr>
           <w:rFonts w:ascii="Arial" w:eastAsia="Times New Roman" w:hAnsi="Arial" w:cs="Arial"/>
-          <w:bCs/>
-          <w:sz w:val="18"/>
-          <w:szCs w:val="18"/>
-        </w:rPr>
-        <w:t xml:space="preserve">   </w:t>
-      </w:r>
-      <w:r>
-        <w:rPr>
-          <w:rFonts w:ascii="Arial" w:eastAsia="Times New Roman" w:hAnsi="Arial" w:cs="Arial"/>
-          <w:b/>
-          <w:bCs/>
-          <w:sz w:val="18"/>
-          <w:szCs w:val="18"/>
-        </w:rPr>
-        <w:t>05/2019 – 08/2019</w:t>
+          <w:b/>
+          <w:bCs/>
+          <w:sz w:val="18"/>
+          <w:szCs w:val="18"/>
+        </w:rPr>
+        <w:t>0</w:t>
+      </w:r>
+      <w:r>
+        <w:rPr>
+          <w:rFonts w:ascii="Arial" w:eastAsia="Times New Roman" w:hAnsi="Arial" w:cs="Arial"/>
+          <w:b/>
+          <w:bCs/>
+          <w:sz w:val="18"/>
+          <w:szCs w:val="18"/>
+        </w:rPr>
+        <w:t>2</w:t>
+      </w:r>
+      <w:r>
+        <w:rPr>
+          <w:rFonts w:ascii="Arial" w:eastAsia="Times New Roman" w:hAnsi="Arial" w:cs="Arial"/>
+          <w:b/>
+          <w:bCs/>
+          <w:sz w:val="18"/>
+          <w:szCs w:val="18"/>
+        </w:rPr>
+        <w:t>/20</w:t>
+      </w:r>
+      <w:r>
+        <w:rPr>
+          <w:rFonts w:ascii="Arial" w:eastAsia="Times New Roman" w:hAnsi="Arial" w:cs="Arial"/>
+          <w:b/>
+          <w:bCs/>
+          <w:sz w:val="18"/>
+          <w:szCs w:val="18"/>
+        </w:rPr>
+        <w:t>20</w:t>
+      </w:r>
+      <w:r>
+        <w:rPr>
+          <w:rFonts w:ascii="Arial" w:eastAsia="Times New Roman" w:hAnsi="Arial" w:cs="Arial"/>
+          <w:b/>
+          <w:bCs/>
+          <w:sz w:val="18"/>
+          <w:szCs w:val="18"/>
+        </w:rPr>
+        <w:t xml:space="preserve"> – </w:t>
+      </w:r>
+      <w:r>
+        <w:rPr>
+          <w:rFonts w:ascii="Arial" w:eastAsia="Times New Roman" w:hAnsi="Arial" w:cs="Arial"/>
+          <w:b/>
+          <w:bCs/>
+          <w:sz w:val="18"/>
+          <w:szCs w:val="18"/>
+        </w:rPr>
+        <w:t>06/2020</w:t>
       </w:r>
     </w:p>
     <w:p>
@@ -1450,25 +1480,42 @@
         <w:ind w:left="360" w:right="-432"/>
         <w:rPr>
           <w:rFonts w:ascii="Arial" w:eastAsia="Times New Roman" w:hAnsi="Arial" w:cs="Arial"/>
-          <w:sz w:val="18"/>
-          <w:szCs w:val="18"/>
-        </w:rPr>
-      </w:pPr>
-      <w:r>
-        <w:rPr>
-          <w:rFonts w:ascii="Arial" w:eastAsia="Times New Roman" w:hAnsi="Arial" w:cs="Arial"/>
-          <w:sz w:val="18"/>
-          <w:szCs w:val="18"/>
-        </w:rPr>
-        <w:t>Developed</w:t>
-      </w:r>
-      <w:r>
-        <w:rPr>
-          <w:rFonts w:ascii="Arial" w:eastAsia="Times New Roman" w:hAnsi="Arial" w:cs="Arial"/>
-          <w:sz w:val="18"/>
-          <w:szCs w:val="18"/>
-        </w:rPr>
-        <w:t xml:space="preserve"> room booking app with TypeScript and React for internal use by Redtail Technology employees.</w:t>
+          <w:b/>
+          <w:sz w:val="18"/>
+          <w:szCs w:val="18"/>
+        </w:rPr>
+      </w:pPr>
+      <w:r>
+        <w:rPr>
+          <w:rFonts w:ascii="Arial" w:eastAsia="Times New Roman" w:hAnsi="Arial" w:cs="Arial"/>
+          <w:sz w:val="18"/>
+          <w:szCs w:val="18"/>
+        </w:rPr>
+        <w:t xml:space="preserve">Developed </w:t>
+      </w:r>
+      <w:r>
+        <w:rPr>
+          <w:rFonts w:ascii="Arial" w:eastAsia="Times New Roman" w:hAnsi="Arial" w:cs="Arial"/>
+          <w:sz w:val="18"/>
+          <w:szCs w:val="18"/>
+        </w:rPr>
+        <w:t xml:space="preserve">Market Reach as </w:t>
+      </w:r>
+      <w:r>
+        <w:rPr>
+          <w:rFonts w:ascii="Arial" w:eastAsia="Times New Roman" w:hAnsi="Arial" w:cs="Arial"/>
+          <w:sz w:val="18"/>
+          <w:szCs w:val="18"/>
+        </w:rPr>
+        <w:t xml:space="preserve">Backend Engineer as </w:t>
+      </w:r>
+      <w:r>
+        <w:rPr>
+          <w:rFonts w:ascii="Arial" w:eastAsia="Times New Roman" w:hAnsi="Arial" w:cs="Arial"/>
+          <w:sz w:val="18"/>
+          <w:szCs w:val="18"/>
+        </w:rPr>
+        <w:t>part of the Platforms and Monetization team</w:t>
       </w:r>
     </w:p>
     <w:p>
@@ -1481,17 +1528,26 @@
         <w:ind w:left="360" w:right="-432"/>
         <w:rPr>
           <w:rFonts w:ascii="Arial" w:eastAsia="Times New Roman" w:hAnsi="Arial" w:cs="Arial"/>
-          <w:sz w:val="18"/>
-          <w:szCs w:val="18"/>
-        </w:rPr>
-      </w:pPr>
-      <w:r>
-        <w:rPr>
-          <w:rFonts w:ascii="Arial" w:eastAsia="Times New Roman" w:hAnsi="Arial" w:cs="Arial"/>
-          <w:sz w:val="18"/>
-          <w:szCs w:val="18"/>
-        </w:rPr>
-        <w:t>Implemented calendar functionality using FullCalendar library and React component composition.</w:t>
+          <w:b/>
+          <w:sz w:val="18"/>
+          <w:szCs w:val="18"/>
+        </w:rPr>
+      </w:pPr>
+      <w:r>
+        <w:rPr>
+          <w:rFonts w:ascii="Arial" w:eastAsia="Times New Roman" w:hAnsi="Arial" w:cs="Arial"/>
+          <w:sz w:val="18"/>
+          <w:szCs w:val="18"/>
+        </w:rPr>
+        <w:t xml:space="preserve">Wrote </w:t>
+      </w:r>
+      <w:r>
+        <w:rPr>
+          <w:rFonts w:ascii="Arial" w:eastAsia="Times New Roman" w:hAnsi="Arial" w:cs="Arial"/>
+          <w:sz w:val="18"/>
+          <w:szCs w:val="18"/>
+        </w:rPr>
+        <w:t>NodeJS application to compile and calculate statistics and metrics, and send weekly email performance reports to agents and brokers</w:t>
       </w:r>
     </w:p>
     <w:p>
@@ -1504,17 +1560,125 @@
         <w:ind w:left="360" w:right="-432"/>
         <w:rPr>
           <w:rFonts w:ascii="Arial" w:eastAsia="Times New Roman" w:hAnsi="Arial" w:cs="Arial"/>
-          <w:sz w:val="18"/>
-          <w:szCs w:val="18"/>
-        </w:rPr>
-      </w:pPr>
-      <w:r>
-        <w:rPr>
-          <w:rFonts w:ascii="Arial" w:eastAsia="Times New Roman" w:hAnsi="Arial" w:cs="Arial"/>
-          <w:sz w:val="18"/>
-          <w:szCs w:val="18"/>
-        </w:rPr>
-        <w:t xml:space="preserve">Implemented CRUD actions for room bookings using AJAX calls to Redtail API. </w:t>
+          <w:b/>
+          <w:sz w:val="18"/>
+          <w:szCs w:val="18"/>
+        </w:rPr>
+      </w:pPr>
+      <w:r>
+        <w:rPr>
+          <w:rFonts w:ascii="Arial" w:eastAsia="Times New Roman" w:hAnsi="Arial" w:cs="Arial"/>
+          <w:sz w:val="18"/>
+          <w:szCs w:val="18"/>
+        </w:rPr>
+        <w:t xml:space="preserve">Improved performance by improving time efficiency of </w:t>
+      </w:r>
+      <w:r>
+        <w:rPr>
+          <w:rFonts w:ascii="Arial" w:eastAsia="Times New Roman" w:hAnsi="Arial" w:cs="Arial"/>
+          <w:sz w:val="18"/>
+          <w:szCs w:val="18"/>
+        </w:rPr>
+        <w:t>processes</w:t>
+      </w:r>
+      <w:r>
+        <w:rPr>
+          <w:rFonts w:ascii="Arial" w:eastAsia="Times New Roman" w:hAnsi="Arial" w:cs="Arial"/>
+          <w:sz w:val="18"/>
+          <w:szCs w:val="18"/>
+        </w:rPr>
+        <w:t xml:space="preserve"> through reducing API calls and </w:t>
+      </w:r>
+      <w:r>
+        <w:rPr>
+          <w:rFonts w:ascii="Arial" w:eastAsia="Times New Roman" w:hAnsi="Arial" w:cs="Arial"/>
+          <w:sz w:val="18"/>
+          <w:szCs w:val="18"/>
+        </w:rPr>
+        <w:t xml:space="preserve">adjusting SQL </w:t>
+      </w:r>
+      <w:r>
+        <w:rPr>
+          <w:rFonts w:ascii="Arial" w:eastAsia="Times New Roman" w:hAnsi="Arial" w:cs="Arial"/>
+          <w:sz w:val="18"/>
+          <w:szCs w:val="18"/>
+        </w:rPr>
+        <w:t>queries.</w:t>
+      </w:r>
+    </w:p>
+    <w:p>
+      <w:pPr>
+        <w:ind w:left="-360" w:right="-432"/>
+        <w:jc w:val="center"/>
+        <w:rPr>
+          <w:rFonts w:ascii="Arial" w:eastAsia="Times New Roman" w:hAnsi="Arial" w:cs="Arial"/>
+          <w:b/>
+          <w:sz w:val="18"/>
+          <w:szCs w:val="18"/>
+        </w:rPr>
+      </w:pPr>
+    </w:p>
+    <w:p>
+      <w:pPr>
+        <w:tabs>
+          <w:tab w:val="right" w:pos="10080"/>
+        </w:tabs>
+        <w:ind w:left="-360" w:right="-432"/>
+        <w:rPr>
+          <w:rFonts w:ascii="Arial" w:eastAsia="Times New Roman" w:hAnsi="Arial" w:cs="Arial"/>
+          <w:b/>
+          <w:bCs/>
+          <w:sz w:val="18"/>
+          <w:szCs w:val="18"/>
+        </w:rPr>
+      </w:pPr>
+      <w:r>
+        <w:rPr>
+          <w:rFonts w:ascii="Arial" w:eastAsia="Times New Roman" w:hAnsi="Arial" w:cs="Arial"/>
+          <w:b/>
+          <w:sz w:val="18"/>
+          <w:szCs w:val="18"/>
+        </w:rPr>
+        <w:t xml:space="preserve">Software Engineer, </w:t>
+      </w:r>
+      <w:r>
+        <w:rPr>
+          <w:rFonts w:ascii="Arial" w:eastAsia="Times New Roman" w:hAnsi="Arial" w:cs="Arial"/>
+          <w:bCs/>
+          <w:sz w:val="18"/>
+          <w:szCs w:val="18"/>
+        </w:rPr>
+        <w:t>Redtail Technology, Sacramento, CA</w:t>
+      </w:r>
+      <w:r>
+        <w:rPr>
+          <w:rFonts w:ascii="Arial" w:eastAsia="Times New Roman" w:hAnsi="Arial" w:cs="Arial"/>
+          <w:bCs/>
+          <w:sz w:val="18"/>
+          <w:szCs w:val="18"/>
+        </w:rPr>
+        <w:tab/>
+        <w:t xml:space="preserve">   </w:t>
+      </w:r>
+      <w:r>
+        <w:rPr>
+          <w:rFonts w:ascii="Arial" w:eastAsia="Times New Roman" w:hAnsi="Arial" w:cs="Arial"/>
+          <w:b/>
+          <w:bCs/>
+          <w:sz w:val="18"/>
+          <w:szCs w:val="18"/>
+        </w:rPr>
+        <w:t xml:space="preserve">08/2019 – </w:t>
+      </w:r>
+      <w:r>
+        <w:rPr>
+          <w:rFonts w:ascii="Arial" w:eastAsia="Times New Roman" w:hAnsi="Arial" w:cs="Arial"/>
+          <w:b/>
+          <w:bCs/>
+          <w:sz w:val="18"/>
+          <w:szCs w:val="18"/>
+        </w:rPr>
+        <w:t>01/2020</w:t>
       </w:r>
     </w:p>
     <w:p>
@@ -1527,17 +1691,130 @@
         <w:ind w:left="360" w:right="-432"/>
         <w:rPr>
           <w:rFonts w:ascii="Arial" w:eastAsia="Times New Roman" w:hAnsi="Arial" w:cs="Arial"/>
-          <w:sz w:val="18"/>
-          <w:szCs w:val="18"/>
-        </w:rPr>
-      </w:pPr>
-      <w:r>
-        <w:rPr>
-          <w:rFonts w:ascii="Arial" w:eastAsia="Times New Roman" w:hAnsi="Arial" w:cs="Arial"/>
-          <w:sz w:val="18"/>
-          <w:szCs w:val="18"/>
-        </w:rPr>
-        <w:t>Improved perceived loading performance by prioritizing AJAX requests by room popularity.</w:t>
+          <w:b/>
+          <w:sz w:val="18"/>
+          <w:szCs w:val="18"/>
+        </w:rPr>
+      </w:pPr>
+      <w:r>
+        <w:rPr>
+          <w:rFonts w:ascii="Arial" w:eastAsia="Times New Roman" w:hAnsi="Arial" w:cs="Arial"/>
+          <w:sz w:val="18"/>
+          <w:szCs w:val="18"/>
+        </w:rPr>
+        <w:t>Implemented</w:t>
+      </w:r>
+      <w:r>
+        <w:rPr>
+          <w:rFonts w:ascii="Arial" w:eastAsia="Times New Roman" w:hAnsi="Arial" w:cs="Arial"/>
+          <w:sz w:val="18"/>
+          <w:szCs w:val="18"/>
+        </w:rPr>
+        <w:t xml:space="preserve"> RxJS</w:t>
+      </w:r>
+      <w:r>
+        <w:rPr>
+          <w:rFonts w:ascii="Arial" w:eastAsia="Times New Roman" w:hAnsi="Arial" w:cs="Arial"/>
+          <w:sz w:val="18"/>
+          <w:szCs w:val="18"/>
+        </w:rPr>
+        <w:t xml:space="preserve"> library</w:t>
+      </w:r>
+      <w:r>
+        <w:rPr>
+          <w:rFonts w:ascii="Arial" w:eastAsia="Times New Roman" w:hAnsi="Arial" w:cs="Arial"/>
+          <w:sz w:val="18"/>
+          <w:szCs w:val="18"/>
+        </w:rPr>
+        <w:t xml:space="preserve"> in product</w:t>
+      </w:r>
+      <w:r>
+        <w:rPr>
+          <w:rFonts w:ascii="Arial" w:eastAsia="Times New Roman" w:hAnsi="Arial" w:cs="Arial"/>
+          <w:sz w:val="18"/>
+          <w:szCs w:val="18"/>
+        </w:rPr>
+        <w:t xml:space="preserve"> to </w:t>
+      </w:r>
+      <w:r>
+        <w:rPr>
+          <w:rFonts w:ascii="Arial" w:eastAsia="Times New Roman" w:hAnsi="Arial" w:cs="Arial"/>
+          <w:sz w:val="18"/>
+          <w:szCs w:val="18"/>
+        </w:rPr>
+        <w:t>for a</w:t>
+      </w:r>
+      <w:r>
+        <w:rPr>
+          <w:rFonts w:ascii="Arial" w:eastAsia="Times New Roman" w:hAnsi="Arial" w:cs="Arial"/>
+          <w:sz w:val="18"/>
+          <w:szCs w:val="18"/>
+        </w:rPr>
+        <w:t xml:space="preserve"> 100% improvement in</w:t>
+      </w:r>
+      <w:r>
+        <w:rPr>
+          <w:rFonts w:ascii="Arial" w:eastAsia="Times New Roman" w:hAnsi="Arial" w:cs="Arial"/>
+          <w:sz w:val="18"/>
+          <w:szCs w:val="18"/>
+        </w:rPr>
+        <w:t xml:space="preserve"> </w:t>
+      </w:r>
+      <w:r>
+        <w:rPr>
+          <w:rFonts w:ascii="Arial" w:eastAsia="Times New Roman" w:hAnsi="Arial" w:cs="Arial"/>
+          <w:sz w:val="18"/>
+          <w:szCs w:val="18"/>
+        </w:rPr>
+        <w:t xml:space="preserve">time </w:t>
+      </w:r>
+      <w:r>
+        <w:rPr>
+          <w:rFonts w:ascii="Arial" w:eastAsia="Times New Roman" w:hAnsi="Arial" w:cs="Arial"/>
+          <w:sz w:val="18"/>
+          <w:szCs w:val="18"/>
+        </w:rPr>
+        <w:t>performance</w:t>
+      </w:r>
+      <w:r>
+        <w:rPr>
+          <w:rFonts w:ascii="Arial" w:eastAsia="Times New Roman" w:hAnsi="Arial" w:cs="Arial"/>
+          <w:sz w:val="18"/>
+          <w:szCs w:val="18"/>
+        </w:rPr>
+        <w:t xml:space="preserve"> and </w:t>
+      </w:r>
+      <w:r>
+        <w:rPr>
+          <w:rFonts w:ascii="Arial" w:eastAsia="Times New Roman" w:hAnsi="Arial" w:cs="Arial"/>
+          <w:sz w:val="18"/>
+          <w:szCs w:val="18"/>
+        </w:rPr>
+        <w:t xml:space="preserve">to </w:t>
+      </w:r>
+      <w:r>
+        <w:rPr>
+          <w:rFonts w:ascii="Arial" w:eastAsia="Times New Roman" w:hAnsi="Arial" w:cs="Arial"/>
+          <w:sz w:val="18"/>
+          <w:szCs w:val="18"/>
+        </w:rPr>
+        <w:t xml:space="preserve">prevent </w:t>
+      </w:r>
+      <w:r>
+        <w:rPr>
+          <w:rFonts w:ascii="Arial" w:eastAsia="Times New Roman" w:hAnsi="Arial" w:cs="Arial"/>
+          <w:sz w:val="18"/>
+          <w:szCs w:val="18"/>
+        </w:rPr>
+        <w:t xml:space="preserve">race </w:t>
+      </w:r>
+      <w:r>
+        <w:rPr>
+          <w:rFonts w:ascii="Arial" w:eastAsia="Times New Roman" w:hAnsi="Arial" w:cs="Arial"/>
+          <w:sz w:val="18"/>
+          <w:szCs w:val="18"/>
+        </w:rPr>
+        <w:t>conditions.</w:t>
       </w:r>
     </w:p>
     <w:p>
@@ -1550,6 +1827,249 @@
         <w:ind w:left="360" w:right="-432"/>
         <w:rPr>
           <w:rFonts w:ascii="Arial" w:eastAsia="Times New Roman" w:hAnsi="Arial" w:cs="Arial"/>
+          <w:b/>
+          <w:sz w:val="18"/>
+          <w:szCs w:val="18"/>
+        </w:rPr>
+      </w:pPr>
+      <w:r>
+        <w:rPr>
+          <w:rFonts w:ascii="Arial" w:eastAsia="Times New Roman" w:hAnsi="Arial" w:cs="Arial"/>
+          <w:bCs/>
+          <w:sz w:val="18"/>
+          <w:szCs w:val="18"/>
+        </w:rPr>
+        <w:t xml:space="preserve">Wrote end-to-end tests </w:t>
+      </w:r>
+      <w:r>
+        <w:rPr>
+          <w:rFonts w:ascii="Arial" w:eastAsia="Times New Roman" w:hAnsi="Arial" w:cs="Arial"/>
+          <w:bCs/>
+          <w:sz w:val="18"/>
+          <w:szCs w:val="18"/>
+        </w:rPr>
+        <w:t xml:space="preserve">to prevent regressions </w:t>
+      </w:r>
+      <w:r>
+        <w:rPr>
+          <w:rFonts w:ascii="Arial" w:eastAsia="Times New Roman" w:hAnsi="Arial" w:cs="Arial"/>
+          <w:bCs/>
+          <w:sz w:val="18"/>
+          <w:szCs w:val="18"/>
+        </w:rPr>
+        <w:t xml:space="preserve">using Cypress testing </w:t>
+      </w:r>
+      <w:r>
+        <w:rPr>
+          <w:rFonts w:ascii="Arial" w:eastAsia="Times New Roman" w:hAnsi="Arial" w:cs="Arial"/>
+          <w:bCs/>
+          <w:sz w:val="18"/>
+          <w:szCs w:val="18"/>
+        </w:rPr>
+        <w:t>framework.</w:t>
+      </w:r>
+    </w:p>
+    <w:p>
+      <w:pPr>
+        <w:ind w:right="-432"/>
+        <w:rPr>
+          <w:rFonts w:ascii="Arial" w:eastAsia="Times New Roman" w:hAnsi="Arial" w:cs="Arial"/>
+          <w:b/>
+          <w:sz w:val="18"/>
+          <w:szCs w:val="18"/>
+        </w:rPr>
+      </w:pPr>
+    </w:p>
+    <w:p>
+      <w:pPr>
+        <w:tabs>
+          <w:tab w:val="right" w:pos="10080"/>
+        </w:tabs>
+        <w:ind w:left="-360" w:right="-432"/>
+        <w:rPr>
+          <w:rFonts w:ascii="Arial" w:eastAsia="Times New Roman" w:hAnsi="Arial" w:cs="Arial"/>
+          <w:b/>
+          <w:bCs/>
+          <w:sz w:val="18"/>
+          <w:szCs w:val="18"/>
+        </w:rPr>
+      </w:pPr>
+      <w:r>
+        <w:rPr>
+          <w:rFonts w:ascii="Arial" w:eastAsia="Times New Roman" w:hAnsi="Arial" w:cs="Arial"/>
+          <w:b/>
+          <w:sz w:val="18"/>
+          <w:szCs w:val="18"/>
+        </w:rPr>
+        <w:t xml:space="preserve">Software </w:t>
+      </w:r>
+      <w:r>
+        <w:rPr>
+          <w:rFonts w:ascii="Arial" w:eastAsia="Times New Roman" w:hAnsi="Arial" w:cs="Arial"/>
+          <w:b/>
+          <w:sz w:val="18"/>
+          <w:szCs w:val="18"/>
+        </w:rPr>
+        <w:t>Engineer</w:t>
+      </w:r>
+      <w:r>
+        <w:rPr>
+          <w:rFonts w:ascii="Arial" w:eastAsia="Times New Roman" w:hAnsi="Arial" w:cs="Arial"/>
+          <w:b/>
+          <w:sz w:val="18"/>
+          <w:szCs w:val="18"/>
+        </w:rPr>
+        <w:t xml:space="preserve"> Intern, </w:t>
+      </w:r>
+      <w:r>
+        <w:rPr>
+          <w:rFonts w:ascii="Arial" w:eastAsia="Times New Roman" w:hAnsi="Arial" w:cs="Arial"/>
+          <w:bCs/>
+          <w:sz w:val="18"/>
+          <w:szCs w:val="18"/>
+        </w:rPr>
+        <w:t>Redtail Technology, Sacramento, CA</w:t>
+      </w:r>
+      <w:r>
+        <w:rPr>
+          <w:rFonts w:ascii="Arial" w:eastAsia="Times New Roman" w:hAnsi="Arial" w:cs="Arial"/>
+          <w:bCs/>
+          <w:sz w:val="18"/>
+          <w:szCs w:val="18"/>
+        </w:rPr>
+        <w:tab/>
+        <w:t xml:space="preserve">   </w:t>
+      </w:r>
+      <w:r>
+        <w:rPr>
+          <w:rFonts w:ascii="Arial" w:eastAsia="Times New Roman" w:hAnsi="Arial" w:cs="Arial"/>
+          <w:bCs/>
+          <w:sz w:val="18"/>
+          <w:szCs w:val="18"/>
+        </w:rPr>
+        <w:t xml:space="preserve">   </w:t>
+      </w:r>
+      <w:r>
+        <w:rPr>
+          <w:rFonts w:ascii="Arial" w:eastAsia="Times New Roman" w:hAnsi="Arial" w:cs="Arial"/>
+          <w:b/>
+          <w:bCs/>
+          <w:sz w:val="18"/>
+          <w:szCs w:val="18"/>
+        </w:rPr>
+        <w:t>05/2019 – 08/2019</w:t>
+      </w:r>
+    </w:p>
+    <w:p>
+      <w:pPr>
+        <w:pStyle w:val="ListParagraph"/>
+        <w:numPr>
+          <w:ilvl w:val="0"/>
+          <w:numId w:val="7"/>
+        </w:numPr>
+        <w:ind w:left="360" w:right="-432"/>
+        <w:rPr>
+          <w:rFonts w:ascii="Arial" w:eastAsia="Times New Roman" w:hAnsi="Arial" w:cs="Arial"/>
+          <w:sz w:val="18"/>
+          <w:szCs w:val="18"/>
+        </w:rPr>
+      </w:pPr>
+      <w:r>
+        <w:rPr>
+          <w:rFonts w:ascii="Arial" w:eastAsia="Times New Roman" w:hAnsi="Arial" w:cs="Arial"/>
+          <w:sz w:val="18"/>
+          <w:szCs w:val="18"/>
+        </w:rPr>
+        <w:t>Developed</w:t>
+      </w:r>
+      <w:r>
+        <w:rPr>
+          <w:rFonts w:ascii="Arial" w:eastAsia="Times New Roman" w:hAnsi="Arial" w:cs="Arial"/>
+          <w:sz w:val="18"/>
+          <w:szCs w:val="18"/>
+        </w:rPr>
+        <w:t xml:space="preserve"> room booking app with TypeScript and React for internal use by Redtail Technology employees.</w:t>
+      </w:r>
+    </w:p>
+    <w:p>
+      <w:pPr>
+        <w:pStyle w:val="ListParagraph"/>
+        <w:numPr>
+          <w:ilvl w:val="0"/>
+          <w:numId w:val="7"/>
+        </w:numPr>
+        <w:ind w:left="360" w:right="-432"/>
+        <w:rPr>
+          <w:rFonts w:ascii="Arial" w:eastAsia="Times New Roman" w:hAnsi="Arial" w:cs="Arial"/>
+          <w:sz w:val="18"/>
+          <w:szCs w:val="18"/>
+        </w:rPr>
+      </w:pPr>
+      <w:r>
+        <w:rPr>
+          <w:rFonts w:ascii="Arial" w:eastAsia="Times New Roman" w:hAnsi="Arial" w:cs="Arial"/>
+          <w:sz w:val="18"/>
+          <w:szCs w:val="18"/>
+        </w:rPr>
+        <w:t>Implemented calendar functionality using FullCalendar library and React component composition.</w:t>
+      </w:r>
+    </w:p>
+    <w:p>
+      <w:pPr>
+        <w:pStyle w:val="ListParagraph"/>
+        <w:numPr>
+          <w:ilvl w:val="0"/>
+          <w:numId w:val="7"/>
+        </w:numPr>
+        <w:ind w:left="360" w:right="-432"/>
+        <w:rPr>
+          <w:rFonts w:ascii="Arial" w:eastAsia="Times New Roman" w:hAnsi="Arial" w:cs="Arial"/>
+          <w:sz w:val="18"/>
+          <w:szCs w:val="18"/>
+        </w:rPr>
+      </w:pPr>
+      <w:r>
+        <w:rPr>
+          <w:rFonts w:ascii="Arial" w:eastAsia="Times New Roman" w:hAnsi="Arial" w:cs="Arial"/>
+          <w:sz w:val="18"/>
+          <w:szCs w:val="18"/>
+        </w:rPr>
+        <w:t xml:space="preserve">Implemented CRUD actions for room bookings using AJAX calls to Redtail API. </w:t>
+      </w:r>
+    </w:p>
+    <w:p>
+      <w:pPr>
+        <w:pStyle w:val="ListParagraph"/>
+        <w:numPr>
+          <w:ilvl w:val="0"/>
+          <w:numId w:val="7"/>
+        </w:numPr>
+        <w:ind w:left="360" w:right="-432"/>
+        <w:rPr>
+          <w:rFonts w:ascii="Arial" w:eastAsia="Times New Roman" w:hAnsi="Arial" w:cs="Arial"/>
+          <w:sz w:val="18"/>
+          <w:szCs w:val="18"/>
+        </w:rPr>
+      </w:pPr>
+      <w:r>
+        <w:rPr>
+          <w:rFonts w:ascii="Arial" w:eastAsia="Times New Roman" w:hAnsi="Arial" w:cs="Arial"/>
+          <w:sz w:val="18"/>
+          <w:szCs w:val="18"/>
+        </w:rPr>
+        <w:t>Improved perceived loading performance by prioritizing AJAX requests by room popularity.</w:t>
+      </w:r>
+    </w:p>
+    <w:p>
+      <w:pPr>
+        <w:pStyle w:val="ListParagraph"/>
+        <w:numPr>
+          <w:ilvl w:val="0"/>
+          <w:numId w:val="7"/>
+        </w:numPr>
+        <w:ind w:left="360" w:right="-432"/>
+        <w:rPr>
+          <w:rFonts w:ascii="Arial" w:eastAsia="Times New Roman" w:hAnsi="Arial" w:cs="Arial"/>
           <w:sz w:val="18"/>
           <w:szCs w:val="18"/>
         </w:rPr>
@@ -1610,6 +2130,191 @@
         </w:rPr>
         <w:t>PROJECTS</w:t>
       </w:r>
+    </w:p>
+    <w:p>
+      <w:pPr>
+        <w:tabs>
+          <w:tab w:val="left" w:pos="720"/>
+          <w:tab w:val="left" w:pos="1440"/>
+          <w:tab w:val="left" w:pos="2160"/>
+          <w:tab w:val="left" w:pos="2880"/>
+          <w:tab w:val="left" w:pos="8450"/>
+        </w:tabs>
+        <w:ind w:left="-360" w:right="-432"/>
+        <w:rPr>
+          <w:rFonts w:ascii="Arial" w:eastAsia="Times New Roman" w:hAnsi="Arial" w:cs="Arial"/>
+          <w:sz w:val="18"/>
+          <w:szCs w:val="18"/>
+        </w:rPr>
+      </w:pPr>
+      <w:r>
+        <w:rPr>
+          <w:rFonts w:ascii="Arial" w:eastAsia="Times New Roman" w:hAnsi="Arial" w:cs="Arial"/>
+          <w:b/>
+          <w:sz w:val="18"/>
+          <w:szCs w:val="18"/>
+        </w:rPr>
+        <w:t>Twitter Bots</w:t>
+      </w:r>
+      <w:r>
+        <w:rPr>
+          <w:rFonts w:ascii="Arial" w:eastAsia="Times New Roman" w:hAnsi="Arial" w:cs="Arial"/>
+          <w:b/>
+          <w:sz w:val="18"/>
+          <w:szCs w:val="18"/>
+        </w:rPr>
+        <w:tab/>
+      </w:r>
+      <w:r>
+        <w:rPr>
+          <w:rFonts w:ascii="Arial" w:eastAsia="Times New Roman" w:hAnsi="Arial" w:cs="Arial"/>
+          <w:b/>
+          <w:sz w:val="18"/>
+          <w:szCs w:val="18"/>
+        </w:rPr>
+        <w:tab/>
+      </w:r>
+      <w:r>
+        <w:rPr>
+          <w:rFonts w:ascii="Arial" w:eastAsia="Times New Roman" w:hAnsi="Arial" w:cs="Arial"/>
+          <w:b/>
+          <w:sz w:val="18"/>
+          <w:szCs w:val="18"/>
+        </w:rPr>
+        <w:tab/>
+      </w:r>
+      <w:r>
+        <w:rPr>
+          <w:rFonts w:ascii="Arial" w:eastAsia="Times New Roman" w:hAnsi="Arial" w:cs="Arial"/>
+          <w:b/>
+          <w:sz w:val="18"/>
+          <w:szCs w:val="18"/>
+        </w:rPr>
+        <w:tab/>
+      </w:r>
+      <w:r>
+        <w:rPr>
+          <w:rFonts w:ascii="Arial" w:eastAsia="Times New Roman" w:hAnsi="Arial" w:cs="Arial"/>
+          <w:b/>
+          <w:sz w:val="18"/>
+          <w:szCs w:val="18"/>
+        </w:rPr>
+        <w:tab/>
+      </w:r>
+      <w:r>
+        <w:rPr>
+          <w:rFonts w:ascii="Arial" w:eastAsia="Times New Roman" w:hAnsi="Arial" w:cs="Arial"/>
+          <w:b/>
+          <w:sz w:val="18"/>
+          <w:szCs w:val="18"/>
+        </w:rPr>
+        <w:tab/>
+        <w:t xml:space="preserve">   </w:t>
+      </w:r>
+      <w:r>
+        <w:rPr>
+          <w:rFonts w:ascii="Arial" w:eastAsia="Times New Roman" w:hAnsi="Arial" w:cs="Arial"/>
+          <w:b/>
+          <w:bCs/>
+          <w:sz w:val="18"/>
+          <w:szCs w:val="18"/>
+        </w:rPr>
+        <w:t>2021</w:t>
+      </w:r>
+      <w:r>
+        <w:rPr>
+          <w:rFonts w:ascii="Arial" w:eastAsia="Times New Roman" w:hAnsi="Arial" w:cs="Arial"/>
+          <w:b/>
+          <w:bCs/>
+          <w:sz w:val="18"/>
+          <w:szCs w:val="18"/>
+        </w:rPr>
+        <w:t xml:space="preserve"> – </w:t>
+      </w:r>
+      <w:r>
+        <w:rPr>
+          <w:rFonts w:ascii="Arial" w:eastAsia="Times New Roman" w:hAnsi="Arial" w:cs="Arial"/>
+          <w:b/>
+          <w:bCs/>
+          <w:sz w:val="18"/>
+          <w:szCs w:val="18"/>
+        </w:rPr>
+        <w:t>Present</w:t>
+      </w:r>
+    </w:p>
+    <w:p>
+      <w:pPr>
+        <w:pStyle w:val="ListParagraph"/>
+        <w:numPr>
+          <w:ilvl w:val="0"/>
+          <w:numId w:val="4"/>
+        </w:numPr>
+        <w:ind w:left="360" w:right="-432"/>
+        <w:rPr>
+          <w:rFonts w:ascii="Arial" w:eastAsia="Times New Roman" w:hAnsi="Arial" w:cs="Arial"/>
+          <w:sz w:val="18"/>
+          <w:szCs w:val="18"/>
+        </w:rPr>
+      </w:pPr>
+      <w:r>
+        <w:rPr>
+          <w:rFonts w:ascii="Arial" w:eastAsia="Times New Roman" w:hAnsi="Arial" w:cs="Arial"/>
+          <w:sz w:val="18"/>
+          <w:szCs w:val="18"/>
+        </w:rPr>
+        <w:t>I build Twitter bots for fun using Python and the Tweepy library.</w:t>
+      </w:r>
+    </w:p>
+    <w:p>
+      <w:pPr>
+        <w:pStyle w:val="ListParagraph"/>
+        <w:numPr>
+          <w:ilvl w:val="0"/>
+          <w:numId w:val="4"/>
+        </w:numPr>
+        <w:ind w:left="360" w:right="-432"/>
+        <w:rPr>
+          <w:rFonts w:ascii="Arial" w:eastAsia="Times New Roman" w:hAnsi="Arial" w:cs="Arial"/>
+          <w:sz w:val="18"/>
+          <w:szCs w:val="18"/>
+        </w:rPr>
+      </w:pPr>
+      <w:r>
+        <w:rPr>
+          <w:rFonts w:ascii="Arial" w:eastAsia="Times New Roman" w:hAnsi="Arial" w:cs="Arial"/>
+          <w:sz w:val="18"/>
+          <w:szCs w:val="18"/>
+        </w:rPr>
+        <w:t>On average these bots receive ~2400 requests/</w:t>
+      </w:r>
+      <w:r>
+        <w:rPr>
+          <w:rFonts w:ascii="Arial" w:eastAsia="Times New Roman" w:hAnsi="Arial" w:cs="Arial"/>
+          <w:sz w:val="18"/>
+          <w:szCs w:val="18"/>
+        </w:rPr>
+        <w:t>day and</w:t>
+      </w:r>
+      <w:r>
+        <w:rPr>
+          <w:rFonts w:ascii="Arial" w:eastAsia="Times New Roman" w:hAnsi="Arial" w:cs="Arial"/>
+          <w:sz w:val="18"/>
+          <w:szCs w:val="18"/>
+        </w:rPr>
+        <w:t xml:space="preserve"> have served over 500k users to date. </w:t>
+      </w:r>
+    </w:p>
+    <w:p>
+      <w:pPr>
+        <w:ind w:left="-360" w:right="-432"/>
+        <w:jc w:val="center"/>
+        <w:rPr>
+          <w:rFonts w:ascii="Arial" w:eastAsia="Times New Roman" w:hAnsi="Arial" w:cs="Arial"/>
+          <w:b/>
+          <w:sz w:val="18"/>
+          <w:szCs w:val="18"/>
+        </w:rPr>
+      </w:pPr>
     </w:p>
     <w:p>
       <w:pPr>
@@ -2197,718 +2902,6 @@
           <w:szCs w:val="18"/>
         </w:rPr>
         <w:t xml:space="preserve"> </w:t>
-      </w:r>
-    </w:p>
-    <w:p>
-      <w:pPr>
-        <w:tabs>
-          <w:tab w:val="left" w:pos="6480"/>
-        </w:tabs>
-        <w:ind w:right="-432"/>
-        <w:rPr>
-          <w:rFonts w:ascii="Arial" w:eastAsia="Times New Roman" w:hAnsi="Arial" w:cs="Arial"/>
-          <w:sz w:val="18"/>
-          <w:szCs w:val="18"/>
-        </w:rPr>
-      </w:pPr>
-    </w:p>
-    <w:p>
-      <w:pPr>
-        <w:tabs>
-          <w:tab w:val="left" w:pos="720"/>
-          <w:tab w:val="left" w:pos="1440"/>
-          <w:tab w:val="left" w:pos="2160"/>
-          <w:tab w:val="left" w:pos="2880"/>
-          <w:tab w:val="left" w:pos="8450"/>
-        </w:tabs>
-        <w:ind w:left="-360" w:right="-432"/>
-        <w:rPr>
-          <w:rFonts w:ascii="Arial" w:eastAsia="Times New Roman" w:hAnsi="Arial" w:cs="Arial"/>
-          <w:sz w:val="18"/>
-          <w:szCs w:val="18"/>
-        </w:rPr>
-      </w:pPr>
-      <w:r>
-        <w:rPr>
-          <w:rFonts w:ascii="Arial" w:eastAsia="Times New Roman" w:hAnsi="Arial" w:cs="Arial"/>
-          <w:b/>
-          <w:sz w:val="18"/>
-          <w:szCs w:val="18"/>
-        </w:rPr>
-        <w:t>Muzei Android Application Testing</w:t>
-      </w:r>
-      <w:r>
-        <w:rPr>
-          <w:rFonts w:ascii="Arial" w:eastAsia="Times New Roman" w:hAnsi="Arial" w:cs="Arial"/>
-          <w:b/>
-          <w:sz w:val="18"/>
-          <w:szCs w:val="18"/>
-        </w:rPr>
-        <w:tab/>
-      </w:r>
-      <w:r>
-        <w:rPr>
-          <w:rFonts w:ascii="Arial" w:eastAsia="Times New Roman" w:hAnsi="Arial" w:cs="Arial"/>
-          <w:b/>
-          <w:sz w:val="18"/>
-          <w:szCs w:val="18"/>
-        </w:rPr>
-        <w:tab/>
-      </w:r>
-      <w:r>
-        <w:rPr>
-          <w:rFonts w:ascii="Arial" w:eastAsia="Times New Roman" w:hAnsi="Arial" w:cs="Arial"/>
-          <w:b/>
-          <w:sz w:val="18"/>
-          <w:szCs w:val="18"/>
-        </w:rPr>
-        <w:tab/>
-      </w:r>
-      <w:r>
-        <w:rPr>
-          <w:rFonts w:ascii="Arial" w:eastAsia="Times New Roman" w:hAnsi="Arial" w:cs="Arial"/>
-          <w:b/>
-          <w:sz w:val="18"/>
-          <w:szCs w:val="18"/>
-        </w:rPr>
-        <w:tab/>
-        <w:t xml:space="preserve">      </w:t>
-      </w:r>
-      <w:r>
-        <w:rPr>
-          <w:rFonts w:ascii="Arial" w:eastAsia="Times New Roman" w:hAnsi="Arial" w:cs="Arial"/>
-          <w:b/>
-          <w:bCs/>
-          <w:sz w:val="18"/>
-          <w:szCs w:val="18"/>
-        </w:rPr>
-        <w:t>2019</w:t>
-      </w:r>
-    </w:p>
-    <w:p>
-      <w:pPr>
-        <w:pStyle w:val="ListParagraph"/>
-        <w:numPr>
-          <w:ilvl w:val="0"/>
-          <w:numId w:val="4"/>
-        </w:numPr>
-        <w:ind w:left="360" w:right="-432"/>
-        <w:rPr>
-          <w:rFonts w:ascii="Arial" w:eastAsia="Times New Roman" w:hAnsi="Arial" w:cs="Arial"/>
-          <w:sz w:val="18"/>
-          <w:szCs w:val="18"/>
-        </w:rPr>
-      </w:pPr>
-      <w:r>
-        <w:rPr>
-          <w:rFonts w:ascii="Arial" w:eastAsia="Times New Roman" w:hAnsi="Arial" w:cs="Arial"/>
-          <w:sz w:val="18"/>
-          <w:szCs w:val="18"/>
-        </w:rPr>
-        <w:t xml:space="preserve">Tested Google’s Muzei application to ensure functionality, usability, and consistency. </w:t>
-      </w:r>
-    </w:p>
-    <w:p>
-      <w:pPr>
-        <w:pStyle w:val="ListParagraph"/>
-        <w:numPr>
-          <w:ilvl w:val="0"/>
-          <w:numId w:val="4"/>
-        </w:numPr>
-        <w:ind w:left="360" w:right="-432"/>
-        <w:rPr>
-          <w:rFonts w:ascii="Arial" w:eastAsia="Times New Roman" w:hAnsi="Arial" w:cs="Arial"/>
-          <w:sz w:val="18"/>
-          <w:szCs w:val="18"/>
-        </w:rPr>
-      </w:pPr>
-      <w:r>
-        <w:rPr>
-          <w:rFonts w:ascii="Arial" w:eastAsia="Times New Roman" w:hAnsi="Arial" w:cs="Arial"/>
-          <w:sz w:val="18"/>
-          <w:szCs w:val="18"/>
-        </w:rPr>
-        <w:t>Implemented end-to-end tests with Espresso and Appium testing frameworks, and UIAutomator2 driver</w:t>
-      </w:r>
-    </w:p>
-    <w:p>
-      <w:pPr>
-        <w:pStyle w:val="ListParagraph"/>
-        <w:ind w:left="360" w:right="-432"/>
-        <w:rPr>
-          <w:rFonts w:ascii="Arial" w:eastAsia="Times New Roman" w:hAnsi="Arial" w:cs="Arial"/>
-          <w:sz w:val="18"/>
-          <w:szCs w:val="18"/>
-        </w:rPr>
-      </w:pPr>
-    </w:p>
-    <w:p>
-      <w:pPr>
-        <w:ind w:left="-360" w:right="-432"/>
-        <w:jc w:val="center"/>
-        <w:rPr>
-          <w:rFonts w:ascii="Arial" w:eastAsia="Times New Roman" w:hAnsi="Arial" w:cs="Arial"/>
-          <w:b/>
-          <w:sz w:val="18"/>
-          <w:szCs w:val="18"/>
-        </w:rPr>
-      </w:pPr>
-      <w:r>
-        <w:rPr>
-          <w:rFonts w:ascii="Arial" w:eastAsia="Times New Roman" w:hAnsi="Arial" w:cs="Arial"/>
-          <w:b/>
-          <w:sz w:val="18"/>
-          <w:szCs w:val="18"/>
-        </w:rPr>
-        <w:t>LEADERSHIP EXPERIENCE</w:t>
-      </w:r>
-    </w:p>
-    <w:p>
-      <w:pPr>
-        <w:ind w:left="-360" w:right="-432"/>
-        <w:rPr>
-          <w:rFonts w:ascii="Arial" w:eastAsia="Times New Roman" w:hAnsi="Arial" w:cs="Arial"/>
-          <w:sz w:val="18"/>
-          <w:szCs w:val="18"/>
-        </w:rPr>
-      </w:pPr>
-      <w:r>
-        <w:rPr>
-          <w:rFonts w:ascii="Arial" w:eastAsia="Times New Roman" w:hAnsi="Arial" w:cs="Arial"/>
-          <w:b/>
-          <w:sz w:val="18"/>
-          <w:szCs w:val="18"/>
-        </w:rPr>
-        <w:t xml:space="preserve">President, Executive Committee, </w:t>
-      </w:r>
-      <w:r>
-        <w:rPr>
-          <w:rFonts w:ascii="Arial" w:eastAsia="Times New Roman" w:hAnsi="Arial" w:cs="Arial"/>
-          <w:sz w:val="18"/>
-          <w:szCs w:val="18"/>
-        </w:rPr>
-        <w:t>Hornet Hyperloop, CSUS</w:t>
-      </w:r>
-      <w:r>
-        <w:rPr>
-          <w:rFonts w:ascii="Arial" w:eastAsia="Times New Roman" w:hAnsi="Arial" w:cs="Arial"/>
-          <w:sz w:val="18"/>
-          <w:szCs w:val="18"/>
-        </w:rPr>
-        <w:tab/>
-      </w:r>
-      <w:r>
-        <w:rPr>
-          <w:rFonts w:ascii="Arial" w:eastAsia="Times New Roman" w:hAnsi="Arial" w:cs="Arial"/>
-          <w:sz w:val="18"/>
-          <w:szCs w:val="18"/>
-        </w:rPr>
-        <w:tab/>
-      </w:r>
-      <w:r>
-        <w:rPr>
-          <w:rFonts w:ascii="Arial" w:eastAsia="Times New Roman" w:hAnsi="Arial" w:cs="Arial"/>
-          <w:sz w:val="18"/>
-          <w:szCs w:val="18"/>
-        </w:rPr>
-        <w:tab/>
-      </w:r>
-      <w:r>
-        <w:rPr>
-          <w:rFonts w:ascii="Arial" w:eastAsia="Times New Roman" w:hAnsi="Arial" w:cs="Arial"/>
-          <w:sz w:val="18"/>
-          <w:szCs w:val="18"/>
-        </w:rPr>
-        <w:tab/>
-      </w:r>
-      <w:r>
-        <w:rPr>
-          <w:rFonts w:ascii="Arial" w:eastAsia="Times New Roman" w:hAnsi="Arial" w:cs="Arial"/>
-          <w:sz w:val="18"/>
-          <w:szCs w:val="18"/>
-        </w:rPr>
-        <w:tab/>
-        <w:t xml:space="preserve">     </w:t>
-      </w:r>
-      <w:r>
-        <w:rPr>
-          <w:rFonts w:ascii="Arial" w:eastAsia="Times New Roman" w:hAnsi="Arial" w:cs="Arial"/>
-          <w:sz w:val="18"/>
-          <w:szCs w:val="18"/>
-        </w:rPr>
-        <w:t xml:space="preserve">    </w:t>
-      </w:r>
-      <w:r>
-        <w:rPr>
-          <w:rFonts w:ascii="Arial" w:eastAsia="Times New Roman" w:hAnsi="Arial" w:cs="Arial"/>
-          <w:sz w:val="18"/>
-          <w:szCs w:val="18"/>
-        </w:rPr>
-        <w:t xml:space="preserve"> </w:t>
-      </w:r>
-      <w:r>
-        <w:rPr>
-          <w:rFonts w:ascii="Arial" w:eastAsia="Times New Roman" w:hAnsi="Arial" w:cs="Arial"/>
-          <w:sz w:val="18"/>
-          <w:szCs w:val="18"/>
-        </w:rPr>
-        <w:t xml:space="preserve"> </w:t>
-      </w:r>
-      <w:r>
-        <w:rPr>
-          <w:rFonts w:ascii="Arial" w:eastAsia="Times New Roman" w:hAnsi="Arial" w:cs="Arial"/>
-          <w:sz w:val="18"/>
-          <w:szCs w:val="18"/>
-        </w:rPr>
-        <w:t xml:space="preserve">  </w:t>
-      </w:r>
-      <w:r>
-        <w:rPr>
-          <w:rFonts w:ascii="Arial" w:eastAsia="Times New Roman" w:hAnsi="Arial" w:cs="Arial"/>
-          <w:b/>
-          <w:bCs/>
-          <w:sz w:val="18"/>
-          <w:szCs w:val="18"/>
-        </w:rPr>
-        <w:t xml:space="preserve">05/2019 – </w:t>
-      </w:r>
-      <w:r>
-        <w:rPr>
-          <w:rFonts w:ascii="Arial" w:eastAsia="Times New Roman" w:hAnsi="Arial" w:cs="Arial"/>
-          <w:b/>
-          <w:bCs/>
-          <w:sz w:val="18"/>
-          <w:szCs w:val="18"/>
-        </w:rPr>
-        <w:t>12/2019</w:t>
-      </w:r>
-    </w:p>
-    <w:p>
-      <w:pPr>
-        <w:tabs>
-          <w:tab w:val="left" w:pos="7380"/>
-        </w:tabs>
-        <w:ind w:left="-360" w:right="-432"/>
-        <w:rPr>
-          <w:rFonts w:ascii="Arial" w:eastAsia="Times New Roman" w:hAnsi="Arial" w:cs="Arial"/>
-          <w:sz w:val="18"/>
-          <w:szCs w:val="18"/>
-        </w:rPr>
-      </w:pPr>
-      <w:r>
-        <w:rPr>
-          <w:rFonts w:ascii="Arial" w:eastAsia="Times New Roman" w:hAnsi="Arial" w:cs="Arial"/>
-          <w:sz w:val="18"/>
-          <w:szCs w:val="18"/>
-        </w:rPr>
-        <w:t>Club Lead in charge</w:t>
-      </w:r>
-      <w:r>
-        <w:rPr>
-          <w:rFonts w:ascii="Arial" w:eastAsia="Times New Roman" w:hAnsi="Arial" w:cs="Arial"/>
-          <w:sz w:val="18"/>
-          <w:szCs w:val="18"/>
-        </w:rPr>
-        <w:t xml:space="preserve"> of ensuring club</w:t>
-      </w:r>
-      <w:r>
-        <w:rPr>
-          <w:rFonts w:ascii="Arial" w:eastAsia="Times New Roman" w:hAnsi="Arial" w:cs="Arial"/>
-          <w:sz w:val="18"/>
-          <w:szCs w:val="18"/>
-        </w:rPr>
-        <w:t xml:space="preserve"> funds, project workflow, and team efficiency and participation. Implemented Agile methodology to vastly improve efficiency. </w:t>
-      </w:r>
-      <w:r>
-        <w:rPr>
-          <w:rFonts w:ascii="Arial" w:eastAsia="Times New Roman" w:hAnsi="Arial" w:cs="Arial"/>
-          <w:sz w:val="18"/>
-          <w:szCs w:val="18"/>
-        </w:rPr>
-        <w:t xml:space="preserve">Managed sponsor team. </w:t>
-      </w:r>
-      <w:r>
-        <w:rPr>
-          <w:rFonts w:ascii="Arial" w:eastAsia="Times New Roman" w:hAnsi="Arial" w:cs="Arial"/>
-          <w:sz w:val="18"/>
-          <w:szCs w:val="18"/>
-        </w:rPr>
-        <w:t>Improved</w:t>
-      </w:r>
-      <w:r>
-        <w:rPr>
-          <w:rFonts w:ascii="Arial" w:eastAsia="Times New Roman" w:hAnsi="Arial" w:cs="Arial"/>
-          <w:sz w:val="18"/>
-          <w:szCs w:val="18"/>
-        </w:rPr>
-        <w:t xml:space="preserve"> club presence on social media. </w:t>
-      </w:r>
-      <w:r>
-        <w:rPr>
-          <w:rFonts w:ascii="Arial" w:eastAsia="Times New Roman" w:hAnsi="Arial" w:cs="Arial"/>
-          <w:sz w:val="18"/>
-          <w:szCs w:val="18"/>
-        </w:rPr>
-        <w:t xml:space="preserve"> </w:t>
-      </w:r>
-    </w:p>
-    <w:p>
-      <w:pPr>
-        <w:ind w:left="-360" w:right="-432"/>
-        <w:jc w:val="center"/>
-        <w:rPr>
-          <w:rFonts w:ascii="Arial" w:eastAsia="Times New Roman" w:hAnsi="Arial" w:cs="Arial"/>
-          <w:b/>
-          <w:sz w:val="18"/>
-          <w:szCs w:val="18"/>
-        </w:rPr>
-      </w:pPr>
-    </w:p>
-    <w:p>
-      <w:pPr>
-        <w:ind w:left="-360" w:right="-432"/>
-        <w:rPr>
-          <w:rFonts w:ascii="Arial" w:eastAsia="Times New Roman" w:hAnsi="Arial" w:cs="Arial"/>
-          <w:sz w:val="18"/>
-          <w:szCs w:val="18"/>
-        </w:rPr>
-      </w:pPr>
-      <w:r>
-        <w:rPr>
-          <w:rFonts w:ascii="Arial" w:eastAsia="Times New Roman" w:hAnsi="Arial" w:cs="Arial"/>
-          <w:b/>
-          <w:sz w:val="18"/>
-          <w:szCs w:val="18"/>
-        </w:rPr>
-        <w:t>Treasurer,</w:t>
-      </w:r>
-      <w:r>
-        <w:rPr>
-          <w:rFonts w:ascii="Arial" w:eastAsia="Times New Roman" w:hAnsi="Arial" w:cs="Arial"/>
-          <w:b/>
-          <w:sz w:val="18"/>
-          <w:szCs w:val="18"/>
-        </w:rPr>
-        <w:t xml:space="preserve"> Executive Committee, </w:t>
-      </w:r>
-      <w:r>
-        <w:rPr>
-          <w:rFonts w:ascii="Arial" w:eastAsia="Times New Roman" w:hAnsi="Arial" w:cs="Arial"/>
-          <w:sz w:val="18"/>
-          <w:szCs w:val="18"/>
-        </w:rPr>
-        <w:t>Hornet Hyperloop, CSU</w:t>
-      </w:r>
-      <w:r>
-        <w:rPr>
-          <w:rFonts w:ascii="Arial" w:eastAsia="Times New Roman" w:hAnsi="Arial" w:cs="Arial"/>
-          <w:sz w:val="18"/>
-          <w:szCs w:val="18"/>
-        </w:rPr>
-        <w:t>S</w:t>
-      </w:r>
-      <w:r>
-        <w:rPr>
-          <w:rFonts w:ascii="Arial" w:eastAsia="Times New Roman" w:hAnsi="Arial" w:cs="Arial"/>
-          <w:sz w:val="18"/>
-          <w:szCs w:val="18"/>
-        </w:rPr>
-        <w:tab/>
-      </w:r>
-      <w:r>
-        <w:rPr>
-          <w:rFonts w:ascii="Arial" w:eastAsia="Times New Roman" w:hAnsi="Arial" w:cs="Arial"/>
-          <w:sz w:val="18"/>
-          <w:szCs w:val="18"/>
-        </w:rPr>
-        <w:tab/>
-      </w:r>
-      <w:r>
-        <w:rPr>
-          <w:rFonts w:ascii="Arial" w:eastAsia="Times New Roman" w:hAnsi="Arial" w:cs="Arial"/>
-          <w:sz w:val="18"/>
-          <w:szCs w:val="18"/>
-        </w:rPr>
-        <w:tab/>
-      </w:r>
-      <w:r>
-        <w:rPr>
-          <w:rFonts w:ascii="Arial" w:eastAsia="Times New Roman" w:hAnsi="Arial" w:cs="Arial"/>
-          <w:sz w:val="18"/>
-          <w:szCs w:val="18"/>
-        </w:rPr>
-        <w:tab/>
-      </w:r>
-      <w:r>
-        <w:rPr>
-          <w:rFonts w:ascii="Arial" w:eastAsia="Times New Roman" w:hAnsi="Arial" w:cs="Arial"/>
-          <w:sz w:val="18"/>
-          <w:szCs w:val="18"/>
-        </w:rPr>
-        <w:t xml:space="preserve">        </w:t>
-      </w:r>
-      <w:r>
-        <w:rPr>
-          <w:rFonts w:ascii="Arial" w:eastAsia="Times New Roman" w:hAnsi="Arial" w:cs="Arial"/>
-          <w:sz w:val="18"/>
-          <w:szCs w:val="18"/>
-        </w:rPr>
-        <w:t xml:space="preserve">                   </w:t>
-      </w:r>
-      <w:r>
-        <w:rPr>
-          <w:rFonts w:ascii="Arial" w:eastAsia="Times New Roman" w:hAnsi="Arial" w:cs="Arial"/>
-          <w:b/>
-          <w:bCs/>
-          <w:sz w:val="18"/>
-          <w:szCs w:val="18"/>
-        </w:rPr>
-        <w:t>05/</w:t>
-      </w:r>
-      <w:r>
-        <w:rPr>
-          <w:rFonts w:ascii="Arial" w:eastAsia="Times New Roman" w:hAnsi="Arial" w:cs="Arial"/>
-          <w:b/>
-          <w:bCs/>
-          <w:sz w:val="18"/>
-          <w:szCs w:val="18"/>
-        </w:rPr>
-        <w:t>2018</w:t>
-      </w:r>
-      <w:r>
-        <w:rPr>
-          <w:rFonts w:ascii="Arial" w:eastAsia="Times New Roman" w:hAnsi="Arial" w:cs="Arial"/>
-          <w:b/>
-          <w:bCs/>
-          <w:sz w:val="18"/>
-          <w:szCs w:val="18"/>
-        </w:rPr>
-        <w:t xml:space="preserve"> – 05/2019  </w:t>
-      </w:r>
-      <w:r>
-        <w:rPr>
-          <w:rFonts w:ascii="Arial" w:eastAsia="Times New Roman" w:hAnsi="Arial" w:cs="Arial"/>
-          <w:sz w:val="18"/>
-          <w:szCs w:val="18"/>
-        </w:rPr>
-        <w:tab/>
-      </w:r>
-      <w:r>
-        <w:rPr>
-          <w:rFonts w:ascii="Arial" w:eastAsia="Times New Roman" w:hAnsi="Arial" w:cs="Arial"/>
-          <w:sz w:val="18"/>
-          <w:szCs w:val="18"/>
-        </w:rPr>
-        <w:tab/>
-      </w:r>
-    </w:p>
-    <w:p>
-      <w:pPr>
-        <w:tabs>
-          <w:tab w:val="left" w:pos="7380"/>
-        </w:tabs>
-        <w:ind w:left="-360" w:right="-432"/>
-        <w:rPr>
-          <w:rFonts w:ascii="Arial" w:eastAsia="Times New Roman" w:hAnsi="Arial" w:cs="Arial"/>
-          <w:b/>
-          <w:bCs/>
-          <w:sz w:val="18"/>
-          <w:szCs w:val="18"/>
-        </w:rPr>
-      </w:pPr>
-      <w:r>
-        <w:rPr>
-          <w:rFonts w:ascii="Arial" w:eastAsia="Times New Roman" w:hAnsi="Arial" w:cs="Arial"/>
-          <w:b/>
-          <w:sz w:val="18"/>
-          <w:szCs w:val="18"/>
-        </w:rPr>
-        <w:t xml:space="preserve">Event Coordinator, </w:t>
-      </w:r>
-      <w:r>
-        <w:rPr>
-          <w:rFonts w:ascii="Arial" w:eastAsia="Times New Roman" w:hAnsi="Arial" w:cs="Arial"/>
-          <w:sz w:val="18"/>
-          <w:szCs w:val="18"/>
-        </w:rPr>
-        <w:t>IEEE, CSU</w:t>
-      </w:r>
-      <w:r>
-        <w:rPr>
-          <w:rFonts w:ascii="Arial" w:eastAsia="Times New Roman" w:hAnsi="Arial" w:cs="Arial"/>
-          <w:sz w:val="18"/>
-          <w:szCs w:val="18"/>
-        </w:rPr>
-        <w:t xml:space="preserve">S    </w:t>
-      </w:r>
-      <w:r>
-        <w:rPr>
-          <w:rFonts w:ascii="Arial" w:eastAsia="Times New Roman" w:hAnsi="Arial" w:cs="Arial"/>
-          <w:sz w:val="18"/>
-          <w:szCs w:val="18"/>
-        </w:rPr>
-        <w:tab/>
-        <w:t xml:space="preserve">   </w:t>
-      </w:r>
-      <w:r>
-        <w:rPr>
-          <w:rFonts w:ascii="Arial" w:eastAsia="Times New Roman" w:hAnsi="Arial" w:cs="Arial"/>
-          <w:sz w:val="18"/>
-          <w:szCs w:val="18"/>
-        </w:rPr>
-        <w:tab/>
-        <w:t xml:space="preserve">   </w:t>
-      </w:r>
-      <w:r>
-        <w:rPr>
-          <w:rFonts w:ascii="Arial" w:eastAsia="Times New Roman" w:hAnsi="Arial" w:cs="Arial"/>
-          <w:sz w:val="18"/>
-          <w:szCs w:val="18"/>
-        </w:rPr>
-        <w:t xml:space="preserve"> </w:t>
-      </w:r>
-      <w:r>
-        <w:rPr>
-          <w:rFonts w:ascii="Arial" w:eastAsia="Times New Roman" w:hAnsi="Arial" w:cs="Arial"/>
-          <w:sz w:val="18"/>
-          <w:szCs w:val="18"/>
-        </w:rPr>
-        <w:t xml:space="preserve">    </w:t>
-      </w:r>
-      <w:r>
-        <w:rPr>
-          <w:rFonts w:ascii="Arial" w:eastAsia="Times New Roman" w:hAnsi="Arial" w:cs="Arial"/>
-          <w:sz w:val="18"/>
-          <w:szCs w:val="18"/>
-        </w:rPr>
-        <w:t xml:space="preserve">     </w:t>
-      </w:r>
-      <w:r>
-        <w:rPr>
-          <w:rFonts w:ascii="Arial" w:eastAsia="Times New Roman" w:hAnsi="Arial" w:cs="Arial"/>
-          <w:b/>
-          <w:bCs/>
-          <w:sz w:val="18"/>
-          <w:szCs w:val="18"/>
-        </w:rPr>
-        <w:t>08/2018 – 12/2019</w:t>
-      </w:r>
-    </w:p>
-    <w:p>
-      <w:pPr>
-        <w:tabs>
-          <w:tab w:val="left" w:pos="7380"/>
-        </w:tabs>
-        <w:ind w:left="-360" w:right="-432"/>
-        <w:rPr>
-          <w:rFonts w:ascii="Arial" w:eastAsia="Times New Roman" w:hAnsi="Arial" w:cs="Arial"/>
-          <w:b/>
-          <w:bCs/>
-          <w:sz w:val="18"/>
-          <w:szCs w:val="18"/>
-        </w:rPr>
-      </w:pPr>
-    </w:p>
-    <w:p>
-      <w:pPr>
-        <w:tabs>
-          <w:tab w:val="right" w:pos="10080"/>
-        </w:tabs>
-        <w:ind w:left="-360" w:right="-432"/>
-        <w:rPr>
-          <w:rFonts w:ascii="Arial" w:eastAsia="Times New Roman" w:hAnsi="Arial" w:cs="Arial"/>
-          <w:b/>
-          <w:bCs/>
-          <w:sz w:val="18"/>
-          <w:szCs w:val="18"/>
-        </w:rPr>
-      </w:pPr>
-      <w:r>
-        <w:rPr>
-          <w:rFonts w:ascii="Arial" w:eastAsia="Times New Roman" w:hAnsi="Arial" w:cs="Arial"/>
-          <w:b/>
-          <w:sz w:val="18"/>
-          <w:szCs w:val="18"/>
-        </w:rPr>
-        <w:t>S</w:t>
-      </w:r>
-      <w:r>
-        <w:rPr>
-          <w:rFonts w:ascii="Arial" w:eastAsia="Times New Roman" w:hAnsi="Arial" w:cs="Arial"/>
-          <w:b/>
-          <w:sz w:val="18"/>
-          <w:szCs w:val="18"/>
-        </w:rPr>
-        <w:t xml:space="preserve">tudent Senator, </w:t>
-      </w:r>
-      <w:r>
-        <w:rPr>
-          <w:rFonts w:ascii="Arial" w:eastAsia="Times New Roman" w:hAnsi="Arial" w:cs="Arial"/>
-          <w:bCs/>
-          <w:sz w:val="18"/>
-          <w:szCs w:val="18"/>
-        </w:rPr>
-        <w:t>S</w:t>
-      </w:r>
-      <w:r>
-        <w:rPr>
-          <w:rFonts w:ascii="Arial" w:eastAsia="Times New Roman" w:hAnsi="Arial" w:cs="Arial"/>
-          <w:bCs/>
-          <w:sz w:val="18"/>
-          <w:szCs w:val="18"/>
-        </w:rPr>
-        <w:t>tudent Academic Senate</w:t>
-      </w:r>
-      <w:r>
-        <w:rPr>
-          <w:rFonts w:ascii="Arial" w:eastAsia="Times New Roman" w:hAnsi="Arial" w:cs="Arial"/>
-          <w:b/>
-          <w:sz w:val="18"/>
-          <w:szCs w:val="18"/>
-        </w:rPr>
-        <w:t xml:space="preserve">, </w:t>
-      </w:r>
-      <w:r>
-        <w:rPr>
-          <w:rFonts w:ascii="Arial" w:eastAsia="Times New Roman" w:hAnsi="Arial" w:cs="Arial"/>
-          <w:sz w:val="18"/>
-          <w:szCs w:val="18"/>
-        </w:rPr>
-        <w:t xml:space="preserve">CSUS                                                           </w:t>
-      </w:r>
-      <w:r>
-        <w:rPr>
-          <w:rFonts w:ascii="Arial" w:eastAsia="Times New Roman" w:hAnsi="Arial" w:cs="Arial"/>
-          <w:sz w:val="18"/>
-          <w:szCs w:val="18"/>
-        </w:rPr>
-        <w:t xml:space="preserve">                        </w:t>
-      </w:r>
-      <w:r>
-        <w:rPr>
-          <w:rFonts w:ascii="Arial" w:eastAsia="Times New Roman" w:hAnsi="Arial" w:cs="Arial"/>
-          <w:sz w:val="18"/>
-          <w:szCs w:val="18"/>
-        </w:rPr>
-        <w:t xml:space="preserve"> </w:t>
-      </w:r>
-      <w:r>
-        <w:rPr>
-          <w:rFonts w:ascii="Arial" w:eastAsia="Times New Roman" w:hAnsi="Arial" w:cs="Arial"/>
-          <w:sz w:val="18"/>
-          <w:szCs w:val="18"/>
-        </w:rPr>
-        <w:tab/>
-      </w:r>
-      <w:r>
-        <w:rPr>
-          <w:rFonts w:ascii="Arial" w:eastAsia="Times New Roman" w:hAnsi="Arial" w:cs="Arial"/>
-          <w:b/>
-          <w:bCs/>
-          <w:sz w:val="18"/>
-          <w:szCs w:val="18"/>
-        </w:rPr>
-        <w:t xml:space="preserve">2018 – 2019 </w:t>
       </w:r>
     </w:p>
     <w:sectPr>
@@ -2923,7 +2916,7 @@
 </file>
 
 <file path=word/endnotes.xml><?xml version="1.0" encoding="utf-8"?>
-<w:endnotes xmlns:wpc="http://schemas.microsoft.com/office/word/2010/wordprocessingCanvas" xmlns:cx="http://schemas.microsoft.com/office/drawing/2014/chartex" xmlns:cx1="http://schemas.microsoft.com/office/drawing/2015/9/8/chartex" xmlns:cx2="http://schemas.microsoft.com/office/drawing/2015/10/21/chartex" xmlns:cx3="http://schemas.microsoft.com/office/drawing/2016/5/9/chartex" xmlns:cx4="http://schemas.microsoft.com/office/drawing/2016/5/10/chartex" xmlns:cx5="http://schemas.microsoft.com/office/drawing/2016/5/11/chartex" xmlns:cx6="http://schemas.microsoft.com/office/drawing/2016/5/12/chartex" xmlns:cx7="http://schemas.microsoft.com/office/drawing/2016/5/13/chartex" xmlns:cx8="http://schemas.microsoft.com/office/drawing/2016/5/14/chartex" xmlns:mc="http://schemas.openxmlformats.org/markup-compatibility/2006" xmlns:aink="http://schemas.microsoft.com/office/drawing/2016/ink" xmlns:am3d="http://schemas.microsoft.com/office/drawing/2017/model3d" xmlns:o="urn:schemas-microsoft-com:office:office" xmlns:r="http://schemas.openxmlformats.org/officeDocument/2006/relationships" xmlns:m="http://schemas.openxmlformats.org/officeDocument/2006/math" xmlns:v="urn:schemas-microsoft-com:vml" xmlns:wp14="http://schemas.microsoft.com/office/word/2010/wordprocessingDrawing" xmlns:wp="http://schemas.openxmlformats.org/drawingml/2006/wordprocessingDrawing" xmlns:w10="urn:schemas-microsoft-com:office:word" xmlns:w="http://schemas.openxmlformats.org/wordprocessingml/2006/main" xmlns:w14="http://schemas.microsoft.com/office/word/2010/wordml" xmlns:w15="http://schemas.microsoft.com/office/word/2012/wordml" xmlns:w16cex="http://schemas.microsoft.com/office/word/2018/wordml/cex" xmlns:w16cid="http://schemas.microsoft.com/office/word/2016/wordml/cid" xmlns:w16="http://schemas.microsoft.com/office/word/2018/wordml" xmlns:w16sdtdh="http://schemas.microsoft.com/office/word/2020/wordml/sdtdatahash" xmlns:w16se="http://schemas.microsoft.com/office/word/2015/wordml/symex" xmlns:wpg="http://schemas.microsoft.com/office/word/2010/wordprocessingGroup" xmlns:wpi="http://schemas.microsoft.com/office/word/2010/wordprocessingInk" xmlns:wne="http://schemas.microsoft.com/office/word/2006/wordml" xmlns:wps="http://schemas.microsoft.com/office/word/2010/wordprocessingShape" mc:Ignorable="w14 w15 w16se w16cid w16 w16cex w16sdtdh wp14">
+<w:endnotes xmlns:wpc="http://schemas.microsoft.com/office/word/2010/wordprocessingCanvas" xmlns:cx="http://schemas.microsoft.com/office/drawing/2014/chartex" xmlns:cx1="http://schemas.microsoft.com/office/drawing/2015/9/8/chartex" xmlns:cx2="http://schemas.microsoft.com/office/drawing/2015/10/21/chartex" xmlns:cx3="http://schemas.microsoft.com/office/drawing/2016/5/9/chartex" xmlns:cx4="http://schemas.microsoft.com/office/drawing/2016/5/10/chartex" xmlns:cx5="http://schemas.microsoft.com/office/drawing/2016/5/11/chartex" xmlns:cx6="http://schemas.microsoft.com/office/drawing/2016/5/12/chartex" xmlns:cx7="http://schemas.microsoft.com/office/drawing/2016/5/13/chartex" xmlns:cx8="http://schemas.microsoft.com/office/drawing/2016/5/14/chartex" xmlns:mc="http://schemas.openxmlformats.org/markup-compatibility/2006" xmlns:aink="http://schemas.microsoft.com/office/drawing/2016/ink" xmlns:am3d="http://schemas.microsoft.com/office/drawing/2017/model3d" xmlns:o="urn:schemas-microsoft-com:office:office" xmlns:oel="http://schemas.microsoft.com/office/2019/extlst" xmlns:r="http://schemas.openxmlformats.org/officeDocument/2006/relationships" xmlns:m="http://schemas.openxmlformats.org/officeDocument/2006/math" xmlns:v="urn:schemas-microsoft-com:vml" xmlns:wp14="http://schemas.microsoft.com/office/word/2010/wordprocessingDrawing" xmlns:wp="http://schemas.openxmlformats.org/drawingml/2006/wordprocessingDrawing" xmlns:w10="urn:schemas-microsoft-com:office:word" xmlns:w="http://schemas.openxmlformats.org/wordprocessingml/2006/main" xmlns:w14="http://schemas.microsoft.com/office/word/2010/wordml" xmlns:w15="http://schemas.microsoft.com/office/word/2012/wordml" xmlns:w16cex="http://schemas.microsoft.com/office/word/2018/wordml/cex" xmlns:w16cid="http://schemas.microsoft.com/office/word/2016/wordml/cid" xmlns:w16="http://schemas.microsoft.com/office/word/2018/wordml" xmlns:w16sdtdh="http://schemas.microsoft.com/office/word/2020/wordml/sdtdatahash" xmlns:w16se="http://schemas.microsoft.com/office/word/2015/wordml/symex" xmlns:wpg="http://schemas.microsoft.com/office/word/2010/wordprocessingGroup" xmlns:wpi="http://schemas.microsoft.com/office/word/2010/wordprocessingInk" xmlns:wne="http://schemas.microsoft.com/office/word/2006/wordml" xmlns:wps="http://schemas.microsoft.com/office/word/2010/wordprocessingShape" mc:Ignorable="w14 w15 w16se w16cid w16 w16cex w16sdtdh wp14">
   <w:endnote w:type="separator" w:id="-1">
     <w:p>
       <w:r>
@@ -2942,7 +2935,7 @@
 </file>
 
 <file path=word/footnotes.xml><?xml version="1.0" encoding="utf-8"?>
-<w:footnotes xmlns:wpc="http://schemas.microsoft.com/office/word/2010/wordprocessingCanvas" xmlns:cx="http://schemas.microsoft.com/office/drawing/2014/chartex" xmlns:cx1="http://schemas.microsoft.com/office/drawing/2015/9/8/chartex" xmlns:cx2="http://schemas.microsoft.com/office/drawing/2015/10/21/chartex" xmlns:cx3="http://schemas.microsoft.com/office/drawing/2016/5/9/chartex" xmlns:cx4="http://schemas.microsoft.com/office/drawing/2016/5/10/chartex" xmlns:cx5="http://schemas.microsoft.com/office/drawing/2016/5/11/chartex" xmlns:cx6="http://schemas.microsoft.com/office/drawing/2016/5/12/chartex" xmlns:cx7="http://schemas.microsoft.com/office/drawing/2016/5/13/chartex" xmlns:cx8="http://schemas.microsoft.com/office/drawing/2016/5/14/chartex" xmlns:mc="http://schemas.openxmlformats.org/markup-compatibility/2006" xmlns:aink="http://schemas.microsoft.com/office/drawing/2016/ink" xmlns:am3d="http://schemas.microsoft.com/office/drawing/2017/model3d" xmlns:o="urn:schemas-microsoft-com:office:office" xmlns:r="http://schemas.openxmlformats.org/officeDocument/2006/relationships" xmlns:m="http://schemas.openxmlformats.org/officeDocument/2006/math" xmlns:v="urn:schemas-microsoft-com:vml" xmlns:wp14="http://schemas.microsoft.com/office/word/2010/wordprocessingDrawing" xmlns:wp="http://schemas.openxmlformats.org/drawingml/2006/wordprocessingDrawing" xmlns:w10="urn:schemas-microsoft-com:office:word" xmlns:w="http://schemas.openxmlformats.org/wordprocessingml/2006/main" xmlns:w14="http://schemas.microsoft.com/office/word/2010/wordml" xmlns:w15="http://schemas.microsoft.com/office/word/2012/wordml" xmlns:w16cex="http://schemas.microsoft.com/office/word/2018/wordml/cex" xmlns:w16cid="http://schemas.microsoft.com/office/word/2016/wordml/cid" xmlns:w16="http://schemas.microsoft.com/office/word/2018/wordml" xmlns:w16sdtdh="http://schemas.microsoft.com/office/word/2020/wordml/sdtdatahash" xmlns:w16se="http://schemas.microsoft.com/office/word/2015/wordml/symex" xmlns:wpg="http://schemas.microsoft.com/office/word/2010/wordprocessingGroup" xmlns:wpi="http://schemas.microsoft.com/office/word/2010/wordprocessingInk" xmlns:wne="http://schemas.microsoft.com/office/word/2006/wordml" xmlns:wps="http://schemas.microsoft.com/office/word/2010/wordprocessingShape" mc:Ignorable="w14 w15 w16se w16cid w16 w16cex w16sdtdh wp14">
+<w:footnotes xmlns:wpc="http://schemas.microsoft.com/office/word/2010/wordprocessingCanvas" xmlns:cx="http://schemas.microsoft.com/office/drawing/2014/chartex" xmlns:cx1="http://schemas.microsoft.com/office/drawing/2015/9/8/chartex" xmlns:cx2="http://schemas.microsoft.com/office/drawing/2015/10/21/chartex" xmlns:cx3="http://schemas.microsoft.com/office/drawing/2016/5/9/chartex" xmlns:cx4="http://schemas.microsoft.com/office/drawing/2016/5/10/chartex" xmlns:cx5="http://schemas.microsoft.com/office/drawing/2016/5/11/chartex" xmlns:cx6="http://schemas.microsoft.com/office/drawing/2016/5/12/chartex" xmlns:cx7="http://schemas.microsoft.com/office/drawing/2016/5/13/chartex" xmlns:cx8="http://schemas.microsoft.com/office/drawing/2016/5/14/chartex" xmlns:mc="http://schemas.openxmlformats.org/markup-compatibility/2006" xmlns:aink="http://schemas.microsoft.com/office/drawing/2016/ink" xmlns:am3d="http://schemas.microsoft.com/office/drawing/2017/model3d" xmlns:o="urn:schemas-microsoft-com:office:office" xmlns:oel="http://schemas.microsoft.com/office/2019/extlst" xmlns:r="http://schemas.openxmlformats.org/officeDocument/2006/relationships" xmlns:m="http://schemas.openxmlformats.org/officeDocument/2006/math" xmlns:v="urn:schemas-microsoft-com:vml" xmlns:wp14="http://schemas.microsoft.com/office/word/2010/wordprocessingDrawing" xmlns:wp="http://schemas.openxmlformats.org/drawingml/2006/wordprocessingDrawing" xmlns:w10="urn:schemas-microsoft-com:office:word" xmlns:w="http://schemas.openxmlformats.org/wordprocessingml/2006/main" xmlns:w14="http://schemas.microsoft.com/office/word/2010/wordml" xmlns:w15="http://schemas.microsoft.com/office/word/2012/wordml" xmlns:w16cex="http://schemas.microsoft.com/office/word/2018/wordml/cex" xmlns:w16cid="http://schemas.microsoft.com/office/word/2016/wordml/cid" xmlns:w16="http://schemas.microsoft.com/office/word/2018/wordml" xmlns:w16sdtdh="http://schemas.microsoft.com/office/word/2020/wordml/sdtdatahash" xmlns:w16se="http://schemas.microsoft.com/office/word/2015/wordml/symex" xmlns:wpg="http://schemas.microsoft.com/office/word/2010/wordprocessingGroup" xmlns:wpi="http://schemas.microsoft.com/office/word/2010/wordprocessingInk" xmlns:wne="http://schemas.microsoft.com/office/word/2006/wordml" xmlns:wps="http://schemas.microsoft.com/office/word/2010/wordprocessingShape" mc:Ignorable="w14 w15 w16se w16cid w16 w16cex w16sdtdh wp14">
   <w:footnote w:type="separator" w:id="-1">
     <w:p>
       <w:r>
@@ -2961,7 +2954,7 @@
 </file>
 
 <file path=word/header1.xml><?xml version="1.0" encoding="utf-8"?>
-<w:hdr xmlns:wpc="http://schemas.microsoft.com/office/word/2010/wordprocessingCanvas" xmlns:cx="http://schemas.microsoft.com/office/drawing/2014/chartex" xmlns:cx1="http://schemas.microsoft.com/office/drawing/2015/9/8/chartex" xmlns:cx2="http://schemas.microsoft.com/office/drawing/2015/10/21/chartex" xmlns:cx3="http://schemas.microsoft.com/office/drawing/2016/5/9/chartex" xmlns:cx4="http://schemas.microsoft.com/office/drawing/2016/5/10/chartex" xmlns:cx5="http://schemas.microsoft.com/office/drawing/2016/5/11/chartex" xmlns:cx6="http://schemas.microsoft.com/office/drawing/2016/5/12/chartex" xmlns:cx7="http://schemas.microsoft.com/office/drawing/2016/5/13/chartex" xmlns:cx8="http://schemas.microsoft.com/office/drawing/2016/5/14/chartex" xmlns:mc="http://schemas.openxmlformats.org/markup-compatibility/2006" xmlns:aink="http://schemas.microsoft.com/office/drawing/2016/ink" xmlns:am3d="http://schemas.microsoft.com/office/drawing/2017/model3d" xmlns:o="urn:schemas-microsoft-com:office:office" xmlns:r="http://schemas.openxmlformats.org/officeDocument/2006/relationships" xmlns:m="http://schemas.openxmlformats.org/officeDocument/2006/math" xmlns:v="urn:schemas-microsoft-com:vml" xmlns:wp14="http://schemas.microsoft.com/office/word/2010/wordprocessingDrawing" xmlns:wp="http://schemas.openxmlformats.org/drawingml/2006/wordprocessingDrawing" xmlns:w10="urn:schemas-microsoft-com:office:word" xmlns:w="http://schemas.openxmlformats.org/wordprocessingml/2006/main" xmlns:w14="http://schemas.microsoft.com/office/word/2010/wordml" xmlns:w15="http://schemas.microsoft.com/office/word/2012/wordml" xmlns:w16cex="http://schemas.microsoft.com/office/word/2018/wordml/cex" xmlns:w16cid="http://schemas.microsoft.com/office/word/2016/wordml/cid" xmlns:w16="http://schemas.microsoft.com/office/word/2018/wordml" xmlns:w16sdtdh="http://schemas.microsoft.com/office/word/2020/wordml/sdtdatahash" xmlns:w16se="http://schemas.microsoft.com/office/word/2015/wordml/symex" xmlns:wpg="http://schemas.microsoft.com/office/word/2010/wordprocessingGroup" xmlns:wpi="http://schemas.microsoft.com/office/word/2010/wordprocessingInk" xmlns:wne="http://schemas.microsoft.com/office/word/2006/wordml" xmlns:wps="http://schemas.microsoft.com/office/word/2010/wordprocessingShape" mc:Ignorable="w14 w15 w16se w16cid w16 w16cex w16sdtdh wp14">
+<w:hdr xmlns:wpc="http://schemas.microsoft.com/office/word/2010/wordprocessingCanvas" xmlns:cx="http://schemas.microsoft.com/office/drawing/2014/chartex" xmlns:cx1="http://schemas.microsoft.com/office/drawing/2015/9/8/chartex" xmlns:cx2="http://schemas.microsoft.com/office/drawing/2015/10/21/chartex" xmlns:cx3="http://schemas.microsoft.com/office/drawing/2016/5/9/chartex" xmlns:cx4="http://schemas.microsoft.com/office/drawing/2016/5/10/chartex" xmlns:cx5="http://schemas.microsoft.com/office/drawing/2016/5/11/chartex" xmlns:cx6="http://schemas.microsoft.com/office/drawing/2016/5/12/chartex" xmlns:cx7="http://schemas.microsoft.com/office/drawing/2016/5/13/chartex" xmlns:cx8="http://schemas.microsoft.com/office/drawing/2016/5/14/chartex" xmlns:mc="http://schemas.openxmlformats.org/markup-compatibility/2006" xmlns:aink="http://schemas.microsoft.com/office/drawing/2016/ink" xmlns:am3d="http://schemas.microsoft.com/office/drawing/2017/model3d" xmlns:o="urn:schemas-microsoft-com:office:office" xmlns:oel="http://schemas.microsoft.com/office/2019/extlst" xmlns:r="http://schemas.openxmlformats.org/officeDocument/2006/relationships" xmlns:m="http://schemas.openxmlformats.org/officeDocument/2006/math" xmlns:v="urn:schemas-microsoft-com:vml" xmlns:wp14="http://schemas.microsoft.com/office/word/2010/wordprocessingDrawing" xmlns:wp="http://schemas.openxmlformats.org/drawingml/2006/wordprocessingDrawing" xmlns:w10="urn:schemas-microsoft-com:office:word" xmlns:w="http://schemas.openxmlformats.org/wordprocessingml/2006/main" xmlns:w14="http://schemas.microsoft.com/office/word/2010/wordml" xmlns:w15="http://schemas.microsoft.com/office/word/2012/wordml" xmlns:w16cex="http://schemas.microsoft.com/office/word/2018/wordml/cex" xmlns:w16cid="http://schemas.microsoft.com/office/word/2016/wordml/cid" xmlns:w16="http://schemas.microsoft.com/office/word/2018/wordml" xmlns:w16sdtdh="http://schemas.microsoft.com/office/word/2020/wordml/sdtdatahash" xmlns:w16se="http://schemas.microsoft.com/office/word/2015/wordml/symex" xmlns:wpg="http://schemas.microsoft.com/office/word/2010/wordprocessingGroup" xmlns:wpi="http://schemas.microsoft.com/office/word/2010/wordprocessingInk" xmlns:wne="http://schemas.microsoft.com/office/word/2006/wordml" xmlns:wps="http://schemas.microsoft.com/office/word/2010/wordprocessingShape" mc:Ignorable="w14 w15 w16se w16cid w16 w16cex w16sdtdh wp14">
   <w:p>
     <w:pPr>
       <w:pStyle w:val="Header"/>
@@ -3171,7 +3164,7 @@
 </file>
 
 <file path=word/numbering.xml><?xml version="1.0" encoding="utf-8"?>
-<w:numbering xmlns:wpc="http://schemas.microsoft.com/office/word/2010/wordprocessingCanvas" xmlns:cx="http://schemas.microsoft.com/office/drawing/2014/chartex" xmlns:cx1="http://schemas.microsoft.com/office/drawing/2015/9/8/chartex" xmlns:cx2="http://schemas.microsoft.com/office/drawing/2015/10/21/chartex" xmlns:cx3="http://schemas.microsoft.com/office/drawing/2016/5/9/chartex" xmlns:cx4="http://schemas.microsoft.com/office/drawing/2016/5/10/chartex" xmlns:cx5="http://schemas.microsoft.com/office/drawing/2016/5/11/chartex" xmlns:cx6="http://schemas.microsoft.com/office/drawing/2016/5/12/chartex" xmlns:cx7="http://schemas.microsoft.com/office/drawing/2016/5/13/chartex" xmlns:cx8="http://schemas.microsoft.com/office/drawing/2016/5/14/chartex" xmlns:mc="http://schemas.openxmlformats.org/markup-compatibility/2006" xmlns:aink="http://schemas.microsoft.com/office/drawing/2016/ink" xmlns:am3d="http://schemas.microsoft.com/office/drawing/2017/model3d" xmlns:o="urn:schemas-microsoft-com:office:office" xmlns:r="http://schemas.openxmlformats.org/officeDocument/2006/relationships" xmlns:m="http://schemas.openxmlformats.org/officeDocument/2006/math" xmlns:v="urn:schemas-microsoft-com:vml" xmlns:wp14="http://schemas.microsoft.com/office/word/2010/wordprocessingDrawing" xmlns:wp="http://schemas.openxmlformats.org/drawingml/2006/wordprocessingDrawing" xmlns:w10="urn:schemas-microsoft-com:office:word" xmlns:w="http://schemas.openxmlformats.org/wordprocessingml/2006/main" xmlns:w14="http://schemas.microsoft.com/office/word/2010/wordml" xmlns:w15="http://schemas.microsoft.com/office/word/2012/wordml" xmlns:w16cex="http://schemas.microsoft.com/office/word/2018/wordml/cex" xmlns:w16cid="http://schemas.microsoft.com/office/word/2016/wordml/cid" xmlns:w16="http://schemas.microsoft.com/office/word/2018/wordml" xmlns:w16sdtdh="http://schemas.microsoft.com/office/word/2020/wordml/sdtdatahash" xmlns:w16se="http://schemas.microsoft.com/office/word/2015/wordml/symex" xmlns:wpg="http://schemas.microsoft.com/office/word/2010/wordprocessingGroup" xmlns:wpi="http://schemas.microsoft.com/office/word/2010/wordprocessingInk" xmlns:wne="http://schemas.microsoft.com/office/word/2006/wordml" xmlns:wps="http://schemas.microsoft.com/office/word/2010/wordprocessingShape" mc:Ignorable="w14 w15 w16se w16cid w16 w16cex w16sdtdh wp14">
+<w:numbering xmlns:wpc="http://schemas.microsoft.com/office/word/2010/wordprocessingCanvas" xmlns:cx="http://schemas.microsoft.com/office/drawing/2014/chartex" xmlns:cx1="http://schemas.microsoft.com/office/drawing/2015/9/8/chartex" xmlns:cx2="http://schemas.microsoft.com/office/drawing/2015/10/21/chartex" xmlns:cx3="http://schemas.microsoft.com/office/drawing/2016/5/9/chartex" xmlns:cx4="http://schemas.microsoft.com/office/drawing/2016/5/10/chartex" xmlns:cx5="http://schemas.microsoft.com/office/drawing/2016/5/11/chartex" xmlns:cx6="http://schemas.microsoft.com/office/drawing/2016/5/12/chartex" xmlns:cx7="http://schemas.microsoft.com/office/drawing/2016/5/13/chartex" xmlns:cx8="http://schemas.microsoft.com/office/drawing/2016/5/14/chartex" xmlns:mc="http://schemas.openxmlformats.org/markup-compatibility/2006" xmlns:aink="http://schemas.microsoft.com/office/drawing/2016/ink" xmlns:am3d="http://schemas.microsoft.com/office/drawing/2017/model3d" xmlns:o="urn:schemas-microsoft-com:office:office" xmlns:oel="http://schemas.microsoft.com/office/2019/extlst" xmlns:r="http://schemas.openxmlformats.org/officeDocument/2006/relationships" xmlns:m="http://schemas.openxmlformats.org/officeDocument/2006/math" xmlns:v="urn:schemas-microsoft-com:vml" xmlns:wp14="http://schemas.microsoft.com/office/word/2010/wordprocessingDrawing" xmlns:wp="http://schemas.openxmlformats.org/drawingml/2006/wordprocessingDrawing" xmlns:w10="urn:schemas-microsoft-com:office:word" xmlns:w="http://schemas.openxmlformats.org/wordprocessingml/2006/main" xmlns:w14="http://schemas.microsoft.com/office/word/2010/wordml" xmlns:w15="http://schemas.microsoft.com/office/word/2012/wordml" xmlns:w16cex="http://schemas.microsoft.com/office/word/2018/wordml/cex" xmlns:w16cid="http://schemas.microsoft.com/office/word/2016/wordml/cid" xmlns:w16="http://schemas.microsoft.com/office/word/2018/wordml" xmlns:w16sdtdh="http://schemas.microsoft.com/office/word/2020/wordml/sdtdatahash" xmlns:w16se="http://schemas.microsoft.com/office/word/2015/wordml/symex" xmlns:wpg="http://schemas.microsoft.com/office/word/2010/wordprocessingGroup" xmlns:wpi="http://schemas.microsoft.com/office/word/2010/wordprocessingInk" xmlns:wne="http://schemas.microsoft.com/office/word/2006/wordml" xmlns:wps="http://schemas.microsoft.com/office/word/2010/wordprocessingShape" mc:Ignorable="w14 w15 w16se w16cid w16 w16cex w16sdtdh wp14">
   <w:abstractNum w:abstractNumId="0" w15:restartNumberingAfterBreak="0">
     <w:nsid w:val="26222B6D"/>
     <w:multiLevelType w:val="hybridMultilevel"/>
@@ -3963,25 +3956,25 @@
       </w:rPr>
     </w:lvl>
   </w:abstractNum>
-  <w:num w:numId="1">
+  <w:num w:numId="1" w16cid:durableId="770785006">
     <w:abstractNumId w:val="4"/>
   </w:num>
-  <w:num w:numId="2">
+  <w:num w:numId="2" w16cid:durableId="1034815577">
     <w:abstractNumId w:val="1"/>
   </w:num>
-  <w:num w:numId="3">
+  <w:num w:numId="3" w16cid:durableId="1548639959">
     <w:abstractNumId w:val="2"/>
   </w:num>
-  <w:num w:numId="4">
+  <w:num w:numId="4" w16cid:durableId="1200509127">
     <w:abstractNumId w:val="0"/>
   </w:num>
-  <w:num w:numId="5">
+  <w:num w:numId="5" w16cid:durableId="97600604">
     <w:abstractNumId w:val="5"/>
   </w:num>
-  <w:num w:numId="6">
+  <w:num w:numId="6" w16cid:durableId="1575047574">
     <w:abstractNumId w:val="3"/>
   </w:num>
-  <w:num w:numId="7">
+  <w:num w:numId="7" w16cid:durableId="1211570810">
     <w:abstractNumId w:val="6"/>
   </w:num>
 </w:numbering>
@@ -4376,6 +4369,7 @@
   <w:style w:type="character" w:default="1" w:styleId="DefaultParagraphFont">
     <w:name w:val="Default Paragraph Font"/>
     <w:uiPriority w:val="1"/>
+    <w:semiHidden/>
     <w:unhideWhenUsed/>
   </w:style>
   <w:style w:type="table" w:default="1" w:styleId="TableNormal">

</xml_diff>